<commit_message>
Added more features to the contact form
</commit_message>
<xml_diff>
--- a/assets/images/ahadwasim_resume.docx
+++ b/assets/images/ahadwasim_resume.docx
@@ -2,8 +2,6 @@
 <file path=word/document.xml><?xml version="1.0" encoding="utf-8"?>
 <w:document xmlns:wpc="http://schemas.microsoft.com/office/word/2010/wordprocessingCanvas" xmlns:mo="http://schemas.microsoft.com/office/mac/office/2008/main" xmlns:mc="http://schemas.openxmlformats.org/markup-compatibility/2006" xmlns:mv="urn:schemas-microsoft-com:mac:vml" xmlns:o="urn:schemas-microsoft-com:office:office" xmlns:r="http://schemas.openxmlformats.org/officeDocument/2006/relationships" xmlns:m="http://schemas.openxmlformats.org/officeDocument/2006/math" xmlns:v="urn:schemas-microsoft-com:vml" xmlns:wp14="http://schemas.microsoft.com/office/word/2010/wordprocessingDrawing" xmlns:wp="http://schemas.openxmlformats.org/drawingml/2006/wordprocessingDrawing" xmlns:w10="urn:schemas-microsoft-com:office:word" xmlns:w="http://schemas.openxmlformats.org/wordprocessingml/2006/main" xmlns:w14="http://schemas.microsoft.com/office/word/2010/wordml" xmlns:wpg="http://schemas.microsoft.com/office/word/2010/wordprocessingGroup" xmlns:wpi="http://schemas.microsoft.com/office/word/2010/wordprocessingInk" xmlns:wne="http://schemas.microsoft.com/office/word/2006/wordml" xmlns:wps="http://schemas.microsoft.com/office/word/2010/wordprocessingShape" mc:Ignorable="w14 wp14">
   <w:body>
-    <w:bookmarkStart w:id="0" w:name="_GoBack"/>
-    <w:bookmarkEnd w:id="0"/>
     <w:p>
       <w:pPr>
         <w:ind w:left="-907" w:right="-806"/>
@@ -160,7 +158,16 @@
                                 <w:sz w:val="20"/>
                                 <w:szCs w:val="20"/>
                               </w:rPr>
-                              <w:t>Have dedicated over 500+ community service hours.</w:t>
+                              <w:t>Have dedicated ov</w:t>
+                            </w:r>
+                            <w:r>
+                              <w:rPr>
+                                <w:rFonts w:ascii="Arial" w:eastAsia="Times New Roman" w:hAnsi="Arial" w:cs="Times New Roman"/>
+                                <w:color w:val="000000"/>
+                                <w:sz w:val="20"/>
+                                <w:szCs w:val="20"/>
+                              </w:rPr>
+                              <w:t>er 500+ community service hours</w:t>
                             </w:r>
                           </w:p>
                           <w:p>
@@ -215,7 +222,7 @@
                 <v:stroke joinstyle="miter"/>
                 <v:path gradientshapeok="t" o:connecttype="rect"/>
               </v:shapetype>
-              <v:shape id="Text Box 31" o:spid="_x0000_s1026" type="#_x0000_t202" style="position:absolute;left:0;text-align:left;margin-left:-80.95pt;margin-top:585pt;width:558pt;height:81pt;z-index:251694080;visibility:visible;mso-wrap-style:square;mso-width-percent:0;mso-height-percent:0;mso-wrap-distance-left:9pt;mso-wrap-distance-top:0;mso-wrap-distance-right:9pt;mso-wrap-distance-bottom:0;mso-position-horizontal:absolute;mso-position-horizontal-relative:text;mso-position-vertical:absolute;mso-position-vertical-relative:text;mso-width-percent:0;mso-height-percent:0;mso-width-relative:margin;mso-height-relative:margin;v-text-anchor:top" o:gfxdata="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" filled="f" stroked="f">
+              <v:shape id="Text Box 31" o:spid="_x0000_s1026" type="#_x0000_t202" style="position:absolute;left:0;text-align:left;margin-left:-80.95pt;margin-top:585pt;width:558pt;height:81pt;z-index:251694080;visibility:visible;mso-wrap-style:square;mso-width-percent:0;mso-height-percent:0;mso-wrap-distance-left:9pt;mso-wrap-distance-top:0;mso-wrap-distance-right:9pt;mso-wrap-distance-bottom:0;mso-position-horizontal:absolute;mso-position-horizontal-relative:text;mso-position-vertical:absolute;mso-position-vertical-relative:text;mso-width-percent:0;mso-height-percent:0;mso-width-relative:margin;mso-height-relative:margin;v-text-anchor:top" o:gfxdata="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" filled="f" stroked="f">
                 <v:textbox>
                   <w:txbxContent>
                     <w:p>
@@ -311,7 +318,16 @@
                           <w:sz w:val="20"/>
                           <w:szCs w:val="20"/>
                         </w:rPr>
-                        <w:t>Have dedicated over 500+ community service hours.</w:t>
+                        <w:t>Have dedicated ov</w:t>
+                      </w:r>
+                      <w:r>
+                        <w:rPr>
+                          <w:rFonts w:ascii="Arial" w:eastAsia="Times New Roman" w:hAnsi="Arial" w:cs="Times New Roman"/>
+                          <w:color w:val="000000"/>
+                          <w:sz w:val="20"/>
+                          <w:szCs w:val="20"/>
+                        </w:rPr>
+                        <w:t>er 500+ community service hours</w:t>
                       </w:r>
                     </w:p>
                     <w:p>
@@ -680,7 +696,7 @@
                                 <w:sz w:val="20"/>
                                 <w:szCs w:val="20"/>
                               </w:rPr>
-                              <w:t>staff count of 10 employees.</w:t>
+                              <w:t>staff count of 10 employees</w:t>
                             </w:r>
                           </w:p>
                           <w:p>
@@ -703,7 +719,15 @@
                                 <w:sz w:val="20"/>
                                 <w:szCs w:val="20"/>
                               </w:rPr>
-                              <w:t>Established a delivery system which has increased Business Revenue 50%;</w:t>
+                              <w:t>Established a delivery system which has</w:t>
+                            </w:r>
+                            <w:r>
+                              <w:rPr>
+                                <w:rFonts w:ascii="Arial" w:hAnsi="Arial"/>
+                                <w:sz w:val="20"/>
+                                <w:szCs w:val="20"/>
+                              </w:rPr>
+                              <w:t xml:space="preserve"> increased Business Revenue 50%</w:t>
                             </w:r>
                           </w:p>
                           <w:p>
@@ -726,7 +750,15 @@
                                 <w:sz w:val="20"/>
                                 <w:szCs w:val="20"/>
                               </w:rPr>
-                              <w:t>Made decisions quickly and efficiently in a fast paced restaurant setting, with the intent of promoting collaboration and coordination among the employees and the customers.</w:t>
+                              <w:t xml:space="preserve">Made decisions quickly and efficiently in a fast paced restaurant setting, with the intent of promoting collaboration and coordination among </w:t>
+                            </w:r>
+                            <w:r>
+                              <w:rPr>
+                                <w:rFonts w:ascii="Arial" w:hAnsi="Arial"/>
+                                <w:sz w:val="20"/>
+                                <w:szCs w:val="20"/>
+                              </w:rPr>
+                              <w:t>the employees and the customers</w:t>
                             </w:r>
                           </w:p>
                           <w:p>
@@ -813,7 +845,7 @@
                           <w:sz w:val="20"/>
                           <w:szCs w:val="20"/>
                         </w:rPr>
-                        <w:t>staff count of 10 employees.</w:t>
+                        <w:t>staff count of 10 employees</w:t>
                       </w:r>
                     </w:p>
                     <w:p>
@@ -836,7 +868,15 @@
                           <w:sz w:val="20"/>
                           <w:szCs w:val="20"/>
                         </w:rPr>
-                        <w:t>Established a delivery system which has increased Business Revenue 50%;</w:t>
+                        <w:t>Established a delivery system which has</w:t>
+                      </w:r>
+                      <w:r>
+                        <w:rPr>
+                          <w:rFonts w:ascii="Arial" w:hAnsi="Arial"/>
+                          <w:sz w:val="20"/>
+                          <w:szCs w:val="20"/>
+                        </w:rPr>
+                        <w:t xml:space="preserve"> increased Business Revenue 50%</w:t>
                       </w:r>
                     </w:p>
                     <w:p>
@@ -859,7 +899,15 @@
                           <w:sz w:val="20"/>
                           <w:szCs w:val="20"/>
                         </w:rPr>
-                        <w:t>Made decisions quickly and efficiently in a fast paced restaurant setting, with the intent of promoting collaboration and coordination among the employees and the customers.</w:t>
+                        <w:t xml:space="preserve">Made decisions quickly and efficiently in a fast paced restaurant setting, with the intent of promoting collaboration and coordination among </w:t>
+                      </w:r>
+                      <w:r>
+                        <w:rPr>
+                          <w:rFonts w:ascii="Arial" w:hAnsi="Arial"/>
+                          <w:sz w:val="20"/>
+                          <w:szCs w:val="20"/>
+                        </w:rPr>
+                        <w:t>the employees and the customers</w:t>
                       </w:r>
                     </w:p>
                     <w:p>
@@ -1147,7 +1195,33 @@
                                 <w:sz w:val="22"/>
                                 <w:szCs w:val="22"/>
                               </w:rPr>
-                              <w:t>06/2010 to 08/2014</w:t>
+                              <w:t>0</w:t>
+                            </w:r>
+                            <w:r>
+                              <w:rPr>
+                                <w:rFonts w:ascii="Arial" w:hAnsi="Arial"/>
+                                <w:sz w:val="22"/>
+                                <w:szCs w:val="22"/>
+                              </w:rPr>
+                              <w:t xml:space="preserve">6/2010 to </w:t>
+                            </w:r>
+                            <w:r>
+                              <w:rPr>
+                                <w:rFonts w:ascii="Arial" w:hAnsi="Arial"/>
+                                <w:sz w:val="22"/>
+                                <w:szCs w:val="22"/>
+                              </w:rPr>
+                              <w:t>12</w:t>
+                            </w:r>
+                            <w:bookmarkStart w:id="0" w:name="_GoBack"/>
+                            <w:bookmarkEnd w:id="0"/>
+                            <w:r>
+                              <w:rPr>
+                                <w:rFonts w:ascii="Arial" w:hAnsi="Arial"/>
+                                <w:sz w:val="22"/>
+                                <w:szCs w:val="22"/>
+                              </w:rPr>
+                              <w:t>/2014</w:t>
                             </w:r>
                           </w:p>
                         </w:txbxContent>
@@ -1172,7 +1246,7 @@
           </mc:Choice>
           <mc:Fallback>
             <w:pict>
-              <v:shape id="Text Box 27" o:spid="_x0000_s1031" type="#_x0000_t202" style="position:absolute;left:0;text-align:left;margin-left:5in;margin-top:423pt;width:126pt;height:27pt;z-index:251691008;visibility:visible;mso-wrap-style:square;mso-width-percent:0;mso-height-percent:0;mso-wrap-distance-left:9pt;mso-wrap-distance-top:0;mso-wrap-distance-right:9pt;mso-wrap-distance-bottom:0;mso-position-horizontal:absolute;mso-position-horizontal-relative:text;mso-position-vertical:absolute;mso-position-vertical-relative:text;mso-width-percent:0;mso-height-percent:0;mso-width-relative:margin;mso-height-relative:margin;v-text-anchor:top" o:gfxdata="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" filled="f" stroked="f">
+              <v:shape id="Text Box 27" o:spid="_x0000_s1031" type="#_x0000_t202" style="position:absolute;left:0;text-align:left;margin-left:5in;margin-top:423pt;width:126pt;height:27pt;z-index:251691008;visibility:visible;mso-wrap-style:square;mso-width-percent:0;mso-height-percent:0;mso-wrap-distance-left:9pt;mso-wrap-distance-top:0;mso-wrap-distance-right:9pt;mso-wrap-distance-bottom:0;mso-position-horizontal:absolute;mso-position-horizontal-relative:text;mso-position-vertical:absolute;mso-position-vertical-relative:text;mso-width-percent:0;mso-height-percent:0;mso-width-relative:margin;mso-height-relative:margin;v-text-anchor:top" o:gfxdata="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" filled="f" stroked="f">
                 <v:textbox>
                   <w:txbxContent>
                     <w:p>
@@ -1190,7 +1264,33 @@
                           <w:sz w:val="22"/>
                           <w:szCs w:val="22"/>
                         </w:rPr>
-                        <w:t>06/2010 to 08/2014</w:t>
+                        <w:t>0</w:t>
+                      </w:r>
+                      <w:r>
+                        <w:rPr>
+                          <w:rFonts w:ascii="Arial" w:hAnsi="Arial"/>
+                          <w:sz w:val="22"/>
+                          <w:szCs w:val="22"/>
+                        </w:rPr>
+                        <w:t xml:space="preserve">6/2010 to </w:t>
+                      </w:r>
+                      <w:r>
+                        <w:rPr>
+                          <w:rFonts w:ascii="Arial" w:hAnsi="Arial"/>
+                          <w:sz w:val="22"/>
+                          <w:szCs w:val="22"/>
+                        </w:rPr>
+                        <w:t>12</w:t>
+                      </w:r>
+                      <w:bookmarkStart w:id="1" w:name="_GoBack"/>
+                      <w:bookmarkEnd w:id="1"/>
+                      <w:r>
+                        <w:rPr>
+                          <w:rFonts w:ascii="Arial" w:hAnsi="Arial"/>
+                          <w:sz w:val="22"/>
+                          <w:szCs w:val="22"/>
+                        </w:rPr>
+                        <w:t>/2014</w:t>
                       </w:r>
                     </w:p>
                   </w:txbxContent>
@@ -1282,9 +1382,9 @@
                                 <w:sz w:val="20"/>
                                 <w:szCs w:val="20"/>
                               </w:rPr>
-                              <w:t xml:space="preserve">Successfully completed an intense 12 </w:t>
-                            </w:r>
-                            <w:proofErr w:type="gramStart"/>
+                              <w:t xml:space="preserve">Successfully completed an intense 12 week Full-Immersion </w:t>
+                            </w:r>
+                            <w:proofErr w:type="spellStart"/>
                             <w:r>
                               <w:rPr>
                                 <w:rFonts w:ascii="Arial" w:hAnsi="Arial" w:cs="Times New Roman"/>
@@ -1292,9 +1392,9 @@
                                 <w:sz w:val="20"/>
                                 <w:szCs w:val="20"/>
                               </w:rPr>
-                              <w:t>week</w:t>
-                            </w:r>
-                            <w:proofErr w:type="gramEnd"/>
+                              <w:t>Bootcamp</w:t>
+                            </w:r>
+                            <w:proofErr w:type="spellEnd"/>
                             <w:r>
                               <w:rPr>
                                 <w:rFonts w:ascii="Arial" w:hAnsi="Arial" w:cs="Times New Roman"/>
@@ -1302,9 +1402,8 @@
                                 <w:sz w:val="20"/>
                                 <w:szCs w:val="20"/>
                               </w:rPr>
-                              <w:t xml:space="preserve"> Full-Immersion </w:t>
-                            </w:r>
-                            <w:proofErr w:type="spellStart"/>
+                              <w:t xml:space="preserve"> which represented greater than 660 hours of training by coding </w:t>
+                            </w:r>
                             <w:r>
                               <w:rPr>
                                 <w:rFonts w:ascii="Arial" w:hAnsi="Arial" w:cs="Times New Roman"/>
@@ -1312,17 +1411,7 @@
                                 <w:sz w:val="20"/>
                                 <w:szCs w:val="20"/>
                               </w:rPr>
-                              <w:t>Bootcamp</w:t>
-                            </w:r>
-                            <w:proofErr w:type="spellEnd"/>
-                            <w:r>
-                              <w:rPr>
-                                <w:rFonts w:ascii="Arial" w:hAnsi="Arial" w:cs="Times New Roman"/>
-                                <w:color w:val="000000"/>
-                                <w:sz w:val="20"/>
-                                <w:szCs w:val="20"/>
-                              </w:rPr>
-                              <w:t xml:space="preserve"> which represented greater than 660 hours of training by coding full time from Monday - Fridays.</w:t>
+                              <w:t>full time from Monday - Fridays</w:t>
                             </w:r>
                           </w:p>
                           <w:p>
@@ -1405,7 +1494,7 @@
                                 <w:sz w:val="20"/>
                                 <w:szCs w:val="20"/>
                               </w:rPr>
-                              <w:t>ootstrap, PHP and MySQL.</w:t>
+                              <w:t>ootstrap, PHP and MySQL</w:t>
                             </w:r>
                           </w:p>
                           <w:p>
@@ -1684,10 +1773,6 @@
           </mc:Choice>
           <mc:Fallback>
             <w:pict>
-              <v:shapetype id="_x0000_t202" coordsize="21600,21600" o:spt="202" path="m0,0l0,21600,21600,21600,21600,0xe">
-                <v:stroke joinstyle="miter"/>
-                <v:path gradientshapeok="t" o:connecttype="rect"/>
-              </v:shapetype>
               <v:shape id="Text Box 23" o:spid="_x0000_s1032" type="#_x0000_t202" style="position:absolute;left:0;text-align:left;margin-left:-80.95pt;margin-top:261pt;width:8in;height:171pt;z-index:251687936;visibility:visible;mso-wrap-style:square;mso-width-percent:0;mso-height-percent:0;mso-wrap-distance-left:9pt;mso-wrap-distance-top:0;mso-wrap-distance-right:9pt;mso-wrap-distance-bottom:0;mso-position-horizontal:absolute;mso-position-horizontal-relative:text;mso-position-vertical:absolute;mso-position-vertical-relative:text;mso-width-percent:0;mso-height-percent:0;mso-width-relative:margin;mso-height-relative:margin;v-text-anchor:top" o:gfxdata="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" filled="f" stroked="f">
                 <v:textbox>
                   <w:txbxContent>
@@ -1713,7 +1798,36 @@
                           <w:sz w:val="20"/>
                           <w:szCs w:val="20"/>
                         </w:rPr>
-                        <w:t>Successfully completed an intense 12 week Full-Immersion Bootcamp which represented greater than 660 hours of training by coding full time from Monday - Fridays.</w:t>
+                        <w:t xml:space="preserve">Successfully completed an intense 12 week Full-Immersion </w:t>
+                      </w:r>
+                      <w:proofErr w:type="spellStart"/>
+                      <w:r>
+                        <w:rPr>
+                          <w:rFonts w:ascii="Arial" w:hAnsi="Arial" w:cs="Times New Roman"/>
+                          <w:color w:val="000000"/>
+                          <w:sz w:val="20"/>
+                          <w:szCs w:val="20"/>
+                        </w:rPr>
+                        <w:t>Bootcamp</w:t>
+                      </w:r>
+                      <w:proofErr w:type="spellEnd"/>
+                      <w:r>
+                        <w:rPr>
+                          <w:rFonts w:ascii="Arial" w:hAnsi="Arial" w:cs="Times New Roman"/>
+                          <w:color w:val="000000"/>
+                          <w:sz w:val="20"/>
+                          <w:szCs w:val="20"/>
+                        </w:rPr>
+                        <w:t xml:space="preserve"> which represented greater than 660 hours of training by coding </w:t>
+                      </w:r>
+                      <w:r>
+                        <w:rPr>
+                          <w:rFonts w:ascii="Arial" w:hAnsi="Arial" w:cs="Times New Roman"/>
+                          <w:color w:val="000000"/>
+                          <w:sz w:val="20"/>
+                          <w:szCs w:val="20"/>
+                        </w:rPr>
+                        <w:t>full time from Monday - Fridays</w:t>
                       </w:r>
                     </w:p>
                     <w:p>
@@ -1747,8 +1861,9 @@
                           <w:sz w:val="20"/>
                           <w:szCs w:val="20"/>
                         </w:rPr>
-                        <w:t xml:space="preserve"> HTML, CSS, Javascript/jQuery, B</w:t>
-                      </w:r>
+                        <w:t xml:space="preserve"> HTML, CSS, </w:t>
+                      </w:r>
+                      <w:proofErr w:type="spellStart"/>
                       <w:r>
                         <w:rPr>
                           <w:rFonts w:ascii="Arial" w:hAnsi="Arial" w:cs="Times New Roman"/>
@@ -1756,7 +1871,46 @@
                           <w:sz w:val="20"/>
                           <w:szCs w:val="20"/>
                         </w:rPr>
-                        <w:t>ootstrap, PHP and MySQL.</w:t>
+                        <w:t>Javascript</w:t>
+                      </w:r>
+                      <w:proofErr w:type="spellEnd"/>
+                      <w:r>
+                        <w:rPr>
+                          <w:rFonts w:ascii="Arial" w:hAnsi="Arial" w:cs="Times New Roman"/>
+                          <w:color w:val="000000"/>
+                          <w:sz w:val="20"/>
+                          <w:szCs w:val="20"/>
+                        </w:rPr>
+                        <w:t>/</w:t>
+                      </w:r>
+                      <w:proofErr w:type="spellStart"/>
+                      <w:r>
+                        <w:rPr>
+                          <w:rFonts w:ascii="Arial" w:hAnsi="Arial" w:cs="Times New Roman"/>
+                          <w:color w:val="000000"/>
+                          <w:sz w:val="20"/>
+                          <w:szCs w:val="20"/>
+                        </w:rPr>
+                        <w:t>jQuery</w:t>
+                      </w:r>
+                      <w:proofErr w:type="spellEnd"/>
+                      <w:r>
+                        <w:rPr>
+                          <w:rFonts w:ascii="Arial" w:hAnsi="Arial" w:cs="Times New Roman"/>
+                          <w:color w:val="000000"/>
+                          <w:sz w:val="20"/>
+                          <w:szCs w:val="20"/>
+                        </w:rPr>
+                        <w:t>, B</w:t>
+                      </w:r>
+                      <w:r>
+                        <w:rPr>
+                          <w:rFonts w:ascii="Arial" w:hAnsi="Arial" w:cs="Times New Roman"/>
+                          <w:color w:val="000000"/>
+                          <w:sz w:val="20"/>
+                          <w:szCs w:val="20"/>
+                        </w:rPr>
+                        <w:t>ootstrap, PHP and MySQL</w:t>
                       </w:r>
                     </w:p>
                     <w:p>
@@ -1781,7 +1935,27 @@
                           <w:sz w:val="20"/>
                           <w:szCs w:val="20"/>
                         </w:rPr>
-                        <w:t>Extensively utilized Github for version control in a</w:t>
+                        <w:t xml:space="preserve">Extensively utilized </w:t>
+                      </w:r>
+                      <w:proofErr w:type="spellStart"/>
+                      <w:r>
+                        <w:rPr>
+                          <w:rFonts w:ascii="Arial" w:hAnsi="Arial" w:cs="Times New Roman"/>
+                          <w:color w:val="000000"/>
+                          <w:sz w:val="20"/>
+                          <w:szCs w:val="20"/>
+                        </w:rPr>
+                        <w:t>Github</w:t>
+                      </w:r>
+                      <w:proofErr w:type="spellEnd"/>
+                      <w:r>
+                        <w:rPr>
+                          <w:rFonts w:ascii="Arial" w:hAnsi="Arial" w:cs="Times New Roman"/>
+                          <w:color w:val="000000"/>
+                          <w:sz w:val="20"/>
+                          <w:szCs w:val="20"/>
+                        </w:rPr>
+                        <w:t xml:space="preserve"> for version control in a</w:t>
                       </w:r>
                       <w:r>
                         <w:rPr>
@@ -1878,8 +2052,6 @@
                         </w:rPr>
                         <w:t>in</w:t>
                       </w:r>
-                      <w:bookmarkStart w:id="1" w:name="_GoBack"/>
-                      <w:bookmarkEnd w:id="1"/>
                       <w:r>
                         <w:rPr>
                           <w:rFonts w:ascii="Arial" w:hAnsi="Arial" w:cs="Times New Roman"/>
@@ -7602,7 +7774,7 @@
 </file>
 
 <file path=customXml/itemProps1.xml><?xml version="1.0" encoding="utf-8"?>
-<ds:datastoreItem xmlns:ds="http://schemas.openxmlformats.org/officeDocument/2006/customXml" ds:itemID="{C39ABAA7-BEF7-8D43-84D3-AB3E443C3DB5}">
+<ds:datastoreItem xmlns:ds="http://schemas.openxmlformats.org/officeDocument/2006/customXml" ds:itemID="{F40A4A8A-4A2C-0449-8775-92114A25B7DF}">
   <ds:schemaRefs>
     <ds:schemaRef ds:uri="http://schemas.openxmlformats.org/officeDocument/2006/bibliography"/>
   </ds:schemaRefs>

</xml_diff>

<commit_message>
Final Changes to Nav Bar
</commit_message>
<xml_diff>
--- a/assets/images/ahadwasim_resume.docx
+++ b/assets/images/ahadwasim_resume.docx
@@ -6,6 +6,8 @@
       <w:pPr>
         <w:ind w:left="-907" w:right="-806"/>
       </w:pPr>
+      <w:bookmarkStart w:id="0" w:name="_GoBack"/>
+      <w:bookmarkEnd w:id="0"/>
       <w:r>
         <w:rPr>
           <w:noProof/>
@@ -13,13 +15,1808 @@
         <mc:AlternateContent>
           <mc:Choice Requires="wps">
             <w:drawing>
-              <wp:anchor distT="0" distB="0" distL="114300" distR="114300" simplePos="0" relativeHeight="251694080" behindDoc="0" locked="0" layoutInCell="1" allowOverlap="1" wp14:anchorId="2EB09135" wp14:editId="7A9E9B7B">
+              <wp:anchor distT="0" distB="0" distL="114300" distR="114300" simplePos="0" relativeHeight="251687936" behindDoc="0" locked="0" layoutInCell="1" allowOverlap="1" wp14:anchorId="7C34BA6D" wp14:editId="66768F22">
                 <wp:simplePos x="0" y="0"/>
                 <wp:positionH relativeFrom="column">
                   <wp:posOffset>-1028700</wp:posOffset>
                 </wp:positionH>
                 <wp:positionV relativeFrom="paragraph">
-                  <wp:posOffset>7429500</wp:posOffset>
+                  <wp:posOffset>3429000</wp:posOffset>
+                </wp:positionV>
+                <wp:extent cx="7315200" cy="2171700"/>
+                <wp:effectExtent l="0" t="0" r="0" b="12700"/>
+                <wp:wrapSquare wrapText="bothSides"/>
+                <wp:docPr id="23" name="Text Box 23"/>
+                <wp:cNvGraphicFramePr/>
+                <a:graphic xmlns:a="http://schemas.openxmlformats.org/drawingml/2006/main">
+                  <a:graphicData uri="http://schemas.microsoft.com/office/word/2010/wordprocessingShape">
+                    <wps:wsp>
+                      <wps:cNvSpPr txBox="1"/>
+                      <wps:spPr>
+                        <a:xfrm>
+                          <a:off x="0" y="0"/>
+                          <a:ext cx="7315200" cy="2171700"/>
+                        </a:xfrm>
+                        <a:prstGeom prst="rect">
+                          <a:avLst/>
+                        </a:prstGeom>
+                        <a:noFill/>
+                        <a:ln>
+                          <a:noFill/>
+                        </a:ln>
+                        <a:effectLst/>
+                        <a:extLst>
+                          <a:ext uri="{C572A759-6A51-4108-AA02-DFA0A04FC94B}">
+                            <ma14:wrappingTextBoxFlag xmlns:ma14="http://schemas.microsoft.com/office/mac/drawingml/2011/main"/>
+                          </a:ext>
+                        </a:extLst>
+                      </wps:spPr>
+                      <wps:style>
+                        <a:lnRef idx="0">
+                          <a:schemeClr val="accent1"/>
+                        </a:lnRef>
+                        <a:fillRef idx="0">
+                          <a:schemeClr val="accent1"/>
+                        </a:fillRef>
+                        <a:effectRef idx="0">
+                          <a:schemeClr val="accent1"/>
+                        </a:effectRef>
+                        <a:fontRef idx="minor">
+                          <a:schemeClr val="dk1"/>
+                        </a:fontRef>
+                      </wps:style>
+                      <wps:txbx>
+                        <w:txbxContent>
+                          <w:p>
+                            <w:pPr>
+                              <w:pStyle w:val="ListParagraph"/>
+                              <w:numPr>
+                                <w:ilvl w:val="0"/>
+                                <w:numId w:val="9"/>
+                              </w:numPr>
+                              <w:spacing w:before="100" w:beforeAutospacing="1" w:after="100" w:afterAutospacing="1" w:line="276" w:lineRule="auto"/>
+                              <w:rPr>
+                                <w:rFonts w:ascii="Arial" w:hAnsi="Arial" w:cs="Times New Roman"/>
+                                <w:color w:val="000000"/>
+                                <w:sz w:val="20"/>
+                                <w:szCs w:val="20"/>
+                              </w:rPr>
+                            </w:pPr>
+                            <w:r>
+                              <w:rPr>
+                                <w:rFonts w:ascii="Arial" w:hAnsi="Arial" w:cs="Times New Roman"/>
+                                <w:color w:val="000000"/>
+                                <w:sz w:val="20"/>
+                                <w:szCs w:val="20"/>
+                              </w:rPr>
+                              <w:t xml:space="preserve">Successfully completed an intense 12 week Full-Immersion </w:t>
+                            </w:r>
+                            <w:proofErr w:type="spellStart"/>
+                            <w:r>
+                              <w:rPr>
+                                <w:rFonts w:ascii="Arial" w:hAnsi="Arial" w:cs="Times New Roman"/>
+                                <w:color w:val="000000"/>
+                                <w:sz w:val="20"/>
+                                <w:szCs w:val="20"/>
+                              </w:rPr>
+                              <w:t>Bootcamp</w:t>
+                            </w:r>
+                            <w:proofErr w:type="spellEnd"/>
+                            <w:r>
+                              <w:rPr>
+                                <w:rFonts w:ascii="Arial" w:hAnsi="Arial" w:cs="Times New Roman"/>
+                                <w:color w:val="000000"/>
+                                <w:sz w:val="20"/>
+                                <w:szCs w:val="20"/>
+                              </w:rPr>
+                              <w:t xml:space="preserve"> which represented greater than 660 hours of training by coding </w:t>
+                            </w:r>
+                            <w:r>
+                              <w:rPr>
+                                <w:rFonts w:ascii="Arial" w:hAnsi="Arial" w:cs="Times New Roman"/>
+                                <w:color w:val="000000"/>
+                                <w:sz w:val="20"/>
+                                <w:szCs w:val="20"/>
+                              </w:rPr>
+                              <w:t>full time from Monday - Fridays</w:t>
+                            </w:r>
+                          </w:p>
+                          <w:p>
+                            <w:pPr>
+                              <w:pStyle w:val="ListParagraph"/>
+                              <w:numPr>
+                                <w:ilvl w:val="0"/>
+                                <w:numId w:val="9"/>
+                              </w:numPr>
+                              <w:spacing w:before="100" w:beforeAutospacing="1" w:after="100" w:afterAutospacing="1" w:line="276" w:lineRule="auto"/>
+                              <w:rPr>
+                                <w:rFonts w:ascii="Arial" w:hAnsi="Arial" w:cs="Times New Roman"/>
+                                <w:color w:val="000000"/>
+                                <w:sz w:val="20"/>
+                                <w:szCs w:val="20"/>
+                              </w:rPr>
+                            </w:pPr>
+                            <w:r>
+                              <w:rPr>
+                                <w:rFonts w:ascii="Arial" w:hAnsi="Arial" w:cs="Times New Roman"/>
+                                <w:color w:val="000000"/>
+                                <w:sz w:val="20"/>
+                                <w:szCs w:val="20"/>
+                              </w:rPr>
+                              <w:t>Work like, project oriented environment focused on coding around specific technologies as well as frameworks/libraries including</w:t>
+                            </w:r>
+                            <w:r>
+                              <w:rPr>
+                                <w:rFonts w:ascii="Arial" w:hAnsi="Arial" w:cs="Times New Roman"/>
+                                <w:color w:val="000000"/>
+                                <w:sz w:val="20"/>
+                                <w:szCs w:val="20"/>
+                              </w:rPr>
+                              <w:t xml:space="preserve"> HTML, CSS, </w:t>
+                            </w:r>
+                            <w:proofErr w:type="spellStart"/>
+                            <w:r>
+                              <w:rPr>
+                                <w:rFonts w:ascii="Arial" w:hAnsi="Arial" w:cs="Times New Roman"/>
+                                <w:color w:val="000000"/>
+                                <w:sz w:val="20"/>
+                                <w:szCs w:val="20"/>
+                              </w:rPr>
+                              <w:t>Javascript</w:t>
+                            </w:r>
+                            <w:proofErr w:type="spellEnd"/>
+                            <w:r>
+                              <w:rPr>
+                                <w:rFonts w:ascii="Arial" w:hAnsi="Arial" w:cs="Times New Roman"/>
+                                <w:color w:val="000000"/>
+                                <w:sz w:val="20"/>
+                                <w:szCs w:val="20"/>
+                              </w:rPr>
+                              <w:t>/</w:t>
+                            </w:r>
+                            <w:proofErr w:type="spellStart"/>
+                            <w:r>
+                              <w:rPr>
+                                <w:rFonts w:ascii="Arial" w:hAnsi="Arial" w:cs="Times New Roman"/>
+                                <w:color w:val="000000"/>
+                                <w:sz w:val="20"/>
+                                <w:szCs w:val="20"/>
+                              </w:rPr>
+                              <w:t>jQuery</w:t>
+                            </w:r>
+                            <w:proofErr w:type="spellEnd"/>
+                            <w:r>
+                              <w:rPr>
+                                <w:rFonts w:ascii="Arial" w:hAnsi="Arial" w:cs="Times New Roman"/>
+                                <w:color w:val="000000"/>
+                                <w:sz w:val="20"/>
+                                <w:szCs w:val="20"/>
+                              </w:rPr>
+                              <w:t>, B</w:t>
+                            </w:r>
+                            <w:r>
+                              <w:rPr>
+                                <w:rFonts w:ascii="Arial" w:hAnsi="Arial" w:cs="Times New Roman"/>
+                                <w:color w:val="000000"/>
+                                <w:sz w:val="20"/>
+                                <w:szCs w:val="20"/>
+                              </w:rPr>
+                              <w:t>ootstrap, PHP and MySQL</w:t>
+                            </w:r>
+                          </w:p>
+                          <w:p>
+                            <w:pPr>
+                              <w:pStyle w:val="ListParagraph"/>
+                              <w:numPr>
+                                <w:ilvl w:val="0"/>
+                                <w:numId w:val="9"/>
+                              </w:numPr>
+                              <w:spacing w:before="100" w:beforeAutospacing="1" w:after="100" w:afterAutospacing="1" w:line="276" w:lineRule="auto"/>
+                              <w:rPr>
+                                <w:rFonts w:ascii="Arial" w:hAnsi="Arial" w:cs="Times New Roman"/>
+                                <w:color w:val="000000"/>
+                                <w:sz w:val="20"/>
+                                <w:szCs w:val="20"/>
+                              </w:rPr>
+                            </w:pPr>
+                            <w:r>
+                              <w:rPr>
+                                <w:rFonts w:ascii="Arial" w:hAnsi="Arial" w:cs="Times New Roman"/>
+                                <w:color w:val="000000"/>
+                                <w:sz w:val="20"/>
+                                <w:szCs w:val="20"/>
+                              </w:rPr>
+                              <w:t xml:space="preserve">Extensively utilized </w:t>
+                            </w:r>
+                            <w:proofErr w:type="spellStart"/>
+                            <w:r>
+                              <w:rPr>
+                                <w:rFonts w:ascii="Arial" w:hAnsi="Arial" w:cs="Times New Roman"/>
+                                <w:color w:val="000000"/>
+                                <w:sz w:val="20"/>
+                                <w:szCs w:val="20"/>
+                              </w:rPr>
+                              <w:t>Github</w:t>
+                            </w:r>
+                            <w:proofErr w:type="spellEnd"/>
+                            <w:r>
+                              <w:rPr>
+                                <w:rFonts w:ascii="Arial" w:hAnsi="Arial" w:cs="Times New Roman"/>
+                                <w:color w:val="000000"/>
+                                <w:sz w:val="20"/>
+                                <w:szCs w:val="20"/>
+                              </w:rPr>
+                              <w:t xml:space="preserve"> for version control in a</w:t>
+                            </w:r>
+                            <w:r>
+                              <w:rPr>
+                                <w:rFonts w:ascii="Arial" w:hAnsi="Arial" w:cs="Times New Roman"/>
+                                <w:color w:val="000000"/>
+                                <w:sz w:val="20"/>
+                                <w:szCs w:val="20"/>
+                              </w:rPr>
+                              <w:t>n agile development environment</w:t>
+                            </w:r>
+                          </w:p>
+                          <w:p>
+                            <w:pPr>
+                              <w:pStyle w:val="ListParagraph"/>
+                              <w:numPr>
+                                <w:ilvl w:val="0"/>
+                                <w:numId w:val="9"/>
+                              </w:numPr>
+                              <w:spacing w:before="100" w:beforeAutospacing="1" w:after="100" w:afterAutospacing="1" w:line="276" w:lineRule="auto"/>
+                              <w:rPr>
+                                <w:rFonts w:ascii="Arial" w:hAnsi="Arial" w:cs="Times New Roman"/>
+                                <w:color w:val="000000"/>
+                                <w:sz w:val="20"/>
+                                <w:szCs w:val="20"/>
+                              </w:rPr>
+                            </w:pPr>
+                            <w:r>
+                              <w:rPr>
+                                <w:rFonts w:ascii="Arial" w:hAnsi="Arial" w:cs="Times New Roman"/>
+                                <w:color w:val="000000"/>
+                                <w:sz w:val="20"/>
+                                <w:szCs w:val="20"/>
+                              </w:rPr>
+                              <w:t xml:space="preserve">Built, modified and maintained numerous scalable applications/websites from inception to completion with the guidance and instruction from senior </w:t>
+                            </w:r>
+                            <w:r>
+                              <w:rPr>
+                                <w:rFonts w:ascii="Arial" w:hAnsi="Arial" w:cs="Times New Roman"/>
+                                <w:color w:val="000000"/>
+                                <w:sz w:val="20"/>
+                                <w:szCs w:val="20"/>
+                              </w:rPr>
+                              <w:t>developers</w:t>
+                            </w:r>
+                          </w:p>
+                          <w:p>
+                            <w:pPr>
+                              <w:pStyle w:val="ListParagraph"/>
+                              <w:numPr>
+                                <w:ilvl w:val="0"/>
+                                <w:numId w:val="9"/>
+                              </w:numPr>
+                              <w:spacing w:before="100" w:beforeAutospacing="1" w:after="100" w:afterAutospacing="1" w:line="276" w:lineRule="auto"/>
+                              <w:rPr>
+                                <w:rFonts w:ascii="Arial" w:hAnsi="Arial" w:cs="Times New Roman"/>
+                                <w:color w:val="000000"/>
+                                <w:sz w:val="20"/>
+                                <w:szCs w:val="20"/>
+                              </w:rPr>
+                            </w:pPr>
+                            <w:r>
+                              <w:rPr>
+                                <w:rFonts w:ascii="Arial" w:hAnsi="Arial" w:cs="Times New Roman"/>
+                                <w:color w:val="000000"/>
+                                <w:sz w:val="20"/>
+                                <w:szCs w:val="20"/>
+                              </w:rPr>
+                              <w:t xml:space="preserve">Created Dynamic Websites that were user-friendly, effective, and appealing for the front end as well as </w:t>
+                            </w:r>
+                            <w:r>
+                              <w:rPr>
+                                <w:rFonts w:ascii="Arial" w:hAnsi="Arial" w:cs="Times New Roman"/>
+                                <w:color w:val="000000"/>
+                                <w:sz w:val="20"/>
+                                <w:szCs w:val="20"/>
+                              </w:rPr>
+                              <w:t>fluent</w:t>
+                            </w:r>
+                            <w:r>
+                              <w:rPr>
+                                <w:rFonts w:ascii="Arial" w:hAnsi="Arial" w:cs="Times New Roman"/>
+                                <w:color w:val="000000"/>
+                                <w:sz w:val="20"/>
+                                <w:szCs w:val="20"/>
+                              </w:rPr>
+                              <w:t xml:space="preserve"> </w:t>
+                            </w:r>
+                            <w:r>
+                              <w:rPr>
+                                <w:rFonts w:ascii="Arial" w:hAnsi="Arial" w:cs="Times New Roman"/>
+                                <w:color w:val="000000"/>
+                                <w:sz w:val="20"/>
+                                <w:szCs w:val="20"/>
+                              </w:rPr>
+                              <w:t>in</w:t>
+                            </w:r>
+                            <w:r>
+                              <w:rPr>
+                                <w:rFonts w:ascii="Arial" w:hAnsi="Arial" w:cs="Times New Roman"/>
+                                <w:color w:val="000000"/>
+                                <w:sz w:val="20"/>
+                                <w:szCs w:val="20"/>
+                              </w:rPr>
+                              <w:t xml:space="preserve"> the back end</w:t>
+                            </w:r>
+                          </w:p>
+                          <w:p>
+                            <w:pPr>
+                              <w:pStyle w:val="ListParagraph"/>
+                              <w:numPr>
+                                <w:ilvl w:val="0"/>
+                                <w:numId w:val="9"/>
+                              </w:numPr>
+                              <w:spacing w:line="276" w:lineRule="auto"/>
+                              <w:rPr>
+                                <w:rFonts w:ascii="Arial" w:eastAsia="Times New Roman" w:hAnsi="Arial" w:cs="Times New Roman"/>
+                                <w:color w:val="000000"/>
+                                <w:sz w:val="20"/>
+                                <w:szCs w:val="20"/>
+                              </w:rPr>
+                            </w:pPr>
+                            <w:r>
+                              <w:rPr>
+                                <w:rFonts w:ascii="Arial" w:eastAsia="Times New Roman" w:hAnsi="Arial" w:cs="Times New Roman"/>
+                                <w:color w:val="000000"/>
+                                <w:sz w:val="20"/>
+                                <w:szCs w:val="20"/>
+                              </w:rPr>
+                              <w:t xml:space="preserve">Critically trained across many comprehensive topics such as </w:t>
+                            </w:r>
+                            <w:r>
+                              <w:rPr>
+                                <w:rFonts w:ascii="Arial" w:eastAsia="Times New Roman" w:hAnsi="Arial" w:cs="Times New Roman"/>
+                                <w:color w:val="000000"/>
+                                <w:sz w:val="20"/>
+                                <w:szCs w:val="20"/>
+                              </w:rPr>
+                              <w:t xml:space="preserve">design, testing, debugging, prioritizing, </w:t>
+                            </w:r>
+                            <w:r>
+                              <w:rPr>
+                                <w:rFonts w:ascii="Arial" w:eastAsia="Times New Roman" w:hAnsi="Arial" w:cs="Times New Roman"/>
+                                <w:color w:val="000000"/>
+                                <w:sz w:val="20"/>
+                                <w:szCs w:val="20"/>
+                              </w:rPr>
+                              <w:t>and documenting</w:t>
+                            </w:r>
+                          </w:p>
+                          <w:p>
+                            <w:pPr>
+                              <w:pStyle w:val="ListParagraph"/>
+                              <w:numPr>
+                                <w:ilvl w:val="0"/>
+                                <w:numId w:val="9"/>
+                              </w:numPr>
+                              <w:spacing w:line="276" w:lineRule="auto"/>
+                              <w:rPr>
+                                <w:rFonts w:ascii="Arial" w:eastAsia="Times New Roman" w:hAnsi="Arial" w:cs="Times New Roman"/>
+                                <w:color w:val="000000"/>
+                                <w:sz w:val="20"/>
+                                <w:szCs w:val="20"/>
+                              </w:rPr>
+                            </w:pPr>
+                            <w:r>
+                              <w:rPr>
+                                <w:rFonts w:ascii="Arial" w:eastAsia="Times New Roman" w:hAnsi="Arial" w:cs="Times New Roman"/>
+                                <w:color w:val="000000"/>
+                                <w:sz w:val="20"/>
+                                <w:szCs w:val="20"/>
+                              </w:rPr>
+                              <w:t xml:space="preserve">Experience in </w:t>
+                            </w:r>
+                            <w:r>
+                              <w:rPr>
+                                <w:rFonts w:ascii="Arial" w:eastAsia="Times New Roman" w:hAnsi="Arial" w:cs="Times New Roman"/>
+                                <w:color w:val="000000"/>
+                                <w:sz w:val="20"/>
+                                <w:szCs w:val="20"/>
+                              </w:rPr>
+                              <w:t>identifying </w:t>
+                            </w:r>
+                            <w:r>
+                              <w:rPr>
+                                <w:rFonts w:ascii="Arial" w:eastAsia="Times New Roman" w:hAnsi="Arial" w:cs="Times New Roman"/>
+                                <w:color w:val="000000"/>
+                                <w:sz w:val="20"/>
+                                <w:szCs w:val="20"/>
+                              </w:rPr>
+                              <w:t xml:space="preserve">and quickly resolving </w:t>
+                            </w:r>
+                            <w:r>
+                              <w:rPr>
+                                <w:rFonts w:ascii="Arial" w:eastAsia="Times New Roman" w:hAnsi="Arial" w:cs="Times New Roman"/>
+                                <w:color w:val="000000"/>
+                                <w:sz w:val="20"/>
+                                <w:szCs w:val="20"/>
+                              </w:rPr>
+                              <w:t xml:space="preserve">problems during </w:t>
+                            </w:r>
+                            <w:r>
+                              <w:rPr>
+                                <w:rFonts w:ascii="Arial" w:eastAsia="Times New Roman" w:hAnsi="Arial" w:cs="Times New Roman"/>
+                                <w:color w:val="000000"/>
+                                <w:sz w:val="20"/>
+                                <w:szCs w:val="20"/>
+                              </w:rPr>
+                              <w:t>the initial stages of development</w:t>
+                            </w:r>
+                          </w:p>
+                          <w:p/>
+                        </w:txbxContent>
+                      </wps:txbx>
+                      <wps:bodyPr rot="0" spcFirstLastPara="0" vertOverflow="overflow" horzOverflow="overflow" vert="horz" wrap="square" lIns="91440" tIns="45720" rIns="91440" bIns="45720" numCol="1" spcCol="0" rtlCol="0" fromWordArt="0" anchor="t" anchorCtr="0" forceAA="0" compatLnSpc="1">
+                        <a:prstTxWarp prst="textNoShape">
+                          <a:avLst/>
+                        </a:prstTxWarp>
+                        <a:noAutofit/>
+                      </wps:bodyPr>
+                    </wps:wsp>
+                  </a:graphicData>
+                </a:graphic>
+                <wp14:sizeRelH relativeFrom="margin">
+                  <wp14:pctWidth>0</wp14:pctWidth>
+                </wp14:sizeRelH>
+                <wp14:sizeRelV relativeFrom="margin">
+                  <wp14:pctHeight>0</wp14:pctHeight>
+                </wp14:sizeRelV>
+              </wp:anchor>
+            </w:drawing>
+          </mc:Choice>
+          <mc:Fallback>
+            <w:pict>
+              <v:shapetype id="_x0000_t202" coordsize="21600,21600" o:spt="202" path="m0,0l0,21600,21600,21600,21600,0xe">
+                <v:stroke joinstyle="miter"/>
+                <v:path gradientshapeok="t" o:connecttype="rect"/>
+              </v:shapetype>
+              <v:shape id="Text Box 23" o:spid="_x0000_s1026" type="#_x0000_t202" style="position:absolute;left:0;text-align:left;margin-left:-80.95pt;margin-top:270pt;width:8in;height:171pt;z-index:251687936;visibility:visible;mso-wrap-style:square;mso-width-percent:0;mso-height-percent:0;mso-wrap-distance-left:9pt;mso-wrap-distance-top:0;mso-wrap-distance-right:9pt;mso-wrap-distance-bottom:0;mso-position-horizontal:absolute;mso-position-horizontal-relative:text;mso-position-vertical:absolute;mso-position-vertical-relative:text;mso-width-percent:0;mso-height-percent:0;mso-width-relative:margin;mso-height-relative:margin;v-text-anchor:top" o:gfxdata="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" filled="f" stroked="f">
+                <v:textbox>
+                  <w:txbxContent>
+                    <w:p>
+                      <w:pPr>
+                        <w:pStyle w:val="ListParagraph"/>
+                        <w:numPr>
+                          <w:ilvl w:val="0"/>
+                          <w:numId w:val="9"/>
+                        </w:numPr>
+                        <w:spacing w:before="100" w:beforeAutospacing="1" w:after="100" w:afterAutospacing="1" w:line="276" w:lineRule="auto"/>
+                        <w:rPr>
+                          <w:rFonts w:ascii="Arial" w:hAnsi="Arial" w:cs="Times New Roman"/>
+                          <w:color w:val="000000"/>
+                          <w:sz w:val="20"/>
+                          <w:szCs w:val="20"/>
+                        </w:rPr>
+                      </w:pPr>
+                      <w:r>
+                        <w:rPr>
+                          <w:rFonts w:ascii="Arial" w:hAnsi="Arial" w:cs="Times New Roman"/>
+                          <w:color w:val="000000"/>
+                          <w:sz w:val="20"/>
+                          <w:szCs w:val="20"/>
+                        </w:rPr>
+                        <w:t xml:space="preserve">Successfully completed an intense 12 week Full-Immersion </w:t>
+                      </w:r>
+                      <w:proofErr w:type="spellStart"/>
+                      <w:r>
+                        <w:rPr>
+                          <w:rFonts w:ascii="Arial" w:hAnsi="Arial" w:cs="Times New Roman"/>
+                          <w:color w:val="000000"/>
+                          <w:sz w:val="20"/>
+                          <w:szCs w:val="20"/>
+                        </w:rPr>
+                        <w:t>Bootcamp</w:t>
+                      </w:r>
+                      <w:proofErr w:type="spellEnd"/>
+                      <w:r>
+                        <w:rPr>
+                          <w:rFonts w:ascii="Arial" w:hAnsi="Arial" w:cs="Times New Roman"/>
+                          <w:color w:val="000000"/>
+                          <w:sz w:val="20"/>
+                          <w:szCs w:val="20"/>
+                        </w:rPr>
+                        <w:t xml:space="preserve"> which represented greater than 660 hours of training by coding </w:t>
+                      </w:r>
+                      <w:r>
+                        <w:rPr>
+                          <w:rFonts w:ascii="Arial" w:hAnsi="Arial" w:cs="Times New Roman"/>
+                          <w:color w:val="000000"/>
+                          <w:sz w:val="20"/>
+                          <w:szCs w:val="20"/>
+                        </w:rPr>
+                        <w:t>full time from Monday - Fridays</w:t>
+                      </w:r>
+                    </w:p>
+                    <w:p>
+                      <w:pPr>
+                        <w:pStyle w:val="ListParagraph"/>
+                        <w:numPr>
+                          <w:ilvl w:val="0"/>
+                          <w:numId w:val="9"/>
+                        </w:numPr>
+                        <w:spacing w:before="100" w:beforeAutospacing="1" w:after="100" w:afterAutospacing="1" w:line="276" w:lineRule="auto"/>
+                        <w:rPr>
+                          <w:rFonts w:ascii="Arial" w:hAnsi="Arial" w:cs="Times New Roman"/>
+                          <w:color w:val="000000"/>
+                          <w:sz w:val="20"/>
+                          <w:szCs w:val="20"/>
+                        </w:rPr>
+                      </w:pPr>
+                      <w:r>
+                        <w:rPr>
+                          <w:rFonts w:ascii="Arial" w:hAnsi="Arial" w:cs="Times New Roman"/>
+                          <w:color w:val="000000"/>
+                          <w:sz w:val="20"/>
+                          <w:szCs w:val="20"/>
+                        </w:rPr>
+                        <w:t>Work like, project oriented environment focused on coding around specific technologies as well as frameworks/libraries including</w:t>
+                      </w:r>
+                      <w:r>
+                        <w:rPr>
+                          <w:rFonts w:ascii="Arial" w:hAnsi="Arial" w:cs="Times New Roman"/>
+                          <w:color w:val="000000"/>
+                          <w:sz w:val="20"/>
+                          <w:szCs w:val="20"/>
+                        </w:rPr>
+                        <w:t xml:space="preserve"> HTML, CSS, </w:t>
+                      </w:r>
+                      <w:proofErr w:type="spellStart"/>
+                      <w:r>
+                        <w:rPr>
+                          <w:rFonts w:ascii="Arial" w:hAnsi="Arial" w:cs="Times New Roman"/>
+                          <w:color w:val="000000"/>
+                          <w:sz w:val="20"/>
+                          <w:szCs w:val="20"/>
+                        </w:rPr>
+                        <w:t>Javascript</w:t>
+                      </w:r>
+                      <w:proofErr w:type="spellEnd"/>
+                      <w:r>
+                        <w:rPr>
+                          <w:rFonts w:ascii="Arial" w:hAnsi="Arial" w:cs="Times New Roman"/>
+                          <w:color w:val="000000"/>
+                          <w:sz w:val="20"/>
+                          <w:szCs w:val="20"/>
+                        </w:rPr>
+                        <w:t>/</w:t>
+                      </w:r>
+                      <w:proofErr w:type="spellStart"/>
+                      <w:r>
+                        <w:rPr>
+                          <w:rFonts w:ascii="Arial" w:hAnsi="Arial" w:cs="Times New Roman"/>
+                          <w:color w:val="000000"/>
+                          <w:sz w:val="20"/>
+                          <w:szCs w:val="20"/>
+                        </w:rPr>
+                        <w:t>jQuery</w:t>
+                      </w:r>
+                      <w:proofErr w:type="spellEnd"/>
+                      <w:r>
+                        <w:rPr>
+                          <w:rFonts w:ascii="Arial" w:hAnsi="Arial" w:cs="Times New Roman"/>
+                          <w:color w:val="000000"/>
+                          <w:sz w:val="20"/>
+                          <w:szCs w:val="20"/>
+                        </w:rPr>
+                        <w:t>, B</w:t>
+                      </w:r>
+                      <w:r>
+                        <w:rPr>
+                          <w:rFonts w:ascii="Arial" w:hAnsi="Arial" w:cs="Times New Roman"/>
+                          <w:color w:val="000000"/>
+                          <w:sz w:val="20"/>
+                          <w:szCs w:val="20"/>
+                        </w:rPr>
+                        <w:t>ootstrap, PHP and MySQL</w:t>
+                      </w:r>
+                    </w:p>
+                    <w:p>
+                      <w:pPr>
+                        <w:pStyle w:val="ListParagraph"/>
+                        <w:numPr>
+                          <w:ilvl w:val="0"/>
+                          <w:numId w:val="9"/>
+                        </w:numPr>
+                        <w:spacing w:before="100" w:beforeAutospacing="1" w:after="100" w:afterAutospacing="1" w:line="276" w:lineRule="auto"/>
+                        <w:rPr>
+                          <w:rFonts w:ascii="Arial" w:hAnsi="Arial" w:cs="Times New Roman"/>
+                          <w:color w:val="000000"/>
+                          <w:sz w:val="20"/>
+                          <w:szCs w:val="20"/>
+                        </w:rPr>
+                      </w:pPr>
+                      <w:r>
+                        <w:rPr>
+                          <w:rFonts w:ascii="Arial" w:hAnsi="Arial" w:cs="Times New Roman"/>
+                          <w:color w:val="000000"/>
+                          <w:sz w:val="20"/>
+                          <w:szCs w:val="20"/>
+                        </w:rPr>
+                        <w:t xml:space="preserve">Extensively utilized </w:t>
+                      </w:r>
+                      <w:proofErr w:type="spellStart"/>
+                      <w:r>
+                        <w:rPr>
+                          <w:rFonts w:ascii="Arial" w:hAnsi="Arial" w:cs="Times New Roman"/>
+                          <w:color w:val="000000"/>
+                          <w:sz w:val="20"/>
+                          <w:szCs w:val="20"/>
+                        </w:rPr>
+                        <w:t>Github</w:t>
+                      </w:r>
+                      <w:proofErr w:type="spellEnd"/>
+                      <w:r>
+                        <w:rPr>
+                          <w:rFonts w:ascii="Arial" w:hAnsi="Arial" w:cs="Times New Roman"/>
+                          <w:color w:val="000000"/>
+                          <w:sz w:val="20"/>
+                          <w:szCs w:val="20"/>
+                        </w:rPr>
+                        <w:t xml:space="preserve"> for version control in a</w:t>
+                      </w:r>
+                      <w:r>
+                        <w:rPr>
+                          <w:rFonts w:ascii="Arial" w:hAnsi="Arial" w:cs="Times New Roman"/>
+                          <w:color w:val="000000"/>
+                          <w:sz w:val="20"/>
+                          <w:szCs w:val="20"/>
+                        </w:rPr>
+                        <w:t>n agile development environment</w:t>
+                      </w:r>
+                    </w:p>
+                    <w:p>
+                      <w:pPr>
+                        <w:pStyle w:val="ListParagraph"/>
+                        <w:numPr>
+                          <w:ilvl w:val="0"/>
+                          <w:numId w:val="9"/>
+                        </w:numPr>
+                        <w:spacing w:before="100" w:beforeAutospacing="1" w:after="100" w:afterAutospacing="1" w:line="276" w:lineRule="auto"/>
+                        <w:rPr>
+                          <w:rFonts w:ascii="Arial" w:hAnsi="Arial" w:cs="Times New Roman"/>
+                          <w:color w:val="000000"/>
+                          <w:sz w:val="20"/>
+                          <w:szCs w:val="20"/>
+                        </w:rPr>
+                      </w:pPr>
+                      <w:r>
+                        <w:rPr>
+                          <w:rFonts w:ascii="Arial" w:hAnsi="Arial" w:cs="Times New Roman"/>
+                          <w:color w:val="000000"/>
+                          <w:sz w:val="20"/>
+                          <w:szCs w:val="20"/>
+                        </w:rPr>
+                        <w:t xml:space="preserve">Built, modified and maintained numerous scalable applications/websites from inception to completion with the guidance and instruction from senior </w:t>
+                      </w:r>
+                      <w:r>
+                        <w:rPr>
+                          <w:rFonts w:ascii="Arial" w:hAnsi="Arial" w:cs="Times New Roman"/>
+                          <w:color w:val="000000"/>
+                          <w:sz w:val="20"/>
+                          <w:szCs w:val="20"/>
+                        </w:rPr>
+                        <w:t>developers</w:t>
+                      </w:r>
+                    </w:p>
+                    <w:p>
+                      <w:pPr>
+                        <w:pStyle w:val="ListParagraph"/>
+                        <w:numPr>
+                          <w:ilvl w:val="0"/>
+                          <w:numId w:val="9"/>
+                        </w:numPr>
+                        <w:spacing w:before="100" w:beforeAutospacing="1" w:after="100" w:afterAutospacing="1" w:line="276" w:lineRule="auto"/>
+                        <w:rPr>
+                          <w:rFonts w:ascii="Arial" w:hAnsi="Arial" w:cs="Times New Roman"/>
+                          <w:color w:val="000000"/>
+                          <w:sz w:val="20"/>
+                          <w:szCs w:val="20"/>
+                        </w:rPr>
+                      </w:pPr>
+                      <w:r>
+                        <w:rPr>
+                          <w:rFonts w:ascii="Arial" w:hAnsi="Arial" w:cs="Times New Roman"/>
+                          <w:color w:val="000000"/>
+                          <w:sz w:val="20"/>
+                          <w:szCs w:val="20"/>
+                        </w:rPr>
+                        <w:t xml:space="preserve">Created Dynamic Websites that were user-friendly, effective, and appealing for the front end as well as </w:t>
+                      </w:r>
+                      <w:r>
+                        <w:rPr>
+                          <w:rFonts w:ascii="Arial" w:hAnsi="Arial" w:cs="Times New Roman"/>
+                          <w:color w:val="000000"/>
+                          <w:sz w:val="20"/>
+                          <w:szCs w:val="20"/>
+                        </w:rPr>
+                        <w:t>fluent</w:t>
+                      </w:r>
+                      <w:r>
+                        <w:rPr>
+                          <w:rFonts w:ascii="Arial" w:hAnsi="Arial" w:cs="Times New Roman"/>
+                          <w:color w:val="000000"/>
+                          <w:sz w:val="20"/>
+                          <w:szCs w:val="20"/>
+                        </w:rPr>
+                        <w:t xml:space="preserve"> </w:t>
+                      </w:r>
+                      <w:r>
+                        <w:rPr>
+                          <w:rFonts w:ascii="Arial" w:hAnsi="Arial" w:cs="Times New Roman"/>
+                          <w:color w:val="000000"/>
+                          <w:sz w:val="20"/>
+                          <w:szCs w:val="20"/>
+                        </w:rPr>
+                        <w:t>in</w:t>
+                      </w:r>
+                      <w:r>
+                        <w:rPr>
+                          <w:rFonts w:ascii="Arial" w:hAnsi="Arial" w:cs="Times New Roman"/>
+                          <w:color w:val="000000"/>
+                          <w:sz w:val="20"/>
+                          <w:szCs w:val="20"/>
+                        </w:rPr>
+                        <w:t xml:space="preserve"> the back end</w:t>
+                      </w:r>
+                    </w:p>
+                    <w:p>
+                      <w:pPr>
+                        <w:pStyle w:val="ListParagraph"/>
+                        <w:numPr>
+                          <w:ilvl w:val="0"/>
+                          <w:numId w:val="9"/>
+                        </w:numPr>
+                        <w:spacing w:line="276" w:lineRule="auto"/>
+                        <w:rPr>
+                          <w:rFonts w:ascii="Arial" w:eastAsia="Times New Roman" w:hAnsi="Arial" w:cs="Times New Roman"/>
+                          <w:color w:val="000000"/>
+                          <w:sz w:val="20"/>
+                          <w:szCs w:val="20"/>
+                        </w:rPr>
+                      </w:pPr>
+                      <w:r>
+                        <w:rPr>
+                          <w:rFonts w:ascii="Arial" w:eastAsia="Times New Roman" w:hAnsi="Arial" w:cs="Times New Roman"/>
+                          <w:color w:val="000000"/>
+                          <w:sz w:val="20"/>
+                          <w:szCs w:val="20"/>
+                        </w:rPr>
+                        <w:t xml:space="preserve">Critically trained across many comprehensive topics such as </w:t>
+                      </w:r>
+                      <w:r>
+                        <w:rPr>
+                          <w:rFonts w:ascii="Arial" w:eastAsia="Times New Roman" w:hAnsi="Arial" w:cs="Times New Roman"/>
+                          <w:color w:val="000000"/>
+                          <w:sz w:val="20"/>
+                          <w:szCs w:val="20"/>
+                        </w:rPr>
+                        <w:t xml:space="preserve">design, testing, debugging, prioritizing, </w:t>
+                      </w:r>
+                      <w:r>
+                        <w:rPr>
+                          <w:rFonts w:ascii="Arial" w:eastAsia="Times New Roman" w:hAnsi="Arial" w:cs="Times New Roman"/>
+                          <w:color w:val="000000"/>
+                          <w:sz w:val="20"/>
+                          <w:szCs w:val="20"/>
+                        </w:rPr>
+                        <w:t>and documenting</w:t>
+                      </w:r>
+                    </w:p>
+                    <w:p>
+                      <w:pPr>
+                        <w:pStyle w:val="ListParagraph"/>
+                        <w:numPr>
+                          <w:ilvl w:val="0"/>
+                          <w:numId w:val="9"/>
+                        </w:numPr>
+                        <w:spacing w:line="276" w:lineRule="auto"/>
+                        <w:rPr>
+                          <w:rFonts w:ascii="Arial" w:eastAsia="Times New Roman" w:hAnsi="Arial" w:cs="Times New Roman"/>
+                          <w:color w:val="000000"/>
+                          <w:sz w:val="20"/>
+                          <w:szCs w:val="20"/>
+                        </w:rPr>
+                      </w:pPr>
+                      <w:r>
+                        <w:rPr>
+                          <w:rFonts w:ascii="Arial" w:eastAsia="Times New Roman" w:hAnsi="Arial" w:cs="Times New Roman"/>
+                          <w:color w:val="000000"/>
+                          <w:sz w:val="20"/>
+                          <w:szCs w:val="20"/>
+                        </w:rPr>
+                        <w:t xml:space="preserve">Experience in </w:t>
+                      </w:r>
+                      <w:r>
+                        <w:rPr>
+                          <w:rFonts w:ascii="Arial" w:eastAsia="Times New Roman" w:hAnsi="Arial" w:cs="Times New Roman"/>
+                          <w:color w:val="000000"/>
+                          <w:sz w:val="20"/>
+                          <w:szCs w:val="20"/>
+                        </w:rPr>
+                        <w:t>identifying </w:t>
+                      </w:r>
+                      <w:r>
+                        <w:rPr>
+                          <w:rFonts w:ascii="Arial" w:eastAsia="Times New Roman" w:hAnsi="Arial" w:cs="Times New Roman"/>
+                          <w:color w:val="000000"/>
+                          <w:sz w:val="20"/>
+                          <w:szCs w:val="20"/>
+                        </w:rPr>
+                        <w:t xml:space="preserve">and quickly resolving </w:t>
+                      </w:r>
+                      <w:r>
+                        <w:rPr>
+                          <w:rFonts w:ascii="Arial" w:eastAsia="Times New Roman" w:hAnsi="Arial" w:cs="Times New Roman"/>
+                          <w:color w:val="000000"/>
+                          <w:sz w:val="20"/>
+                          <w:szCs w:val="20"/>
+                        </w:rPr>
+                        <w:t xml:space="preserve">problems during </w:t>
+                      </w:r>
+                      <w:r>
+                        <w:rPr>
+                          <w:rFonts w:ascii="Arial" w:eastAsia="Times New Roman" w:hAnsi="Arial" w:cs="Times New Roman"/>
+                          <w:color w:val="000000"/>
+                          <w:sz w:val="20"/>
+                          <w:szCs w:val="20"/>
+                        </w:rPr>
+                        <w:t>the initial stages of development</w:t>
+                      </w:r>
+                    </w:p>
+                    <w:p/>
+                  </w:txbxContent>
+                </v:textbox>
+                <w10:wrap type="square"/>
+              </v:shape>
+            </w:pict>
+          </mc:Fallback>
+        </mc:AlternateContent>
+      </w:r>
+      <w:r>
+        <w:rPr>
+          <w:noProof/>
+        </w:rPr>
+        <mc:AlternateContent>
+          <mc:Choice Requires="wps">
+            <w:drawing>
+              <wp:anchor distT="0" distB="0" distL="114300" distR="114300" simplePos="0" relativeHeight="251691008" behindDoc="0" locked="0" layoutInCell="1" allowOverlap="1" wp14:anchorId="4FF07B5A" wp14:editId="1097AE7D">
+                <wp:simplePos x="0" y="0"/>
+                <wp:positionH relativeFrom="column">
+                  <wp:posOffset>4572000</wp:posOffset>
+                </wp:positionH>
+                <wp:positionV relativeFrom="paragraph">
+                  <wp:posOffset>5486400</wp:posOffset>
+                </wp:positionV>
+                <wp:extent cx="1600200" cy="342900"/>
+                <wp:effectExtent l="0" t="0" r="0" b="12700"/>
+                <wp:wrapSquare wrapText="bothSides"/>
+                <wp:docPr id="27" name="Text Box 27"/>
+                <wp:cNvGraphicFramePr/>
+                <a:graphic xmlns:a="http://schemas.openxmlformats.org/drawingml/2006/main">
+                  <a:graphicData uri="http://schemas.microsoft.com/office/word/2010/wordprocessingShape">
+                    <wps:wsp>
+                      <wps:cNvSpPr txBox="1"/>
+                      <wps:spPr>
+                        <a:xfrm>
+                          <a:off x="0" y="0"/>
+                          <a:ext cx="1600200" cy="342900"/>
+                        </a:xfrm>
+                        <a:prstGeom prst="rect">
+                          <a:avLst/>
+                        </a:prstGeom>
+                        <a:noFill/>
+                        <a:ln>
+                          <a:noFill/>
+                        </a:ln>
+                        <a:effectLst/>
+                        <a:extLst>
+                          <a:ext uri="{C572A759-6A51-4108-AA02-DFA0A04FC94B}">
+                            <ma14:wrappingTextBoxFlag xmlns:ma14="http://schemas.microsoft.com/office/mac/drawingml/2011/main"/>
+                          </a:ext>
+                        </a:extLst>
+                      </wps:spPr>
+                      <wps:style>
+                        <a:lnRef idx="0">
+                          <a:schemeClr val="accent1"/>
+                        </a:lnRef>
+                        <a:fillRef idx="0">
+                          <a:schemeClr val="accent1"/>
+                        </a:fillRef>
+                        <a:effectRef idx="0">
+                          <a:schemeClr val="accent1"/>
+                        </a:effectRef>
+                        <a:fontRef idx="minor">
+                          <a:schemeClr val="dk1"/>
+                        </a:fontRef>
+                      </wps:style>
+                      <wps:txbx>
+                        <w:txbxContent>
+                          <w:p>
+                            <w:pPr>
+                              <w:jc w:val="right"/>
+                              <w:rPr>
+                                <w:rFonts w:ascii="Arial" w:hAnsi="Arial"/>
+                                <w:sz w:val="22"/>
+                                <w:szCs w:val="22"/>
+                              </w:rPr>
+                            </w:pPr>
+                            <w:r>
+                              <w:rPr>
+                                <w:rFonts w:ascii="Arial" w:hAnsi="Arial"/>
+                                <w:sz w:val="22"/>
+                                <w:szCs w:val="22"/>
+                              </w:rPr>
+                              <w:t>0</w:t>
+                            </w:r>
+                            <w:r>
+                              <w:rPr>
+                                <w:rFonts w:ascii="Arial" w:hAnsi="Arial"/>
+                                <w:sz w:val="22"/>
+                                <w:szCs w:val="22"/>
+                              </w:rPr>
+                              <w:t>6/2010 to 12</w:t>
+                            </w:r>
+                            <w:r>
+                              <w:rPr>
+                                <w:rFonts w:ascii="Arial" w:hAnsi="Arial"/>
+                                <w:sz w:val="22"/>
+                                <w:szCs w:val="22"/>
+                              </w:rPr>
+                              <w:t>/2014</w:t>
+                            </w:r>
+                          </w:p>
+                        </w:txbxContent>
+                      </wps:txbx>
+                      <wps:bodyPr rot="0" spcFirstLastPara="0" vertOverflow="overflow" horzOverflow="overflow" vert="horz" wrap="square" lIns="91440" tIns="45720" rIns="91440" bIns="45720" numCol="1" spcCol="0" rtlCol="0" fromWordArt="0" anchor="t" anchorCtr="0" forceAA="0" compatLnSpc="1">
+                        <a:prstTxWarp prst="textNoShape">
+                          <a:avLst/>
+                        </a:prstTxWarp>
+                        <a:noAutofit/>
+                      </wps:bodyPr>
+                    </wps:wsp>
+                  </a:graphicData>
+                </a:graphic>
+                <wp14:sizeRelH relativeFrom="margin">
+                  <wp14:pctWidth>0</wp14:pctWidth>
+                </wp14:sizeRelH>
+                <wp14:sizeRelV relativeFrom="margin">
+                  <wp14:pctHeight>0</wp14:pctHeight>
+                </wp14:sizeRelV>
+              </wp:anchor>
+            </w:drawing>
+          </mc:Choice>
+          <mc:Fallback>
+            <w:pict>
+              <v:shape id="Text Box 27" o:spid="_x0000_s1027" type="#_x0000_t202" style="position:absolute;left:0;text-align:left;margin-left:5in;margin-top:6in;width:126pt;height:27pt;z-index:251691008;visibility:visible;mso-wrap-style:square;mso-width-percent:0;mso-height-percent:0;mso-wrap-distance-left:9pt;mso-wrap-distance-top:0;mso-wrap-distance-right:9pt;mso-wrap-distance-bottom:0;mso-position-horizontal:absolute;mso-position-horizontal-relative:text;mso-position-vertical:absolute;mso-position-vertical-relative:text;mso-width-percent:0;mso-height-percent:0;mso-width-relative:margin;mso-height-relative:margin;v-text-anchor:top" o:gfxdata="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" filled="f" stroked="f">
+                <v:textbox>
+                  <w:txbxContent>
+                    <w:p>
+                      <w:pPr>
+                        <w:jc w:val="right"/>
+                        <w:rPr>
+                          <w:rFonts w:ascii="Arial" w:hAnsi="Arial"/>
+                          <w:sz w:val="22"/>
+                          <w:szCs w:val="22"/>
+                        </w:rPr>
+                      </w:pPr>
+                      <w:r>
+                        <w:rPr>
+                          <w:rFonts w:ascii="Arial" w:hAnsi="Arial"/>
+                          <w:sz w:val="22"/>
+                          <w:szCs w:val="22"/>
+                        </w:rPr>
+                        <w:t>0</w:t>
+                      </w:r>
+                      <w:r>
+                        <w:rPr>
+                          <w:rFonts w:ascii="Arial" w:hAnsi="Arial"/>
+                          <w:sz w:val="22"/>
+                          <w:szCs w:val="22"/>
+                        </w:rPr>
+                        <w:t>6/2010 to 12</w:t>
+                      </w:r>
+                      <w:r>
+                        <w:rPr>
+                          <w:rFonts w:ascii="Arial" w:hAnsi="Arial"/>
+                          <w:sz w:val="22"/>
+                          <w:szCs w:val="22"/>
+                        </w:rPr>
+                        <w:t>/2014</w:t>
+                      </w:r>
+                    </w:p>
+                  </w:txbxContent>
+                </v:textbox>
+                <w10:wrap type="square"/>
+              </v:shape>
+            </w:pict>
+          </mc:Fallback>
+        </mc:AlternateContent>
+      </w:r>
+      <w:r>
+        <w:rPr>
+          <w:noProof/>
+        </w:rPr>
+        <mc:AlternateContent>
+          <mc:Choice Requires="wps">
+            <w:drawing>
+              <wp:anchor distT="0" distB="0" distL="114300" distR="114300" simplePos="0" relativeHeight="251689984" behindDoc="0" locked="0" layoutInCell="1" allowOverlap="1" wp14:anchorId="703B88C2" wp14:editId="2E02765A">
+                <wp:simplePos x="0" y="0"/>
+                <wp:positionH relativeFrom="column">
+                  <wp:posOffset>-800100</wp:posOffset>
+                </wp:positionH>
+                <wp:positionV relativeFrom="paragraph">
+                  <wp:posOffset>5486400</wp:posOffset>
+                </wp:positionV>
+                <wp:extent cx="2057400" cy="685800"/>
+                <wp:effectExtent l="0" t="0" r="0" b="0"/>
+                <wp:wrapSquare wrapText="bothSides"/>
+                <wp:docPr id="26" name="Text Box 26"/>
+                <wp:cNvGraphicFramePr/>
+                <a:graphic xmlns:a="http://schemas.openxmlformats.org/drawingml/2006/main">
+                  <a:graphicData uri="http://schemas.microsoft.com/office/word/2010/wordprocessingShape">
+                    <wps:wsp>
+                      <wps:cNvSpPr txBox="1"/>
+                      <wps:spPr>
+                        <a:xfrm>
+                          <a:off x="0" y="0"/>
+                          <a:ext cx="2057400" cy="685800"/>
+                        </a:xfrm>
+                        <a:prstGeom prst="rect">
+                          <a:avLst/>
+                        </a:prstGeom>
+                        <a:noFill/>
+                        <a:ln>
+                          <a:noFill/>
+                        </a:ln>
+                        <a:effectLst/>
+                        <a:extLst>
+                          <a:ext uri="{C572A759-6A51-4108-AA02-DFA0A04FC94B}">
+                            <ma14:wrappingTextBoxFlag xmlns:ma14="http://schemas.microsoft.com/office/mac/drawingml/2011/main"/>
+                          </a:ext>
+                        </a:extLst>
+                      </wps:spPr>
+                      <wps:style>
+                        <a:lnRef idx="0">
+                          <a:schemeClr val="accent1"/>
+                        </a:lnRef>
+                        <a:fillRef idx="0">
+                          <a:schemeClr val="accent1"/>
+                        </a:fillRef>
+                        <a:effectRef idx="0">
+                          <a:schemeClr val="accent1"/>
+                        </a:effectRef>
+                        <a:fontRef idx="minor">
+                          <a:schemeClr val="dk1"/>
+                        </a:fontRef>
+                      </wps:style>
+                      <wps:txbx>
+                        <w:txbxContent>
+                          <w:p>
+                            <w:r>
+                              <w:t xml:space="preserve">Punjab </w:t>
+                            </w:r>
+                            <w:proofErr w:type="spellStart"/>
+                            <w:r>
+                              <w:t>Kabab</w:t>
+                            </w:r>
+                            <w:proofErr w:type="spellEnd"/>
+                            <w:r>
+                              <w:t xml:space="preserve"> House</w:t>
+                            </w:r>
+                          </w:p>
+                          <w:p>
+                            <w:pPr>
+                              <w:rPr>
+                                <w:rFonts w:ascii="Arial" w:hAnsi="Arial"/>
+                                <w:sz w:val="22"/>
+                                <w:szCs w:val="22"/>
+                              </w:rPr>
+                            </w:pPr>
+                            <w:r>
+                              <w:rPr>
+                                <w:sz w:val="22"/>
+                                <w:szCs w:val="22"/>
+                              </w:rPr>
+                              <w:t>San Francisco, CA</w:t>
+                            </w:r>
+                          </w:p>
+                          <w:p>
+                            <w:pPr>
+                              <w:rPr>
+                                <w:sz w:val="22"/>
+                                <w:szCs w:val="22"/>
+                              </w:rPr>
+                            </w:pPr>
+                            <w:r>
+                              <w:rPr>
+                                <w:sz w:val="22"/>
+                                <w:szCs w:val="22"/>
+                              </w:rPr>
+                              <w:t>Manager</w:t>
+                            </w:r>
+                          </w:p>
+                        </w:txbxContent>
+                      </wps:txbx>
+                      <wps:bodyPr rot="0" spcFirstLastPara="0" vertOverflow="overflow" horzOverflow="overflow" vert="horz" wrap="square" lIns="91440" tIns="45720" rIns="91440" bIns="45720" numCol="1" spcCol="0" rtlCol="0" fromWordArt="0" anchor="t" anchorCtr="0" forceAA="0" compatLnSpc="1">
+                        <a:prstTxWarp prst="textNoShape">
+                          <a:avLst/>
+                        </a:prstTxWarp>
+                        <a:noAutofit/>
+                      </wps:bodyPr>
+                    </wps:wsp>
+                  </a:graphicData>
+                </a:graphic>
+                <wp14:sizeRelH relativeFrom="margin">
+                  <wp14:pctWidth>0</wp14:pctWidth>
+                </wp14:sizeRelH>
+                <wp14:sizeRelV relativeFrom="margin">
+                  <wp14:pctHeight>0</wp14:pctHeight>
+                </wp14:sizeRelV>
+              </wp:anchor>
+            </w:drawing>
+          </mc:Choice>
+          <mc:Fallback>
+            <w:pict>
+              <v:shape id="Text Box 26" o:spid="_x0000_s1028" type="#_x0000_t202" style="position:absolute;left:0;text-align:left;margin-left:-62.95pt;margin-top:6in;width:162pt;height:54pt;z-index:251689984;visibility:visible;mso-wrap-style:square;mso-width-percent:0;mso-height-percent:0;mso-wrap-distance-left:9pt;mso-wrap-distance-top:0;mso-wrap-distance-right:9pt;mso-wrap-distance-bottom:0;mso-position-horizontal:absolute;mso-position-horizontal-relative:text;mso-position-vertical:absolute;mso-position-vertical-relative:text;mso-width-percent:0;mso-height-percent:0;mso-width-relative:margin;mso-height-relative:margin;v-text-anchor:top" o:gfxdata="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" filled="f" stroked="f">
+                <v:textbox>
+                  <w:txbxContent>
+                    <w:p>
+                      <w:r>
+                        <w:t xml:space="preserve">Punjab </w:t>
+                      </w:r>
+                      <w:proofErr w:type="spellStart"/>
+                      <w:r>
+                        <w:t>Kabab</w:t>
+                      </w:r>
+                      <w:proofErr w:type="spellEnd"/>
+                      <w:r>
+                        <w:t xml:space="preserve"> House</w:t>
+                      </w:r>
+                    </w:p>
+                    <w:p>
+                      <w:pPr>
+                        <w:rPr>
+                          <w:rFonts w:ascii="Arial" w:hAnsi="Arial"/>
+                          <w:sz w:val="22"/>
+                          <w:szCs w:val="22"/>
+                        </w:rPr>
+                      </w:pPr>
+                      <w:r>
+                        <w:rPr>
+                          <w:sz w:val="22"/>
+                          <w:szCs w:val="22"/>
+                        </w:rPr>
+                        <w:t>San Francisco, CA</w:t>
+                      </w:r>
+                    </w:p>
+                    <w:p>
+                      <w:pPr>
+                        <w:rPr>
+                          <w:sz w:val="22"/>
+                          <w:szCs w:val="22"/>
+                        </w:rPr>
+                      </w:pPr>
+                      <w:r>
+                        <w:rPr>
+                          <w:sz w:val="22"/>
+                          <w:szCs w:val="22"/>
+                        </w:rPr>
+                        <w:t>Manager</w:t>
+                      </w:r>
+                    </w:p>
+                  </w:txbxContent>
+                </v:textbox>
+                <w10:wrap type="square"/>
+              </v:shape>
+            </w:pict>
+          </mc:Fallback>
+        </mc:AlternateContent>
+      </w:r>
+      <w:r>
+        <w:rPr>
+          <w:noProof/>
+        </w:rPr>
+        <mc:AlternateContent>
+          <mc:Choice Requires="wps">
+            <w:drawing>
+              <wp:anchor distT="0" distB="0" distL="114300" distR="114300" simplePos="0" relativeHeight="251688960" behindDoc="0" locked="0" layoutInCell="1" allowOverlap="1" wp14:anchorId="5DEAF466" wp14:editId="557B3371">
+                <wp:simplePos x="0" y="0"/>
+                <wp:positionH relativeFrom="column">
+                  <wp:posOffset>-1028700</wp:posOffset>
+                </wp:positionH>
+                <wp:positionV relativeFrom="paragraph">
+                  <wp:posOffset>6057900</wp:posOffset>
+                </wp:positionV>
+                <wp:extent cx="7086600" cy="1028700"/>
+                <wp:effectExtent l="0" t="0" r="0" b="12700"/>
+                <wp:wrapSquare wrapText="bothSides"/>
+                <wp:docPr id="25" name="Text Box 25"/>
+                <wp:cNvGraphicFramePr/>
+                <a:graphic xmlns:a="http://schemas.openxmlformats.org/drawingml/2006/main">
+                  <a:graphicData uri="http://schemas.microsoft.com/office/word/2010/wordprocessingShape">
+                    <wps:wsp>
+                      <wps:cNvSpPr txBox="1"/>
+                      <wps:spPr>
+                        <a:xfrm>
+                          <a:off x="0" y="0"/>
+                          <a:ext cx="7086600" cy="1028700"/>
+                        </a:xfrm>
+                        <a:prstGeom prst="rect">
+                          <a:avLst/>
+                        </a:prstGeom>
+                        <a:noFill/>
+                        <a:ln>
+                          <a:noFill/>
+                        </a:ln>
+                        <a:effectLst/>
+                        <a:extLst>
+                          <a:ext uri="{C572A759-6A51-4108-AA02-DFA0A04FC94B}">
+                            <ma14:wrappingTextBoxFlag xmlns:ma14="http://schemas.microsoft.com/office/mac/drawingml/2011/main"/>
+                          </a:ext>
+                        </a:extLst>
+                      </wps:spPr>
+                      <wps:style>
+                        <a:lnRef idx="0">
+                          <a:schemeClr val="accent1"/>
+                        </a:lnRef>
+                        <a:fillRef idx="0">
+                          <a:schemeClr val="accent1"/>
+                        </a:fillRef>
+                        <a:effectRef idx="0">
+                          <a:schemeClr val="accent1"/>
+                        </a:effectRef>
+                        <a:fontRef idx="minor">
+                          <a:schemeClr val="dk1"/>
+                        </a:fontRef>
+                      </wps:style>
+                      <wps:txbx>
+                        <w:txbxContent>
+                          <w:p>
+                            <w:pPr>
+                              <w:pStyle w:val="ListParagraph"/>
+                              <w:numPr>
+                                <w:ilvl w:val="0"/>
+                                <w:numId w:val="13"/>
+                              </w:numPr>
+                              <w:spacing w:line="276" w:lineRule="auto"/>
+                              <w:rPr>
+                                <w:rFonts w:ascii="Arial" w:hAnsi="Arial"/>
+                                <w:sz w:val="20"/>
+                                <w:szCs w:val="20"/>
+                              </w:rPr>
+                            </w:pPr>
+                            <w:r>
+                              <w:rPr>
+                                <w:rFonts w:ascii="Arial" w:hAnsi="Arial"/>
+                                <w:sz w:val="20"/>
+                                <w:szCs w:val="20"/>
+                              </w:rPr>
+                              <w:t>S</w:t>
+                            </w:r>
+                            <w:r>
+                              <w:rPr>
+                                <w:rFonts w:ascii="Arial" w:hAnsi="Arial"/>
+                                <w:sz w:val="20"/>
+                                <w:szCs w:val="20"/>
+                              </w:rPr>
+                              <w:t xml:space="preserve">upervised a restaurant with a </w:t>
+                            </w:r>
+                            <w:r>
+                              <w:rPr>
+                                <w:rFonts w:ascii="Arial" w:hAnsi="Arial"/>
+                                <w:sz w:val="20"/>
+                                <w:szCs w:val="20"/>
+                              </w:rPr>
+                              <w:t>staff count of 10 employees</w:t>
+                            </w:r>
+                          </w:p>
+                          <w:p>
+                            <w:pPr>
+                              <w:pStyle w:val="ListParagraph"/>
+                              <w:numPr>
+                                <w:ilvl w:val="0"/>
+                                <w:numId w:val="13"/>
+                              </w:numPr>
+                              <w:spacing w:line="276" w:lineRule="auto"/>
+                              <w:rPr>
+                                <w:rFonts w:ascii="Arial" w:hAnsi="Arial"/>
+                                <w:sz w:val="20"/>
+                                <w:szCs w:val="20"/>
+                              </w:rPr>
+                            </w:pPr>
+                            <w:r>
+                              <w:rPr>
+                                <w:rFonts w:ascii="Arial" w:hAnsi="Arial"/>
+                                <w:sz w:val="20"/>
+                                <w:szCs w:val="20"/>
+                              </w:rPr>
+                              <w:t>Established a delivery system which has</w:t>
+                            </w:r>
+                            <w:r>
+                              <w:rPr>
+                                <w:rFonts w:ascii="Arial" w:hAnsi="Arial"/>
+                                <w:sz w:val="20"/>
+                                <w:szCs w:val="20"/>
+                              </w:rPr>
+                              <w:t xml:space="preserve"> increased Business Revenue 50%</w:t>
+                            </w:r>
+                          </w:p>
+                          <w:p>
+                            <w:pPr>
+                              <w:pStyle w:val="ListParagraph"/>
+                              <w:numPr>
+                                <w:ilvl w:val="0"/>
+                                <w:numId w:val="13"/>
+                              </w:numPr>
+                              <w:spacing w:line="276" w:lineRule="auto"/>
+                              <w:rPr>
+                                <w:rFonts w:ascii="Arial" w:hAnsi="Arial"/>
+                                <w:sz w:val="20"/>
+                                <w:szCs w:val="20"/>
+                              </w:rPr>
+                            </w:pPr>
+                            <w:r>
+                              <w:rPr>
+                                <w:rFonts w:ascii="Arial" w:hAnsi="Arial"/>
+                                <w:sz w:val="20"/>
+                                <w:szCs w:val="20"/>
+                              </w:rPr>
+                              <w:t xml:space="preserve">Made decisions quickly and efficiently in a fast paced restaurant setting, with the intent of promoting collaboration and coordination among </w:t>
+                            </w:r>
+                            <w:r>
+                              <w:rPr>
+                                <w:rFonts w:ascii="Arial" w:hAnsi="Arial"/>
+                                <w:sz w:val="20"/>
+                                <w:szCs w:val="20"/>
+                              </w:rPr>
+                              <w:t>the employees and the customers</w:t>
+                            </w:r>
+                          </w:p>
+                          <w:p>
+                            <w:pPr>
+                              <w:pStyle w:val="ListParagraph"/>
+                              <w:numPr>
+                                <w:ilvl w:val="0"/>
+                                <w:numId w:val="13"/>
+                              </w:numPr>
+                              <w:spacing w:line="276" w:lineRule="auto"/>
+                              <w:rPr>
+                                <w:rFonts w:ascii="Arial" w:hAnsi="Arial"/>
+                                <w:sz w:val="20"/>
+                                <w:szCs w:val="20"/>
+                              </w:rPr>
+                            </w:pPr>
+                            <w:r>
+                              <w:rPr>
+                                <w:rFonts w:ascii="Arial" w:hAnsi="Arial"/>
+                                <w:sz w:val="20"/>
+                                <w:szCs w:val="20"/>
+                              </w:rPr>
+                              <w:t>Acquired the skills to work at any station in the restaurant in case of unexpected emergencies</w:t>
+                            </w:r>
+                          </w:p>
+                        </w:txbxContent>
+                      </wps:txbx>
+                      <wps:bodyPr rot="0" spcFirstLastPara="0" vertOverflow="overflow" horzOverflow="overflow" vert="horz" wrap="square" lIns="91440" tIns="45720" rIns="91440" bIns="45720" numCol="1" spcCol="0" rtlCol="0" fromWordArt="0" anchor="t" anchorCtr="0" forceAA="0" compatLnSpc="1">
+                        <a:prstTxWarp prst="textNoShape">
+                          <a:avLst/>
+                        </a:prstTxWarp>
+                        <a:noAutofit/>
+                      </wps:bodyPr>
+                    </wps:wsp>
+                  </a:graphicData>
+                </a:graphic>
+                <wp14:sizeRelH relativeFrom="margin">
+                  <wp14:pctWidth>0</wp14:pctWidth>
+                </wp14:sizeRelH>
+                <wp14:sizeRelV relativeFrom="margin">
+                  <wp14:pctHeight>0</wp14:pctHeight>
+                </wp14:sizeRelV>
+              </wp:anchor>
+            </w:drawing>
+          </mc:Choice>
+          <mc:Fallback>
+            <w:pict>
+              <v:shape id="Text Box 25" o:spid="_x0000_s1029" type="#_x0000_t202" style="position:absolute;left:0;text-align:left;margin-left:-80.95pt;margin-top:477pt;width:558pt;height:81pt;z-index:251688960;visibility:visible;mso-wrap-style:square;mso-width-percent:0;mso-height-percent:0;mso-wrap-distance-left:9pt;mso-wrap-distance-top:0;mso-wrap-distance-right:9pt;mso-wrap-distance-bottom:0;mso-position-horizontal:absolute;mso-position-horizontal-relative:text;mso-position-vertical:absolute;mso-position-vertical-relative:text;mso-width-percent:0;mso-height-percent:0;mso-width-relative:margin;mso-height-relative:margin;v-text-anchor:top" o:gfxdata="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" filled="f" stroked="f">
+                <v:textbox>
+                  <w:txbxContent>
+                    <w:p>
+                      <w:pPr>
+                        <w:pStyle w:val="ListParagraph"/>
+                        <w:numPr>
+                          <w:ilvl w:val="0"/>
+                          <w:numId w:val="13"/>
+                        </w:numPr>
+                        <w:spacing w:line="276" w:lineRule="auto"/>
+                        <w:rPr>
+                          <w:rFonts w:ascii="Arial" w:hAnsi="Arial"/>
+                          <w:sz w:val="20"/>
+                          <w:szCs w:val="20"/>
+                        </w:rPr>
+                      </w:pPr>
+                      <w:r>
+                        <w:rPr>
+                          <w:rFonts w:ascii="Arial" w:hAnsi="Arial"/>
+                          <w:sz w:val="20"/>
+                          <w:szCs w:val="20"/>
+                        </w:rPr>
+                        <w:t>S</w:t>
+                      </w:r>
+                      <w:r>
+                        <w:rPr>
+                          <w:rFonts w:ascii="Arial" w:hAnsi="Arial"/>
+                          <w:sz w:val="20"/>
+                          <w:szCs w:val="20"/>
+                        </w:rPr>
+                        <w:t xml:space="preserve">upervised a restaurant with a </w:t>
+                      </w:r>
+                      <w:r>
+                        <w:rPr>
+                          <w:rFonts w:ascii="Arial" w:hAnsi="Arial"/>
+                          <w:sz w:val="20"/>
+                          <w:szCs w:val="20"/>
+                        </w:rPr>
+                        <w:t>staff count of 10 employees</w:t>
+                      </w:r>
+                    </w:p>
+                    <w:p>
+                      <w:pPr>
+                        <w:pStyle w:val="ListParagraph"/>
+                        <w:numPr>
+                          <w:ilvl w:val="0"/>
+                          <w:numId w:val="13"/>
+                        </w:numPr>
+                        <w:spacing w:line="276" w:lineRule="auto"/>
+                        <w:rPr>
+                          <w:rFonts w:ascii="Arial" w:hAnsi="Arial"/>
+                          <w:sz w:val="20"/>
+                          <w:szCs w:val="20"/>
+                        </w:rPr>
+                      </w:pPr>
+                      <w:r>
+                        <w:rPr>
+                          <w:rFonts w:ascii="Arial" w:hAnsi="Arial"/>
+                          <w:sz w:val="20"/>
+                          <w:szCs w:val="20"/>
+                        </w:rPr>
+                        <w:t>Established a delivery system which has</w:t>
+                      </w:r>
+                      <w:r>
+                        <w:rPr>
+                          <w:rFonts w:ascii="Arial" w:hAnsi="Arial"/>
+                          <w:sz w:val="20"/>
+                          <w:szCs w:val="20"/>
+                        </w:rPr>
+                        <w:t xml:space="preserve"> increased Business Revenue 50%</w:t>
+                      </w:r>
+                    </w:p>
+                    <w:p>
+                      <w:pPr>
+                        <w:pStyle w:val="ListParagraph"/>
+                        <w:numPr>
+                          <w:ilvl w:val="0"/>
+                          <w:numId w:val="13"/>
+                        </w:numPr>
+                        <w:spacing w:line="276" w:lineRule="auto"/>
+                        <w:rPr>
+                          <w:rFonts w:ascii="Arial" w:hAnsi="Arial"/>
+                          <w:sz w:val="20"/>
+                          <w:szCs w:val="20"/>
+                        </w:rPr>
+                      </w:pPr>
+                      <w:r>
+                        <w:rPr>
+                          <w:rFonts w:ascii="Arial" w:hAnsi="Arial"/>
+                          <w:sz w:val="20"/>
+                          <w:szCs w:val="20"/>
+                        </w:rPr>
+                        <w:t xml:space="preserve">Made decisions quickly and efficiently in a fast paced restaurant setting, with the intent of promoting collaboration and coordination among </w:t>
+                      </w:r>
+                      <w:r>
+                        <w:rPr>
+                          <w:rFonts w:ascii="Arial" w:hAnsi="Arial"/>
+                          <w:sz w:val="20"/>
+                          <w:szCs w:val="20"/>
+                        </w:rPr>
+                        <w:t>the employees and the customers</w:t>
+                      </w:r>
+                    </w:p>
+                    <w:p>
+                      <w:pPr>
+                        <w:pStyle w:val="ListParagraph"/>
+                        <w:numPr>
+                          <w:ilvl w:val="0"/>
+                          <w:numId w:val="13"/>
+                        </w:numPr>
+                        <w:spacing w:line="276" w:lineRule="auto"/>
+                        <w:rPr>
+                          <w:rFonts w:ascii="Arial" w:hAnsi="Arial"/>
+                          <w:sz w:val="20"/>
+                          <w:szCs w:val="20"/>
+                        </w:rPr>
+                      </w:pPr>
+                      <w:r>
+                        <w:rPr>
+                          <w:rFonts w:ascii="Arial" w:hAnsi="Arial"/>
+                          <w:sz w:val="20"/>
+                          <w:szCs w:val="20"/>
+                        </w:rPr>
+                        <w:t>Acquired the skills to work at any station in the restaurant in case of unexpected emergencies</w:t>
+                      </w:r>
+                    </w:p>
+                  </w:txbxContent>
+                </v:textbox>
+                <w10:wrap type="square"/>
+              </v:shape>
+            </w:pict>
+          </mc:Fallback>
+        </mc:AlternateContent>
+      </w:r>
+      <w:r>
+        <w:rPr>
+          <w:noProof/>
+        </w:rPr>
+        <mc:AlternateContent>
+          <mc:Choice Requires="wps">
+            <w:drawing>
+              <wp:anchor distT="0" distB="0" distL="114300" distR="114300" simplePos="0" relativeHeight="251693056" behindDoc="0" locked="0" layoutInCell="1" allowOverlap="1" wp14:anchorId="36E86B00" wp14:editId="4AB4F719">
+                <wp:simplePos x="0" y="0"/>
+                <wp:positionH relativeFrom="column">
+                  <wp:posOffset>4800600</wp:posOffset>
+                </wp:positionH>
+                <wp:positionV relativeFrom="paragraph">
+                  <wp:posOffset>7200900</wp:posOffset>
+                </wp:positionV>
+                <wp:extent cx="1485900" cy="342900"/>
+                <wp:effectExtent l="0" t="0" r="0" b="12700"/>
+                <wp:wrapSquare wrapText="bothSides"/>
+                <wp:docPr id="30" name="Text Box 30"/>
+                <wp:cNvGraphicFramePr/>
+                <a:graphic xmlns:a="http://schemas.openxmlformats.org/drawingml/2006/main">
+                  <a:graphicData uri="http://schemas.microsoft.com/office/word/2010/wordprocessingShape">
+                    <wps:wsp>
+                      <wps:cNvSpPr txBox="1"/>
+                      <wps:spPr>
+                        <a:xfrm>
+                          <a:off x="0" y="0"/>
+                          <a:ext cx="1485900" cy="342900"/>
+                        </a:xfrm>
+                        <a:prstGeom prst="rect">
+                          <a:avLst/>
+                        </a:prstGeom>
+                        <a:noFill/>
+                        <a:ln>
+                          <a:noFill/>
+                        </a:ln>
+                        <a:effectLst/>
+                        <a:extLst>
+                          <a:ext uri="{C572A759-6A51-4108-AA02-DFA0A04FC94B}">
+                            <ma14:wrappingTextBoxFlag xmlns:ma14="http://schemas.microsoft.com/office/mac/drawingml/2011/main"/>
+                          </a:ext>
+                        </a:extLst>
+                      </wps:spPr>
+                      <wps:style>
+                        <a:lnRef idx="0">
+                          <a:schemeClr val="accent1"/>
+                        </a:lnRef>
+                        <a:fillRef idx="0">
+                          <a:schemeClr val="accent1"/>
+                        </a:fillRef>
+                        <a:effectRef idx="0">
+                          <a:schemeClr val="accent1"/>
+                        </a:effectRef>
+                        <a:fontRef idx="minor">
+                          <a:schemeClr val="dk1"/>
+                        </a:fontRef>
+                      </wps:style>
+                      <wps:txbx>
+                        <w:txbxContent>
+                          <w:p>
+                            <w:pPr>
+                              <w:jc w:val="right"/>
+                              <w:rPr>
+                                <w:rFonts w:ascii="Arial" w:hAnsi="Arial"/>
+                                <w:sz w:val="22"/>
+                                <w:szCs w:val="22"/>
+                              </w:rPr>
+                            </w:pPr>
+                            <w:r>
+                              <w:rPr>
+                                <w:rFonts w:ascii="Arial" w:hAnsi="Arial"/>
+                                <w:sz w:val="22"/>
+                                <w:szCs w:val="22"/>
+                              </w:rPr>
+                              <w:t>07/2011 to 10/2014</w:t>
+                            </w:r>
+                          </w:p>
+                        </w:txbxContent>
+                      </wps:txbx>
+                      <wps:bodyPr rot="0" spcFirstLastPara="0" vertOverflow="overflow" horzOverflow="overflow" vert="horz" wrap="square" lIns="91440" tIns="45720" rIns="91440" bIns="45720" numCol="1" spcCol="0" rtlCol="0" fromWordArt="0" anchor="t" anchorCtr="0" forceAA="0" compatLnSpc="1">
+                        <a:prstTxWarp prst="textNoShape">
+                          <a:avLst/>
+                        </a:prstTxWarp>
+                        <a:noAutofit/>
+                      </wps:bodyPr>
+                    </wps:wsp>
+                  </a:graphicData>
+                </a:graphic>
+                <wp14:sizeRelH relativeFrom="margin">
+                  <wp14:pctWidth>0</wp14:pctWidth>
+                </wp14:sizeRelH>
+                <wp14:sizeRelV relativeFrom="margin">
+                  <wp14:pctHeight>0</wp14:pctHeight>
+                </wp14:sizeRelV>
+              </wp:anchor>
+            </w:drawing>
+          </mc:Choice>
+          <mc:Fallback>
+            <w:pict>
+              <v:shape id="Text Box 30" o:spid="_x0000_s1030" type="#_x0000_t202" style="position:absolute;left:0;text-align:left;margin-left:378pt;margin-top:567pt;width:117pt;height:27pt;z-index:251693056;visibility:visible;mso-wrap-style:square;mso-width-percent:0;mso-height-percent:0;mso-wrap-distance-left:9pt;mso-wrap-distance-top:0;mso-wrap-distance-right:9pt;mso-wrap-distance-bottom:0;mso-position-horizontal:absolute;mso-position-horizontal-relative:text;mso-position-vertical:absolute;mso-position-vertical-relative:text;mso-width-percent:0;mso-height-percent:0;mso-width-relative:margin;mso-height-relative:margin;v-text-anchor:top" o:gfxdata="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" filled="f" stroked="f">
+                <v:textbox>
+                  <w:txbxContent>
+                    <w:p>
+                      <w:pPr>
+                        <w:jc w:val="right"/>
+                        <w:rPr>
+                          <w:rFonts w:ascii="Arial" w:hAnsi="Arial"/>
+                          <w:sz w:val="22"/>
+                          <w:szCs w:val="22"/>
+                        </w:rPr>
+                      </w:pPr>
+                      <w:r>
+                        <w:rPr>
+                          <w:rFonts w:ascii="Arial" w:hAnsi="Arial"/>
+                          <w:sz w:val="22"/>
+                          <w:szCs w:val="22"/>
+                        </w:rPr>
+                        <w:t>07/2011 to 10/2014</w:t>
+                      </w:r>
+                    </w:p>
+                  </w:txbxContent>
+                </v:textbox>
+                <w10:wrap type="square"/>
+              </v:shape>
+            </w:pict>
+          </mc:Fallback>
+        </mc:AlternateContent>
+      </w:r>
+      <w:r>
+        <w:rPr>
+          <w:noProof/>
+        </w:rPr>
+        <mc:AlternateContent>
+          <mc:Choice Requires="wps">
+            <w:drawing>
+              <wp:anchor distT="0" distB="0" distL="114300" distR="114300" simplePos="0" relativeHeight="251692032" behindDoc="0" locked="0" layoutInCell="1" allowOverlap="1" wp14:anchorId="06C50542" wp14:editId="6C0D063B">
+                <wp:simplePos x="0" y="0"/>
+                <wp:positionH relativeFrom="column">
+                  <wp:posOffset>-800100</wp:posOffset>
+                </wp:positionH>
+                <wp:positionV relativeFrom="paragraph">
+                  <wp:posOffset>7086600</wp:posOffset>
+                </wp:positionV>
+                <wp:extent cx="2286000" cy="571500"/>
+                <wp:effectExtent l="0" t="0" r="0" b="12700"/>
+                <wp:wrapSquare wrapText="bothSides"/>
+                <wp:docPr id="29" name="Text Box 29"/>
+                <wp:cNvGraphicFramePr/>
+                <a:graphic xmlns:a="http://schemas.openxmlformats.org/drawingml/2006/main">
+                  <a:graphicData uri="http://schemas.microsoft.com/office/word/2010/wordprocessingShape">
+                    <wps:wsp>
+                      <wps:cNvSpPr txBox="1"/>
+                      <wps:spPr>
+                        <a:xfrm>
+                          <a:off x="0" y="0"/>
+                          <a:ext cx="2286000" cy="571500"/>
+                        </a:xfrm>
+                        <a:prstGeom prst="rect">
+                          <a:avLst/>
+                        </a:prstGeom>
+                        <a:noFill/>
+                        <a:ln>
+                          <a:noFill/>
+                        </a:ln>
+                        <a:effectLst/>
+                        <a:extLst>
+                          <a:ext uri="{C572A759-6A51-4108-AA02-DFA0A04FC94B}">
+                            <ma14:wrappingTextBoxFlag xmlns:ma14="http://schemas.microsoft.com/office/mac/drawingml/2011/main"/>
+                          </a:ext>
+                        </a:extLst>
+                      </wps:spPr>
+                      <wps:style>
+                        <a:lnRef idx="0">
+                          <a:schemeClr val="accent1"/>
+                        </a:lnRef>
+                        <a:fillRef idx="0">
+                          <a:schemeClr val="accent1"/>
+                        </a:fillRef>
+                        <a:effectRef idx="0">
+                          <a:schemeClr val="accent1"/>
+                        </a:effectRef>
+                        <a:fontRef idx="minor">
+                          <a:schemeClr val="dk1"/>
+                        </a:fontRef>
+                      </wps:style>
+                      <wps:txbx>
+                        <w:txbxContent>
+                          <w:p>
+                            <w:r>
+                              <w:t>Volunteer Police Explorer</w:t>
+                            </w:r>
+                          </w:p>
+                          <w:p>
+                            <w:r>
+                              <w:t>Foster City Police Department</w:t>
+                            </w:r>
+                          </w:p>
+                        </w:txbxContent>
+                      </wps:txbx>
+                      <wps:bodyPr rot="0" spcFirstLastPara="0" vertOverflow="overflow" horzOverflow="overflow" vert="horz" wrap="square" lIns="91440" tIns="45720" rIns="91440" bIns="45720" numCol="1" spcCol="0" rtlCol="0" fromWordArt="0" anchor="t" anchorCtr="0" forceAA="0" compatLnSpc="1">
+                        <a:prstTxWarp prst="textNoShape">
+                          <a:avLst/>
+                        </a:prstTxWarp>
+                        <a:noAutofit/>
+                      </wps:bodyPr>
+                    </wps:wsp>
+                  </a:graphicData>
+                </a:graphic>
+                <wp14:sizeRelH relativeFrom="margin">
+                  <wp14:pctWidth>0</wp14:pctWidth>
+                </wp14:sizeRelH>
+              </wp:anchor>
+            </w:drawing>
+          </mc:Choice>
+          <mc:Fallback>
+            <w:pict>
+              <v:shape id="Text Box 29" o:spid="_x0000_s1031" type="#_x0000_t202" style="position:absolute;left:0;text-align:left;margin-left:-62.95pt;margin-top:558pt;width:180pt;height:45pt;z-index:251692032;visibility:visible;mso-wrap-style:square;mso-width-percent:0;mso-wrap-distance-left:9pt;mso-wrap-distance-top:0;mso-wrap-distance-right:9pt;mso-wrap-distance-bottom:0;mso-position-horizontal:absolute;mso-position-horizontal-relative:text;mso-position-vertical:absolute;mso-position-vertical-relative:text;mso-width-percent:0;mso-width-relative:margin;v-text-anchor:top" o:gfxdata="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" filled="f" stroked="f">
+                <v:textbox>
+                  <w:txbxContent>
+                    <w:p>
+                      <w:r>
+                        <w:t>Volunteer Police Explorer</w:t>
+                      </w:r>
+                    </w:p>
+                    <w:p>
+                      <w:r>
+                        <w:t>Foster City Police Department</w:t>
+                      </w:r>
+                    </w:p>
+                  </w:txbxContent>
+                </v:textbox>
+                <w10:wrap type="square"/>
+              </v:shape>
+            </w:pict>
+          </mc:Fallback>
+        </mc:AlternateContent>
+      </w:r>
+      <w:r>
+        <w:rPr>
+          <w:noProof/>
+        </w:rPr>
+        <mc:AlternateContent>
+          <mc:Choice Requires="wps">
+            <w:drawing>
+              <wp:anchor distT="0" distB="0" distL="114300" distR="114300" simplePos="0" relativeHeight="251694080" behindDoc="0" locked="0" layoutInCell="1" allowOverlap="1" wp14:anchorId="2EB09135" wp14:editId="50584C5E">
+                <wp:simplePos x="0" y="0"/>
+                <wp:positionH relativeFrom="column">
+                  <wp:posOffset>-1028700</wp:posOffset>
+                </wp:positionH>
+                <wp:positionV relativeFrom="paragraph">
+                  <wp:posOffset>7543800</wp:posOffset>
                 </wp:positionV>
                 <wp:extent cx="7086600" cy="1028700"/>
                 <wp:effectExtent l="0" t="0" r="0" b="12700"/>
@@ -218,11 +2015,7 @@
           </mc:Choice>
           <mc:Fallback>
             <w:pict>
-              <v:shapetype id="_x0000_t202" coordsize="21600,21600" o:spt="202" path="m0,0l0,21600,21600,21600,21600,0xe">
-                <v:stroke joinstyle="miter"/>
-                <v:path gradientshapeok="t" o:connecttype="rect"/>
-              </v:shapetype>
-              <v:shape id="Text Box 31" o:spid="_x0000_s1026" type="#_x0000_t202" style="position:absolute;left:0;text-align:left;margin-left:-80.95pt;margin-top:585pt;width:558pt;height:81pt;z-index:251694080;visibility:visible;mso-wrap-style:square;mso-width-percent:0;mso-height-percent:0;mso-wrap-distance-left:9pt;mso-wrap-distance-top:0;mso-wrap-distance-right:9pt;mso-wrap-distance-bottom:0;mso-position-horizontal:absolute;mso-position-horizontal-relative:text;mso-position-vertical:absolute;mso-position-vertical-relative:text;mso-width-percent:0;mso-height-percent:0;mso-width-relative:margin;mso-height-relative:margin;v-text-anchor:top" o:gfxdata="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" filled="f" stroked="f">
+              <v:shape id="Text Box 31" o:spid="_x0000_s1032" type="#_x0000_t202" style="position:absolute;left:0;text-align:left;margin-left:-80.95pt;margin-top:594pt;width:558pt;height:81pt;z-index:251694080;visibility:visible;mso-wrap-style:square;mso-width-percent:0;mso-height-percent:0;mso-wrap-distance-left:9pt;mso-wrap-distance-top:0;mso-wrap-distance-right:9pt;mso-wrap-distance-bottom:0;mso-position-horizontal:absolute;mso-position-horizontal-relative:text;mso-position-vertical:absolute;mso-position-vertical-relative:text;mso-width-percent:0;mso-height-percent:0;mso-width-relative:margin;mso-height-relative:margin;v-text-anchor:top" o:gfxdata="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" filled="f" stroked="f">
                 <v:textbox>
                   <w:txbxContent>
                     <w:p>
@@ -353,1817 +2146,6 @@
                           <w:szCs w:val="20"/>
                         </w:rPr>
                         <w:t>Developed strong interpersonal communication skills </w:t>
-                      </w:r>
-                    </w:p>
-                    <w:p/>
-                  </w:txbxContent>
-                </v:textbox>
-                <w10:wrap type="square"/>
-              </v:shape>
-            </w:pict>
-          </mc:Fallback>
-        </mc:AlternateContent>
-      </w:r>
-      <w:r>
-        <w:rPr>
-          <w:noProof/>
-        </w:rPr>
-        <mc:AlternateContent>
-          <mc:Choice Requires="wps">
-            <w:drawing>
-              <wp:anchor distT="0" distB="0" distL="114300" distR="114300" simplePos="0" relativeHeight="251693056" behindDoc="0" locked="0" layoutInCell="1" allowOverlap="1" wp14:anchorId="36E86B00" wp14:editId="2E8A75C0">
-                <wp:simplePos x="0" y="0"/>
-                <wp:positionH relativeFrom="column">
-                  <wp:posOffset>4800600</wp:posOffset>
-                </wp:positionH>
-                <wp:positionV relativeFrom="paragraph">
-                  <wp:posOffset>6972300</wp:posOffset>
-                </wp:positionV>
-                <wp:extent cx="1485900" cy="342900"/>
-                <wp:effectExtent l="0" t="0" r="0" b="12700"/>
-                <wp:wrapSquare wrapText="bothSides"/>
-                <wp:docPr id="30" name="Text Box 30"/>
-                <wp:cNvGraphicFramePr/>
-                <a:graphic xmlns:a="http://schemas.openxmlformats.org/drawingml/2006/main">
-                  <a:graphicData uri="http://schemas.microsoft.com/office/word/2010/wordprocessingShape">
-                    <wps:wsp>
-                      <wps:cNvSpPr txBox="1"/>
-                      <wps:spPr>
-                        <a:xfrm>
-                          <a:off x="0" y="0"/>
-                          <a:ext cx="1485900" cy="342900"/>
-                        </a:xfrm>
-                        <a:prstGeom prst="rect">
-                          <a:avLst/>
-                        </a:prstGeom>
-                        <a:noFill/>
-                        <a:ln>
-                          <a:noFill/>
-                        </a:ln>
-                        <a:effectLst/>
-                        <a:extLst>
-                          <a:ext uri="{C572A759-6A51-4108-AA02-DFA0A04FC94B}">
-                            <ma14:wrappingTextBoxFlag xmlns:ma14="http://schemas.microsoft.com/office/mac/drawingml/2011/main"/>
-                          </a:ext>
-                        </a:extLst>
-                      </wps:spPr>
-                      <wps:style>
-                        <a:lnRef idx="0">
-                          <a:schemeClr val="accent1"/>
-                        </a:lnRef>
-                        <a:fillRef idx="0">
-                          <a:schemeClr val="accent1"/>
-                        </a:fillRef>
-                        <a:effectRef idx="0">
-                          <a:schemeClr val="accent1"/>
-                        </a:effectRef>
-                        <a:fontRef idx="minor">
-                          <a:schemeClr val="dk1"/>
-                        </a:fontRef>
-                      </wps:style>
-                      <wps:txbx>
-                        <w:txbxContent>
-                          <w:p>
-                            <w:pPr>
-                              <w:jc w:val="right"/>
-                              <w:rPr>
-                                <w:rFonts w:ascii="Arial" w:hAnsi="Arial"/>
-                                <w:sz w:val="22"/>
-                                <w:szCs w:val="22"/>
-                              </w:rPr>
-                            </w:pPr>
-                            <w:r>
-                              <w:rPr>
-                                <w:rFonts w:ascii="Arial" w:hAnsi="Arial"/>
-                                <w:sz w:val="22"/>
-                                <w:szCs w:val="22"/>
-                              </w:rPr>
-                              <w:t>07/2011 to 10/2014</w:t>
-                            </w:r>
-                          </w:p>
-                        </w:txbxContent>
-                      </wps:txbx>
-                      <wps:bodyPr rot="0" spcFirstLastPara="0" vertOverflow="overflow" horzOverflow="overflow" vert="horz" wrap="square" lIns="91440" tIns="45720" rIns="91440" bIns="45720" numCol="1" spcCol="0" rtlCol="0" fromWordArt="0" anchor="t" anchorCtr="0" forceAA="0" compatLnSpc="1">
-                        <a:prstTxWarp prst="textNoShape">
-                          <a:avLst/>
-                        </a:prstTxWarp>
-                        <a:noAutofit/>
-                      </wps:bodyPr>
-                    </wps:wsp>
-                  </a:graphicData>
-                </a:graphic>
-                <wp14:sizeRelH relativeFrom="margin">
-                  <wp14:pctWidth>0</wp14:pctWidth>
-                </wp14:sizeRelH>
-                <wp14:sizeRelV relativeFrom="margin">
-                  <wp14:pctHeight>0</wp14:pctHeight>
-                </wp14:sizeRelV>
-              </wp:anchor>
-            </w:drawing>
-          </mc:Choice>
-          <mc:Fallback>
-            <w:pict>
-              <v:shape id="Text Box 30" o:spid="_x0000_s1027" type="#_x0000_t202" style="position:absolute;left:0;text-align:left;margin-left:378pt;margin-top:549pt;width:117pt;height:27pt;z-index:251693056;visibility:visible;mso-wrap-style:square;mso-width-percent:0;mso-height-percent:0;mso-wrap-distance-left:9pt;mso-wrap-distance-top:0;mso-wrap-distance-right:9pt;mso-wrap-distance-bottom:0;mso-position-horizontal:absolute;mso-position-horizontal-relative:text;mso-position-vertical:absolute;mso-position-vertical-relative:text;mso-width-percent:0;mso-height-percent:0;mso-width-relative:margin;mso-height-relative:margin;v-text-anchor:top" o:gfxdata="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" filled="f" stroked="f">
-                <v:textbox>
-                  <w:txbxContent>
-                    <w:p>
-                      <w:pPr>
-                        <w:jc w:val="right"/>
-                        <w:rPr>
-                          <w:rFonts w:ascii="Arial" w:hAnsi="Arial"/>
-                          <w:sz w:val="22"/>
-                          <w:szCs w:val="22"/>
-                        </w:rPr>
-                      </w:pPr>
-                      <w:r>
-                        <w:rPr>
-                          <w:rFonts w:ascii="Arial" w:hAnsi="Arial"/>
-                          <w:sz w:val="22"/>
-                          <w:szCs w:val="22"/>
-                        </w:rPr>
-                        <w:t>07/2011 to 10/2014</w:t>
-                      </w:r>
-                    </w:p>
-                  </w:txbxContent>
-                </v:textbox>
-                <w10:wrap type="square"/>
-              </v:shape>
-            </w:pict>
-          </mc:Fallback>
-        </mc:AlternateContent>
-      </w:r>
-      <w:r>
-        <w:rPr>
-          <w:noProof/>
-        </w:rPr>
-        <mc:AlternateContent>
-          <mc:Choice Requires="wps">
-            <w:drawing>
-              <wp:anchor distT="0" distB="0" distL="114300" distR="114300" simplePos="0" relativeHeight="251692032" behindDoc="0" locked="0" layoutInCell="1" allowOverlap="1" wp14:anchorId="06C50542" wp14:editId="5E619BEA">
-                <wp:simplePos x="0" y="0"/>
-                <wp:positionH relativeFrom="column">
-                  <wp:posOffset>-800100</wp:posOffset>
-                </wp:positionH>
-                <wp:positionV relativeFrom="paragraph">
-                  <wp:posOffset>6972300</wp:posOffset>
-                </wp:positionV>
-                <wp:extent cx="2286000" cy="571500"/>
-                <wp:effectExtent l="0" t="0" r="0" b="12700"/>
-                <wp:wrapSquare wrapText="bothSides"/>
-                <wp:docPr id="29" name="Text Box 29"/>
-                <wp:cNvGraphicFramePr/>
-                <a:graphic xmlns:a="http://schemas.openxmlformats.org/drawingml/2006/main">
-                  <a:graphicData uri="http://schemas.microsoft.com/office/word/2010/wordprocessingShape">
-                    <wps:wsp>
-                      <wps:cNvSpPr txBox="1"/>
-                      <wps:spPr>
-                        <a:xfrm>
-                          <a:off x="0" y="0"/>
-                          <a:ext cx="2286000" cy="571500"/>
-                        </a:xfrm>
-                        <a:prstGeom prst="rect">
-                          <a:avLst/>
-                        </a:prstGeom>
-                        <a:noFill/>
-                        <a:ln>
-                          <a:noFill/>
-                        </a:ln>
-                        <a:effectLst/>
-                        <a:extLst>
-                          <a:ext uri="{C572A759-6A51-4108-AA02-DFA0A04FC94B}">
-                            <ma14:wrappingTextBoxFlag xmlns:ma14="http://schemas.microsoft.com/office/mac/drawingml/2011/main"/>
-                          </a:ext>
-                        </a:extLst>
-                      </wps:spPr>
-                      <wps:style>
-                        <a:lnRef idx="0">
-                          <a:schemeClr val="accent1"/>
-                        </a:lnRef>
-                        <a:fillRef idx="0">
-                          <a:schemeClr val="accent1"/>
-                        </a:fillRef>
-                        <a:effectRef idx="0">
-                          <a:schemeClr val="accent1"/>
-                        </a:effectRef>
-                        <a:fontRef idx="minor">
-                          <a:schemeClr val="dk1"/>
-                        </a:fontRef>
-                      </wps:style>
-                      <wps:txbx>
-                        <w:txbxContent>
-                          <w:p>
-                            <w:r>
-                              <w:t>Volunteer Police Explorer</w:t>
-                            </w:r>
-                          </w:p>
-                          <w:p>
-                            <w:r>
-                              <w:t>Foster City Police Department</w:t>
-                            </w:r>
-                          </w:p>
-                        </w:txbxContent>
-                      </wps:txbx>
-                      <wps:bodyPr rot="0" spcFirstLastPara="0" vertOverflow="overflow" horzOverflow="overflow" vert="horz" wrap="square" lIns="91440" tIns="45720" rIns="91440" bIns="45720" numCol="1" spcCol="0" rtlCol="0" fromWordArt="0" anchor="t" anchorCtr="0" forceAA="0" compatLnSpc="1">
-                        <a:prstTxWarp prst="textNoShape">
-                          <a:avLst/>
-                        </a:prstTxWarp>
-                        <a:noAutofit/>
-                      </wps:bodyPr>
-                    </wps:wsp>
-                  </a:graphicData>
-                </a:graphic>
-                <wp14:sizeRelH relativeFrom="margin">
-                  <wp14:pctWidth>0</wp14:pctWidth>
-                </wp14:sizeRelH>
-              </wp:anchor>
-            </w:drawing>
-          </mc:Choice>
-          <mc:Fallback>
-            <w:pict>
-              <v:shape id="Text Box 29" o:spid="_x0000_s1028" type="#_x0000_t202" style="position:absolute;left:0;text-align:left;margin-left:-62.95pt;margin-top:549pt;width:180pt;height:45pt;z-index:251692032;visibility:visible;mso-wrap-style:square;mso-width-percent:0;mso-wrap-distance-left:9pt;mso-wrap-distance-top:0;mso-wrap-distance-right:9pt;mso-wrap-distance-bottom:0;mso-position-horizontal:absolute;mso-position-horizontal-relative:text;mso-position-vertical:absolute;mso-position-vertical-relative:text;mso-width-percent:0;mso-width-relative:margin;v-text-anchor:top" o:gfxdata="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" filled="f" stroked="f">
-                <v:textbox>
-                  <w:txbxContent>
-                    <w:p>
-                      <w:r>
-                        <w:t>Volunteer Police Explorer</w:t>
-                      </w:r>
-                    </w:p>
-                    <w:p>
-                      <w:r>
-                        <w:t>Foster City Police Department</w:t>
-                      </w:r>
-                    </w:p>
-                  </w:txbxContent>
-                </v:textbox>
-                <w10:wrap type="square"/>
-              </v:shape>
-            </w:pict>
-          </mc:Fallback>
-        </mc:AlternateContent>
-      </w:r>
-      <w:r>
-        <w:rPr>
-          <w:noProof/>
-        </w:rPr>
-        <mc:AlternateContent>
-          <mc:Choice Requires="wps">
-            <w:drawing>
-              <wp:anchor distT="0" distB="0" distL="114300" distR="114300" simplePos="0" relativeHeight="251688960" behindDoc="0" locked="0" layoutInCell="1" allowOverlap="1" wp14:anchorId="5DEAF466" wp14:editId="47269762">
-                <wp:simplePos x="0" y="0"/>
-                <wp:positionH relativeFrom="column">
-                  <wp:posOffset>-1028700</wp:posOffset>
-                </wp:positionH>
-                <wp:positionV relativeFrom="paragraph">
-                  <wp:posOffset>5943600</wp:posOffset>
-                </wp:positionV>
-                <wp:extent cx="7086600" cy="1028700"/>
-                <wp:effectExtent l="0" t="0" r="0" b="12700"/>
-                <wp:wrapSquare wrapText="bothSides"/>
-                <wp:docPr id="25" name="Text Box 25"/>
-                <wp:cNvGraphicFramePr/>
-                <a:graphic xmlns:a="http://schemas.openxmlformats.org/drawingml/2006/main">
-                  <a:graphicData uri="http://schemas.microsoft.com/office/word/2010/wordprocessingShape">
-                    <wps:wsp>
-                      <wps:cNvSpPr txBox="1"/>
-                      <wps:spPr>
-                        <a:xfrm>
-                          <a:off x="0" y="0"/>
-                          <a:ext cx="7086600" cy="1028700"/>
-                        </a:xfrm>
-                        <a:prstGeom prst="rect">
-                          <a:avLst/>
-                        </a:prstGeom>
-                        <a:noFill/>
-                        <a:ln>
-                          <a:noFill/>
-                        </a:ln>
-                        <a:effectLst/>
-                        <a:extLst>
-                          <a:ext uri="{C572A759-6A51-4108-AA02-DFA0A04FC94B}">
-                            <ma14:wrappingTextBoxFlag xmlns:ma14="http://schemas.microsoft.com/office/mac/drawingml/2011/main"/>
-                          </a:ext>
-                        </a:extLst>
-                      </wps:spPr>
-                      <wps:style>
-                        <a:lnRef idx="0">
-                          <a:schemeClr val="accent1"/>
-                        </a:lnRef>
-                        <a:fillRef idx="0">
-                          <a:schemeClr val="accent1"/>
-                        </a:fillRef>
-                        <a:effectRef idx="0">
-                          <a:schemeClr val="accent1"/>
-                        </a:effectRef>
-                        <a:fontRef idx="minor">
-                          <a:schemeClr val="dk1"/>
-                        </a:fontRef>
-                      </wps:style>
-                      <wps:txbx>
-                        <w:txbxContent>
-                          <w:p>
-                            <w:pPr>
-                              <w:pStyle w:val="ListParagraph"/>
-                              <w:numPr>
-                                <w:ilvl w:val="0"/>
-                                <w:numId w:val="13"/>
-                              </w:numPr>
-                              <w:spacing w:line="276" w:lineRule="auto"/>
-                              <w:rPr>
-                                <w:rFonts w:ascii="Arial" w:hAnsi="Arial"/>
-                                <w:sz w:val="20"/>
-                                <w:szCs w:val="20"/>
-                              </w:rPr>
-                            </w:pPr>
-                            <w:r>
-                              <w:rPr>
-                                <w:rFonts w:ascii="Arial" w:hAnsi="Arial"/>
-                                <w:sz w:val="20"/>
-                                <w:szCs w:val="20"/>
-                              </w:rPr>
-                              <w:t>S</w:t>
-                            </w:r>
-                            <w:r>
-                              <w:rPr>
-                                <w:rFonts w:ascii="Arial" w:hAnsi="Arial"/>
-                                <w:sz w:val="20"/>
-                                <w:szCs w:val="20"/>
-                              </w:rPr>
-                              <w:t xml:space="preserve">upervised a restaurant with a </w:t>
-                            </w:r>
-                            <w:r>
-                              <w:rPr>
-                                <w:rFonts w:ascii="Arial" w:hAnsi="Arial"/>
-                                <w:sz w:val="20"/>
-                                <w:szCs w:val="20"/>
-                              </w:rPr>
-                              <w:t>staff count of 10 employees</w:t>
-                            </w:r>
-                          </w:p>
-                          <w:p>
-                            <w:pPr>
-                              <w:pStyle w:val="ListParagraph"/>
-                              <w:numPr>
-                                <w:ilvl w:val="0"/>
-                                <w:numId w:val="13"/>
-                              </w:numPr>
-                              <w:spacing w:line="276" w:lineRule="auto"/>
-                              <w:rPr>
-                                <w:rFonts w:ascii="Arial" w:hAnsi="Arial"/>
-                                <w:sz w:val="20"/>
-                                <w:szCs w:val="20"/>
-                              </w:rPr>
-                            </w:pPr>
-                            <w:r>
-                              <w:rPr>
-                                <w:rFonts w:ascii="Arial" w:hAnsi="Arial"/>
-                                <w:sz w:val="20"/>
-                                <w:szCs w:val="20"/>
-                              </w:rPr>
-                              <w:t>Established a delivery system which has</w:t>
-                            </w:r>
-                            <w:r>
-                              <w:rPr>
-                                <w:rFonts w:ascii="Arial" w:hAnsi="Arial"/>
-                                <w:sz w:val="20"/>
-                                <w:szCs w:val="20"/>
-                              </w:rPr>
-                              <w:t xml:space="preserve"> increased Business Revenue 50%</w:t>
-                            </w:r>
-                          </w:p>
-                          <w:p>
-                            <w:pPr>
-                              <w:pStyle w:val="ListParagraph"/>
-                              <w:numPr>
-                                <w:ilvl w:val="0"/>
-                                <w:numId w:val="13"/>
-                              </w:numPr>
-                              <w:spacing w:line="276" w:lineRule="auto"/>
-                              <w:rPr>
-                                <w:rFonts w:ascii="Arial" w:hAnsi="Arial"/>
-                                <w:sz w:val="20"/>
-                                <w:szCs w:val="20"/>
-                              </w:rPr>
-                            </w:pPr>
-                            <w:r>
-                              <w:rPr>
-                                <w:rFonts w:ascii="Arial" w:hAnsi="Arial"/>
-                                <w:sz w:val="20"/>
-                                <w:szCs w:val="20"/>
-                              </w:rPr>
-                              <w:t xml:space="preserve">Made decisions quickly and efficiently in a fast paced restaurant setting, with the intent of promoting collaboration and coordination among </w:t>
-                            </w:r>
-                            <w:r>
-                              <w:rPr>
-                                <w:rFonts w:ascii="Arial" w:hAnsi="Arial"/>
-                                <w:sz w:val="20"/>
-                                <w:szCs w:val="20"/>
-                              </w:rPr>
-                              <w:t>the employees and the customers</w:t>
-                            </w:r>
-                          </w:p>
-                          <w:p>
-                            <w:pPr>
-                              <w:pStyle w:val="ListParagraph"/>
-                              <w:numPr>
-                                <w:ilvl w:val="0"/>
-                                <w:numId w:val="13"/>
-                              </w:numPr>
-                              <w:spacing w:line="276" w:lineRule="auto"/>
-                              <w:rPr>
-                                <w:rFonts w:ascii="Arial" w:hAnsi="Arial"/>
-                                <w:sz w:val="20"/>
-                                <w:szCs w:val="20"/>
-                              </w:rPr>
-                            </w:pPr>
-                            <w:r>
-                              <w:rPr>
-                                <w:rFonts w:ascii="Arial" w:hAnsi="Arial"/>
-                                <w:sz w:val="20"/>
-                                <w:szCs w:val="20"/>
-                              </w:rPr>
-                              <w:t>Acquired the skills to work at any station in the restaurant in case of unexpected emergencies</w:t>
-                            </w:r>
-                          </w:p>
-                        </w:txbxContent>
-                      </wps:txbx>
-                      <wps:bodyPr rot="0" spcFirstLastPara="0" vertOverflow="overflow" horzOverflow="overflow" vert="horz" wrap="square" lIns="91440" tIns="45720" rIns="91440" bIns="45720" numCol="1" spcCol="0" rtlCol="0" fromWordArt="0" anchor="t" anchorCtr="0" forceAA="0" compatLnSpc="1">
-                        <a:prstTxWarp prst="textNoShape">
-                          <a:avLst/>
-                        </a:prstTxWarp>
-                        <a:noAutofit/>
-                      </wps:bodyPr>
-                    </wps:wsp>
-                  </a:graphicData>
-                </a:graphic>
-                <wp14:sizeRelH relativeFrom="margin">
-                  <wp14:pctWidth>0</wp14:pctWidth>
-                </wp14:sizeRelH>
-                <wp14:sizeRelV relativeFrom="margin">
-                  <wp14:pctHeight>0</wp14:pctHeight>
-                </wp14:sizeRelV>
-              </wp:anchor>
-            </w:drawing>
-          </mc:Choice>
-          <mc:Fallback>
-            <w:pict>
-              <v:shape id="Text Box 25" o:spid="_x0000_s1029" type="#_x0000_t202" style="position:absolute;left:0;text-align:left;margin-left:-80.95pt;margin-top:468pt;width:558pt;height:81pt;z-index:251688960;visibility:visible;mso-wrap-style:square;mso-width-percent:0;mso-height-percent:0;mso-wrap-distance-left:9pt;mso-wrap-distance-top:0;mso-wrap-distance-right:9pt;mso-wrap-distance-bottom:0;mso-position-horizontal:absolute;mso-position-horizontal-relative:text;mso-position-vertical:absolute;mso-position-vertical-relative:text;mso-width-percent:0;mso-height-percent:0;mso-width-relative:margin;mso-height-relative:margin;v-text-anchor:top" o:gfxdata="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" filled="f" stroked="f">
-                <v:textbox>
-                  <w:txbxContent>
-                    <w:p>
-                      <w:pPr>
-                        <w:pStyle w:val="ListParagraph"/>
-                        <w:numPr>
-                          <w:ilvl w:val="0"/>
-                          <w:numId w:val="13"/>
-                        </w:numPr>
-                        <w:spacing w:line="276" w:lineRule="auto"/>
-                        <w:rPr>
-                          <w:rFonts w:ascii="Arial" w:hAnsi="Arial"/>
-                          <w:sz w:val="20"/>
-                          <w:szCs w:val="20"/>
-                        </w:rPr>
-                      </w:pPr>
-                      <w:r>
-                        <w:rPr>
-                          <w:rFonts w:ascii="Arial" w:hAnsi="Arial"/>
-                          <w:sz w:val="20"/>
-                          <w:szCs w:val="20"/>
-                        </w:rPr>
-                        <w:t>S</w:t>
-                      </w:r>
-                      <w:r>
-                        <w:rPr>
-                          <w:rFonts w:ascii="Arial" w:hAnsi="Arial"/>
-                          <w:sz w:val="20"/>
-                          <w:szCs w:val="20"/>
-                        </w:rPr>
-                        <w:t xml:space="preserve">upervised a restaurant with a </w:t>
-                      </w:r>
-                      <w:r>
-                        <w:rPr>
-                          <w:rFonts w:ascii="Arial" w:hAnsi="Arial"/>
-                          <w:sz w:val="20"/>
-                          <w:szCs w:val="20"/>
-                        </w:rPr>
-                        <w:t>staff count of 10 employees</w:t>
-                      </w:r>
-                    </w:p>
-                    <w:p>
-                      <w:pPr>
-                        <w:pStyle w:val="ListParagraph"/>
-                        <w:numPr>
-                          <w:ilvl w:val="0"/>
-                          <w:numId w:val="13"/>
-                        </w:numPr>
-                        <w:spacing w:line="276" w:lineRule="auto"/>
-                        <w:rPr>
-                          <w:rFonts w:ascii="Arial" w:hAnsi="Arial"/>
-                          <w:sz w:val="20"/>
-                          <w:szCs w:val="20"/>
-                        </w:rPr>
-                      </w:pPr>
-                      <w:r>
-                        <w:rPr>
-                          <w:rFonts w:ascii="Arial" w:hAnsi="Arial"/>
-                          <w:sz w:val="20"/>
-                          <w:szCs w:val="20"/>
-                        </w:rPr>
-                        <w:t>Established a delivery system which has</w:t>
-                      </w:r>
-                      <w:r>
-                        <w:rPr>
-                          <w:rFonts w:ascii="Arial" w:hAnsi="Arial"/>
-                          <w:sz w:val="20"/>
-                          <w:szCs w:val="20"/>
-                        </w:rPr>
-                        <w:t xml:space="preserve"> increased Business Revenue 50%</w:t>
-                      </w:r>
-                    </w:p>
-                    <w:p>
-                      <w:pPr>
-                        <w:pStyle w:val="ListParagraph"/>
-                        <w:numPr>
-                          <w:ilvl w:val="0"/>
-                          <w:numId w:val="13"/>
-                        </w:numPr>
-                        <w:spacing w:line="276" w:lineRule="auto"/>
-                        <w:rPr>
-                          <w:rFonts w:ascii="Arial" w:hAnsi="Arial"/>
-                          <w:sz w:val="20"/>
-                          <w:szCs w:val="20"/>
-                        </w:rPr>
-                      </w:pPr>
-                      <w:r>
-                        <w:rPr>
-                          <w:rFonts w:ascii="Arial" w:hAnsi="Arial"/>
-                          <w:sz w:val="20"/>
-                          <w:szCs w:val="20"/>
-                        </w:rPr>
-                        <w:t xml:space="preserve">Made decisions quickly and efficiently in a fast paced restaurant setting, with the intent of promoting collaboration and coordination among </w:t>
-                      </w:r>
-                      <w:r>
-                        <w:rPr>
-                          <w:rFonts w:ascii="Arial" w:hAnsi="Arial"/>
-                          <w:sz w:val="20"/>
-                          <w:szCs w:val="20"/>
-                        </w:rPr>
-                        <w:t>the employees and the customers</w:t>
-                      </w:r>
-                    </w:p>
-                    <w:p>
-                      <w:pPr>
-                        <w:pStyle w:val="ListParagraph"/>
-                        <w:numPr>
-                          <w:ilvl w:val="0"/>
-                          <w:numId w:val="13"/>
-                        </w:numPr>
-                        <w:spacing w:line="276" w:lineRule="auto"/>
-                        <w:rPr>
-                          <w:rFonts w:ascii="Arial" w:hAnsi="Arial"/>
-                          <w:sz w:val="20"/>
-                          <w:szCs w:val="20"/>
-                        </w:rPr>
-                      </w:pPr>
-                      <w:r>
-                        <w:rPr>
-                          <w:rFonts w:ascii="Arial" w:hAnsi="Arial"/>
-                          <w:sz w:val="20"/>
-                          <w:szCs w:val="20"/>
-                        </w:rPr>
-                        <w:t>Acquired the skills to work at any station in the restaurant in case of unexpected emergencies</w:t>
-                      </w:r>
-                    </w:p>
-                  </w:txbxContent>
-                </v:textbox>
-                <w10:wrap type="square"/>
-              </v:shape>
-            </w:pict>
-          </mc:Fallback>
-        </mc:AlternateContent>
-      </w:r>
-      <w:r>
-        <w:rPr>
-          <w:noProof/>
-        </w:rPr>
-        <mc:AlternateContent>
-          <mc:Choice Requires="wps">
-            <w:drawing>
-              <wp:anchor distT="0" distB="0" distL="114300" distR="114300" simplePos="0" relativeHeight="251689984" behindDoc="0" locked="0" layoutInCell="1" allowOverlap="1" wp14:anchorId="703B88C2" wp14:editId="1990F152">
-                <wp:simplePos x="0" y="0"/>
-                <wp:positionH relativeFrom="column">
-                  <wp:posOffset>-800100</wp:posOffset>
-                </wp:positionH>
-                <wp:positionV relativeFrom="paragraph">
-                  <wp:posOffset>5372100</wp:posOffset>
-                </wp:positionV>
-                <wp:extent cx="2057400" cy="685800"/>
-                <wp:effectExtent l="0" t="0" r="0" b="0"/>
-                <wp:wrapSquare wrapText="bothSides"/>
-                <wp:docPr id="26" name="Text Box 26"/>
-                <wp:cNvGraphicFramePr/>
-                <a:graphic xmlns:a="http://schemas.openxmlformats.org/drawingml/2006/main">
-                  <a:graphicData uri="http://schemas.microsoft.com/office/word/2010/wordprocessingShape">
-                    <wps:wsp>
-                      <wps:cNvSpPr txBox="1"/>
-                      <wps:spPr>
-                        <a:xfrm>
-                          <a:off x="0" y="0"/>
-                          <a:ext cx="2057400" cy="685800"/>
-                        </a:xfrm>
-                        <a:prstGeom prst="rect">
-                          <a:avLst/>
-                        </a:prstGeom>
-                        <a:noFill/>
-                        <a:ln>
-                          <a:noFill/>
-                        </a:ln>
-                        <a:effectLst/>
-                        <a:extLst>
-                          <a:ext uri="{C572A759-6A51-4108-AA02-DFA0A04FC94B}">
-                            <ma14:wrappingTextBoxFlag xmlns:ma14="http://schemas.microsoft.com/office/mac/drawingml/2011/main"/>
-                          </a:ext>
-                        </a:extLst>
-                      </wps:spPr>
-                      <wps:style>
-                        <a:lnRef idx="0">
-                          <a:schemeClr val="accent1"/>
-                        </a:lnRef>
-                        <a:fillRef idx="0">
-                          <a:schemeClr val="accent1"/>
-                        </a:fillRef>
-                        <a:effectRef idx="0">
-                          <a:schemeClr val="accent1"/>
-                        </a:effectRef>
-                        <a:fontRef idx="minor">
-                          <a:schemeClr val="dk1"/>
-                        </a:fontRef>
-                      </wps:style>
-                      <wps:txbx>
-                        <w:txbxContent>
-                          <w:p>
-                            <w:r>
-                              <w:t xml:space="preserve">Punjab </w:t>
-                            </w:r>
-                            <w:proofErr w:type="spellStart"/>
-                            <w:r>
-                              <w:t>Kabab</w:t>
-                            </w:r>
-                            <w:proofErr w:type="spellEnd"/>
-                            <w:r>
-                              <w:t xml:space="preserve"> House</w:t>
-                            </w:r>
-                          </w:p>
-                          <w:p>
-                            <w:pPr>
-                              <w:rPr>
-                                <w:rFonts w:ascii="Arial" w:hAnsi="Arial"/>
-                                <w:sz w:val="22"/>
-                                <w:szCs w:val="22"/>
-                              </w:rPr>
-                            </w:pPr>
-                            <w:r>
-                              <w:rPr>
-                                <w:sz w:val="22"/>
-                                <w:szCs w:val="22"/>
-                              </w:rPr>
-                              <w:t>San Francisco, CA</w:t>
-                            </w:r>
-                          </w:p>
-                          <w:p>
-                            <w:pPr>
-                              <w:rPr>
-                                <w:sz w:val="22"/>
-                                <w:szCs w:val="22"/>
-                              </w:rPr>
-                            </w:pPr>
-                            <w:r>
-                              <w:rPr>
-                                <w:sz w:val="22"/>
-                                <w:szCs w:val="22"/>
-                              </w:rPr>
-                              <w:t>Manager</w:t>
-                            </w:r>
-                          </w:p>
-                        </w:txbxContent>
-                      </wps:txbx>
-                      <wps:bodyPr rot="0" spcFirstLastPara="0" vertOverflow="overflow" horzOverflow="overflow" vert="horz" wrap="square" lIns="91440" tIns="45720" rIns="91440" bIns="45720" numCol="1" spcCol="0" rtlCol="0" fromWordArt="0" anchor="t" anchorCtr="0" forceAA="0" compatLnSpc="1">
-                        <a:prstTxWarp prst="textNoShape">
-                          <a:avLst/>
-                        </a:prstTxWarp>
-                        <a:noAutofit/>
-                      </wps:bodyPr>
-                    </wps:wsp>
-                  </a:graphicData>
-                </a:graphic>
-                <wp14:sizeRelH relativeFrom="margin">
-                  <wp14:pctWidth>0</wp14:pctWidth>
-                </wp14:sizeRelH>
-                <wp14:sizeRelV relativeFrom="margin">
-                  <wp14:pctHeight>0</wp14:pctHeight>
-                </wp14:sizeRelV>
-              </wp:anchor>
-            </w:drawing>
-          </mc:Choice>
-          <mc:Fallback>
-            <w:pict>
-              <v:shape id="Text Box 26" o:spid="_x0000_s1030" type="#_x0000_t202" style="position:absolute;left:0;text-align:left;margin-left:-62.95pt;margin-top:423pt;width:162pt;height:54pt;z-index:251689984;visibility:visible;mso-wrap-style:square;mso-width-percent:0;mso-height-percent:0;mso-wrap-distance-left:9pt;mso-wrap-distance-top:0;mso-wrap-distance-right:9pt;mso-wrap-distance-bottom:0;mso-position-horizontal:absolute;mso-position-horizontal-relative:text;mso-position-vertical:absolute;mso-position-vertical-relative:text;mso-width-percent:0;mso-height-percent:0;mso-width-relative:margin;mso-height-relative:margin;v-text-anchor:top" o:gfxdata="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" filled="f" stroked="f">
-                <v:textbox>
-                  <w:txbxContent>
-                    <w:p>
-                      <w:r>
-                        <w:t xml:space="preserve">Punjab </w:t>
-                      </w:r>
-                      <w:proofErr w:type="spellStart"/>
-                      <w:r>
-                        <w:t>Kabab</w:t>
-                      </w:r>
-                      <w:proofErr w:type="spellEnd"/>
-                      <w:r>
-                        <w:t xml:space="preserve"> House</w:t>
-                      </w:r>
-                    </w:p>
-                    <w:p>
-                      <w:pPr>
-                        <w:rPr>
-                          <w:rFonts w:ascii="Arial" w:hAnsi="Arial"/>
-                          <w:sz w:val="22"/>
-                          <w:szCs w:val="22"/>
-                        </w:rPr>
-                      </w:pPr>
-                      <w:r>
-                        <w:rPr>
-                          <w:sz w:val="22"/>
-                          <w:szCs w:val="22"/>
-                        </w:rPr>
-                        <w:t>San Francisco, CA</w:t>
-                      </w:r>
-                    </w:p>
-                    <w:p>
-                      <w:pPr>
-                        <w:rPr>
-                          <w:sz w:val="22"/>
-                          <w:szCs w:val="22"/>
-                        </w:rPr>
-                      </w:pPr>
-                      <w:r>
-                        <w:rPr>
-                          <w:sz w:val="22"/>
-                          <w:szCs w:val="22"/>
-                        </w:rPr>
-                        <w:t>Manager</w:t>
-                      </w:r>
-                    </w:p>
-                  </w:txbxContent>
-                </v:textbox>
-                <w10:wrap type="square"/>
-              </v:shape>
-            </w:pict>
-          </mc:Fallback>
-        </mc:AlternateContent>
-      </w:r>
-      <w:r>
-        <w:rPr>
-          <w:noProof/>
-        </w:rPr>
-        <mc:AlternateContent>
-          <mc:Choice Requires="wps">
-            <w:drawing>
-              <wp:anchor distT="0" distB="0" distL="114300" distR="114300" simplePos="0" relativeHeight="251691008" behindDoc="0" locked="0" layoutInCell="1" allowOverlap="1" wp14:anchorId="4FF07B5A" wp14:editId="21D2ABFF">
-                <wp:simplePos x="0" y="0"/>
-                <wp:positionH relativeFrom="column">
-                  <wp:posOffset>4572000</wp:posOffset>
-                </wp:positionH>
-                <wp:positionV relativeFrom="paragraph">
-                  <wp:posOffset>5372100</wp:posOffset>
-                </wp:positionV>
-                <wp:extent cx="1600200" cy="342900"/>
-                <wp:effectExtent l="0" t="0" r="0" b="12700"/>
-                <wp:wrapSquare wrapText="bothSides"/>
-                <wp:docPr id="27" name="Text Box 27"/>
-                <wp:cNvGraphicFramePr/>
-                <a:graphic xmlns:a="http://schemas.openxmlformats.org/drawingml/2006/main">
-                  <a:graphicData uri="http://schemas.microsoft.com/office/word/2010/wordprocessingShape">
-                    <wps:wsp>
-                      <wps:cNvSpPr txBox="1"/>
-                      <wps:spPr>
-                        <a:xfrm>
-                          <a:off x="0" y="0"/>
-                          <a:ext cx="1600200" cy="342900"/>
-                        </a:xfrm>
-                        <a:prstGeom prst="rect">
-                          <a:avLst/>
-                        </a:prstGeom>
-                        <a:noFill/>
-                        <a:ln>
-                          <a:noFill/>
-                        </a:ln>
-                        <a:effectLst/>
-                        <a:extLst>
-                          <a:ext uri="{C572A759-6A51-4108-AA02-DFA0A04FC94B}">
-                            <ma14:wrappingTextBoxFlag xmlns:ma14="http://schemas.microsoft.com/office/mac/drawingml/2011/main"/>
-                          </a:ext>
-                        </a:extLst>
-                      </wps:spPr>
-                      <wps:style>
-                        <a:lnRef idx="0">
-                          <a:schemeClr val="accent1"/>
-                        </a:lnRef>
-                        <a:fillRef idx="0">
-                          <a:schemeClr val="accent1"/>
-                        </a:fillRef>
-                        <a:effectRef idx="0">
-                          <a:schemeClr val="accent1"/>
-                        </a:effectRef>
-                        <a:fontRef idx="minor">
-                          <a:schemeClr val="dk1"/>
-                        </a:fontRef>
-                      </wps:style>
-                      <wps:txbx>
-                        <w:txbxContent>
-                          <w:p>
-                            <w:pPr>
-                              <w:jc w:val="right"/>
-                              <w:rPr>
-                                <w:rFonts w:ascii="Arial" w:hAnsi="Arial"/>
-                                <w:sz w:val="22"/>
-                                <w:szCs w:val="22"/>
-                              </w:rPr>
-                            </w:pPr>
-                            <w:r>
-                              <w:rPr>
-                                <w:rFonts w:ascii="Arial" w:hAnsi="Arial"/>
-                                <w:sz w:val="22"/>
-                                <w:szCs w:val="22"/>
-                              </w:rPr>
-                              <w:t>0</w:t>
-                            </w:r>
-                            <w:r>
-                              <w:rPr>
-                                <w:rFonts w:ascii="Arial" w:hAnsi="Arial"/>
-                                <w:sz w:val="22"/>
-                                <w:szCs w:val="22"/>
-                              </w:rPr>
-                              <w:t xml:space="preserve">6/2010 to </w:t>
-                            </w:r>
-                            <w:r>
-                              <w:rPr>
-                                <w:rFonts w:ascii="Arial" w:hAnsi="Arial"/>
-                                <w:sz w:val="22"/>
-                                <w:szCs w:val="22"/>
-                              </w:rPr>
-                              <w:t>12</w:t>
-                            </w:r>
-                            <w:bookmarkStart w:id="0" w:name="_GoBack"/>
-                            <w:bookmarkEnd w:id="0"/>
-                            <w:r>
-                              <w:rPr>
-                                <w:rFonts w:ascii="Arial" w:hAnsi="Arial"/>
-                                <w:sz w:val="22"/>
-                                <w:szCs w:val="22"/>
-                              </w:rPr>
-                              <w:t>/2014</w:t>
-                            </w:r>
-                          </w:p>
-                        </w:txbxContent>
-                      </wps:txbx>
-                      <wps:bodyPr rot="0" spcFirstLastPara="0" vertOverflow="overflow" horzOverflow="overflow" vert="horz" wrap="square" lIns="91440" tIns="45720" rIns="91440" bIns="45720" numCol="1" spcCol="0" rtlCol="0" fromWordArt="0" anchor="t" anchorCtr="0" forceAA="0" compatLnSpc="1">
-                        <a:prstTxWarp prst="textNoShape">
-                          <a:avLst/>
-                        </a:prstTxWarp>
-                        <a:noAutofit/>
-                      </wps:bodyPr>
-                    </wps:wsp>
-                  </a:graphicData>
-                </a:graphic>
-                <wp14:sizeRelH relativeFrom="margin">
-                  <wp14:pctWidth>0</wp14:pctWidth>
-                </wp14:sizeRelH>
-                <wp14:sizeRelV relativeFrom="margin">
-                  <wp14:pctHeight>0</wp14:pctHeight>
-                </wp14:sizeRelV>
-              </wp:anchor>
-            </w:drawing>
-          </mc:Choice>
-          <mc:Fallback>
-            <w:pict>
-              <v:shape id="Text Box 27" o:spid="_x0000_s1031" type="#_x0000_t202" style="position:absolute;left:0;text-align:left;margin-left:5in;margin-top:423pt;width:126pt;height:27pt;z-index:251691008;visibility:visible;mso-wrap-style:square;mso-width-percent:0;mso-height-percent:0;mso-wrap-distance-left:9pt;mso-wrap-distance-top:0;mso-wrap-distance-right:9pt;mso-wrap-distance-bottom:0;mso-position-horizontal:absolute;mso-position-horizontal-relative:text;mso-position-vertical:absolute;mso-position-vertical-relative:text;mso-width-percent:0;mso-height-percent:0;mso-width-relative:margin;mso-height-relative:margin;v-text-anchor:top" o:gfxdata="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" filled="f" stroked="f">
-                <v:textbox>
-                  <w:txbxContent>
-                    <w:p>
-                      <w:pPr>
-                        <w:jc w:val="right"/>
-                        <w:rPr>
-                          <w:rFonts w:ascii="Arial" w:hAnsi="Arial"/>
-                          <w:sz w:val="22"/>
-                          <w:szCs w:val="22"/>
-                        </w:rPr>
-                      </w:pPr>
-                      <w:r>
-                        <w:rPr>
-                          <w:rFonts w:ascii="Arial" w:hAnsi="Arial"/>
-                          <w:sz w:val="22"/>
-                          <w:szCs w:val="22"/>
-                        </w:rPr>
-                        <w:t>0</w:t>
-                      </w:r>
-                      <w:r>
-                        <w:rPr>
-                          <w:rFonts w:ascii="Arial" w:hAnsi="Arial"/>
-                          <w:sz w:val="22"/>
-                          <w:szCs w:val="22"/>
-                        </w:rPr>
-                        <w:t xml:space="preserve">6/2010 to </w:t>
-                      </w:r>
-                      <w:r>
-                        <w:rPr>
-                          <w:rFonts w:ascii="Arial" w:hAnsi="Arial"/>
-                          <w:sz w:val="22"/>
-                          <w:szCs w:val="22"/>
-                        </w:rPr>
-                        <w:t>12</w:t>
-                      </w:r>
-                      <w:bookmarkStart w:id="1" w:name="_GoBack"/>
-                      <w:bookmarkEnd w:id="1"/>
-                      <w:r>
-                        <w:rPr>
-                          <w:rFonts w:ascii="Arial" w:hAnsi="Arial"/>
-                          <w:sz w:val="22"/>
-                          <w:szCs w:val="22"/>
-                        </w:rPr>
-                        <w:t>/2014</w:t>
-                      </w:r>
-                    </w:p>
-                  </w:txbxContent>
-                </v:textbox>
-                <w10:wrap type="square"/>
-              </v:shape>
-            </w:pict>
-          </mc:Fallback>
-        </mc:AlternateContent>
-      </w:r>
-      <w:r>
-        <w:rPr>
-          <w:noProof/>
-        </w:rPr>
-        <mc:AlternateContent>
-          <mc:Choice Requires="wps">
-            <w:drawing>
-              <wp:anchor distT="0" distB="0" distL="114300" distR="114300" simplePos="0" relativeHeight="251687936" behindDoc="0" locked="0" layoutInCell="1" allowOverlap="1" wp14:anchorId="7C34BA6D" wp14:editId="198CDE93">
-                <wp:simplePos x="0" y="0"/>
-                <wp:positionH relativeFrom="column">
-                  <wp:posOffset>-1028700</wp:posOffset>
-                </wp:positionH>
-                <wp:positionV relativeFrom="paragraph">
-                  <wp:posOffset>3314700</wp:posOffset>
-                </wp:positionV>
-                <wp:extent cx="7315200" cy="2171700"/>
-                <wp:effectExtent l="0" t="0" r="0" b="12700"/>
-                <wp:wrapSquare wrapText="bothSides"/>
-                <wp:docPr id="23" name="Text Box 23"/>
-                <wp:cNvGraphicFramePr/>
-                <a:graphic xmlns:a="http://schemas.openxmlformats.org/drawingml/2006/main">
-                  <a:graphicData uri="http://schemas.microsoft.com/office/word/2010/wordprocessingShape">
-                    <wps:wsp>
-                      <wps:cNvSpPr txBox="1"/>
-                      <wps:spPr>
-                        <a:xfrm>
-                          <a:off x="0" y="0"/>
-                          <a:ext cx="7315200" cy="2171700"/>
-                        </a:xfrm>
-                        <a:prstGeom prst="rect">
-                          <a:avLst/>
-                        </a:prstGeom>
-                        <a:noFill/>
-                        <a:ln>
-                          <a:noFill/>
-                        </a:ln>
-                        <a:effectLst/>
-                        <a:extLst>
-                          <a:ext uri="{C572A759-6A51-4108-AA02-DFA0A04FC94B}">
-                            <ma14:wrappingTextBoxFlag xmlns:ma14="http://schemas.microsoft.com/office/mac/drawingml/2011/main"/>
-                          </a:ext>
-                        </a:extLst>
-                      </wps:spPr>
-                      <wps:style>
-                        <a:lnRef idx="0">
-                          <a:schemeClr val="accent1"/>
-                        </a:lnRef>
-                        <a:fillRef idx="0">
-                          <a:schemeClr val="accent1"/>
-                        </a:fillRef>
-                        <a:effectRef idx="0">
-                          <a:schemeClr val="accent1"/>
-                        </a:effectRef>
-                        <a:fontRef idx="minor">
-                          <a:schemeClr val="dk1"/>
-                        </a:fontRef>
-                      </wps:style>
-                      <wps:txbx>
-                        <w:txbxContent>
-                          <w:p>
-                            <w:pPr>
-                              <w:pStyle w:val="ListParagraph"/>
-                              <w:numPr>
-                                <w:ilvl w:val="0"/>
-                                <w:numId w:val="9"/>
-                              </w:numPr>
-                              <w:spacing w:before="100" w:beforeAutospacing="1" w:after="100" w:afterAutospacing="1" w:line="276" w:lineRule="auto"/>
-                              <w:rPr>
-                                <w:rFonts w:ascii="Arial" w:hAnsi="Arial" w:cs="Times New Roman"/>
-                                <w:color w:val="000000"/>
-                                <w:sz w:val="20"/>
-                                <w:szCs w:val="20"/>
-                              </w:rPr>
-                            </w:pPr>
-                            <w:r>
-                              <w:rPr>
-                                <w:rFonts w:ascii="Arial" w:hAnsi="Arial" w:cs="Times New Roman"/>
-                                <w:color w:val="000000"/>
-                                <w:sz w:val="20"/>
-                                <w:szCs w:val="20"/>
-                              </w:rPr>
-                              <w:t xml:space="preserve">Successfully completed an intense 12 week Full-Immersion </w:t>
-                            </w:r>
-                            <w:proofErr w:type="spellStart"/>
-                            <w:r>
-                              <w:rPr>
-                                <w:rFonts w:ascii="Arial" w:hAnsi="Arial" w:cs="Times New Roman"/>
-                                <w:color w:val="000000"/>
-                                <w:sz w:val="20"/>
-                                <w:szCs w:val="20"/>
-                              </w:rPr>
-                              <w:t>Bootcamp</w:t>
-                            </w:r>
-                            <w:proofErr w:type="spellEnd"/>
-                            <w:r>
-                              <w:rPr>
-                                <w:rFonts w:ascii="Arial" w:hAnsi="Arial" w:cs="Times New Roman"/>
-                                <w:color w:val="000000"/>
-                                <w:sz w:val="20"/>
-                                <w:szCs w:val="20"/>
-                              </w:rPr>
-                              <w:t xml:space="preserve"> which represented greater than 660 hours of training by coding </w:t>
-                            </w:r>
-                            <w:r>
-                              <w:rPr>
-                                <w:rFonts w:ascii="Arial" w:hAnsi="Arial" w:cs="Times New Roman"/>
-                                <w:color w:val="000000"/>
-                                <w:sz w:val="20"/>
-                                <w:szCs w:val="20"/>
-                              </w:rPr>
-                              <w:t>full time from Monday - Fridays</w:t>
-                            </w:r>
-                          </w:p>
-                          <w:p>
-                            <w:pPr>
-                              <w:pStyle w:val="ListParagraph"/>
-                              <w:numPr>
-                                <w:ilvl w:val="0"/>
-                                <w:numId w:val="9"/>
-                              </w:numPr>
-                              <w:spacing w:before="100" w:beforeAutospacing="1" w:after="100" w:afterAutospacing="1" w:line="276" w:lineRule="auto"/>
-                              <w:rPr>
-                                <w:rFonts w:ascii="Arial" w:hAnsi="Arial" w:cs="Times New Roman"/>
-                                <w:color w:val="000000"/>
-                                <w:sz w:val="20"/>
-                                <w:szCs w:val="20"/>
-                              </w:rPr>
-                            </w:pPr>
-                            <w:r>
-                              <w:rPr>
-                                <w:rFonts w:ascii="Arial" w:hAnsi="Arial" w:cs="Times New Roman"/>
-                                <w:color w:val="000000"/>
-                                <w:sz w:val="20"/>
-                                <w:szCs w:val="20"/>
-                              </w:rPr>
-                              <w:t>Work like, project oriented environment focused on coding around specific technologies as well as frameworks/libraries including</w:t>
-                            </w:r>
-                            <w:r>
-                              <w:rPr>
-                                <w:rFonts w:ascii="Arial" w:hAnsi="Arial" w:cs="Times New Roman"/>
-                                <w:color w:val="000000"/>
-                                <w:sz w:val="20"/>
-                                <w:szCs w:val="20"/>
-                              </w:rPr>
-                              <w:t xml:space="preserve"> HTML, CSS, </w:t>
-                            </w:r>
-                            <w:proofErr w:type="spellStart"/>
-                            <w:r>
-                              <w:rPr>
-                                <w:rFonts w:ascii="Arial" w:hAnsi="Arial" w:cs="Times New Roman"/>
-                                <w:color w:val="000000"/>
-                                <w:sz w:val="20"/>
-                                <w:szCs w:val="20"/>
-                              </w:rPr>
-                              <w:t>Javascript</w:t>
-                            </w:r>
-                            <w:proofErr w:type="spellEnd"/>
-                            <w:r>
-                              <w:rPr>
-                                <w:rFonts w:ascii="Arial" w:hAnsi="Arial" w:cs="Times New Roman"/>
-                                <w:color w:val="000000"/>
-                                <w:sz w:val="20"/>
-                                <w:szCs w:val="20"/>
-                              </w:rPr>
-                              <w:t>/</w:t>
-                            </w:r>
-                            <w:proofErr w:type="spellStart"/>
-                            <w:r>
-                              <w:rPr>
-                                <w:rFonts w:ascii="Arial" w:hAnsi="Arial" w:cs="Times New Roman"/>
-                                <w:color w:val="000000"/>
-                                <w:sz w:val="20"/>
-                                <w:szCs w:val="20"/>
-                              </w:rPr>
-                              <w:t>jQuery</w:t>
-                            </w:r>
-                            <w:proofErr w:type="spellEnd"/>
-                            <w:r>
-                              <w:rPr>
-                                <w:rFonts w:ascii="Arial" w:hAnsi="Arial" w:cs="Times New Roman"/>
-                                <w:color w:val="000000"/>
-                                <w:sz w:val="20"/>
-                                <w:szCs w:val="20"/>
-                              </w:rPr>
-                              <w:t>, B</w:t>
-                            </w:r>
-                            <w:r>
-                              <w:rPr>
-                                <w:rFonts w:ascii="Arial" w:hAnsi="Arial" w:cs="Times New Roman"/>
-                                <w:color w:val="000000"/>
-                                <w:sz w:val="20"/>
-                                <w:szCs w:val="20"/>
-                              </w:rPr>
-                              <w:t>ootstrap, PHP and MySQL</w:t>
-                            </w:r>
-                          </w:p>
-                          <w:p>
-                            <w:pPr>
-                              <w:pStyle w:val="ListParagraph"/>
-                              <w:numPr>
-                                <w:ilvl w:val="0"/>
-                                <w:numId w:val="9"/>
-                              </w:numPr>
-                              <w:spacing w:before="100" w:beforeAutospacing="1" w:after="100" w:afterAutospacing="1" w:line="276" w:lineRule="auto"/>
-                              <w:rPr>
-                                <w:rFonts w:ascii="Arial" w:hAnsi="Arial" w:cs="Times New Roman"/>
-                                <w:color w:val="000000"/>
-                                <w:sz w:val="20"/>
-                                <w:szCs w:val="20"/>
-                              </w:rPr>
-                            </w:pPr>
-                            <w:r>
-                              <w:rPr>
-                                <w:rFonts w:ascii="Arial" w:hAnsi="Arial" w:cs="Times New Roman"/>
-                                <w:color w:val="000000"/>
-                                <w:sz w:val="20"/>
-                                <w:szCs w:val="20"/>
-                              </w:rPr>
-                              <w:t xml:space="preserve">Extensively utilized </w:t>
-                            </w:r>
-                            <w:proofErr w:type="spellStart"/>
-                            <w:r>
-                              <w:rPr>
-                                <w:rFonts w:ascii="Arial" w:hAnsi="Arial" w:cs="Times New Roman"/>
-                                <w:color w:val="000000"/>
-                                <w:sz w:val="20"/>
-                                <w:szCs w:val="20"/>
-                              </w:rPr>
-                              <w:t>Github</w:t>
-                            </w:r>
-                            <w:proofErr w:type="spellEnd"/>
-                            <w:r>
-                              <w:rPr>
-                                <w:rFonts w:ascii="Arial" w:hAnsi="Arial" w:cs="Times New Roman"/>
-                                <w:color w:val="000000"/>
-                                <w:sz w:val="20"/>
-                                <w:szCs w:val="20"/>
-                              </w:rPr>
-                              <w:t xml:space="preserve"> for version control in a</w:t>
-                            </w:r>
-                            <w:r>
-                              <w:rPr>
-                                <w:rFonts w:ascii="Arial" w:hAnsi="Arial" w:cs="Times New Roman"/>
-                                <w:color w:val="000000"/>
-                                <w:sz w:val="20"/>
-                                <w:szCs w:val="20"/>
-                              </w:rPr>
-                              <w:t>n agile development environment</w:t>
-                            </w:r>
-                          </w:p>
-                          <w:p>
-                            <w:pPr>
-                              <w:pStyle w:val="ListParagraph"/>
-                              <w:numPr>
-                                <w:ilvl w:val="0"/>
-                                <w:numId w:val="9"/>
-                              </w:numPr>
-                              <w:spacing w:before="100" w:beforeAutospacing="1" w:after="100" w:afterAutospacing="1" w:line="276" w:lineRule="auto"/>
-                              <w:rPr>
-                                <w:rFonts w:ascii="Arial" w:hAnsi="Arial" w:cs="Times New Roman"/>
-                                <w:color w:val="000000"/>
-                                <w:sz w:val="20"/>
-                                <w:szCs w:val="20"/>
-                              </w:rPr>
-                            </w:pPr>
-                            <w:r>
-                              <w:rPr>
-                                <w:rFonts w:ascii="Arial" w:hAnsi="Arial" w:cs="Times New Roman"/>
-                                <w:color w:val="000000"/>
-                                <w:sz w:val="20"/>
-                                <w:szCs w:val="20"/>
-                              </w:rPr>
-                              <w:t xml:space="preserve">Built, modified and maintained numerous scalable applications/websites from inception to completion with the guidance and instruction from senior </w:t>
-                            </w:r>
-                            <w:r>
-                              <w:rPr>
-                                <w:rFonts w:ascii="Arial" w:hAnsi="Arial" w:cs="Times New Roman"/>
-                                <w:color w:val="000000"/>
-                                <w:sz w:val="20"/>
-                                <w:szCs w:val="20"/>
-                              </w:rPr>
-                              <w:t>developers</w:t>
-                            </w:r>
-                          </w:p>
-                          <w:p>
-                            <w:pPr>
-                              <w:pStyle w:val="ListParagraph"/>
-                              <w:numPr>
-                                <w:ilvl w:val="0"/>
-                                <w:numId w:val="9"/>
-                              </w:numPr>
-                              <w:spacing w:before="100" w:beforeAutospacing="1" w:after="100" w:afterAutospacing="1" w:line="276" w:lineRule="auto"/>
-                              <w:rPr>
-                                <w:rFonts w:ascii="Arial" w:hAnsi="Arial" w:cs="Times New Roman"/>
-                                <w:color w:val="000000"/>
-                                <w:sz w:val="20"/>
-                                <w:szCs w:val="20"/>
-                              </w:rPr>
-                            </w:pPr>
-                            <w:r>
-                              <w:rPr>
-                                <w:rFonts w:ascii="Arial" w:hAnsi="Arial" w:cs="Times New Roman"/>
-                                <w:color w:val="000000"/>
-                                <w:sz w:val="20"/>
-                                <w:szCs w:val="20"/>
-                              </w:rPr>
-                              <w:t xml:space="preserve">Created Dynamic Websites that were user-friendly, effective, and appealing for the front end as well as </w:t>
-                            </w:r>
-                            <w:r>
-                              <w:rPr>
-                                <w:rFonts w:ascii="Arial" w:hAnsi="Arial" w:cs="Times New Roman"/>
-                                <w:color w:val="000000"/>
-                                <w:sz w:val="20"/>
-                                <w:szCs w:val="20"/>
-                              </w:rPr>
-                              <w:t>fluent</w:t>
-                            </w:r>
-                            <w:r>
-                              <w:rPr>
-                                <w:rFonts w:ascii="Arial" w:hAnsi="Arial" w:cs="Times New Roman"/>
-                                <w:color w:val="000000"/>
-                                <w:sz w:val="20"/>
-                                <w:szCs w:val="20"/>
-                              </w:rPr>
-                              <w:t xml:space="preserve"> </w:t>
-                            </w:r>
-                            <w:r>
-                              <w:rPr>
-                                <w:rFonts w:ascii="Arial" w:hAnsi="Arial" w:cs="Times New Roman"/>
-                                <w:color w:val="000000"/>
-                                <w:sz w:val="20"/>
-                                <w:szCs w:val="20"/>
-                              </w:rPr>
-                              <w:t>in</w:t>
-                            </w:r>
-                            <w:r>
-                              <w:rPr>
-                                <w:rFonts w:ascii="Arial" w:hAnsi="Arial" w:cs="Times New Roman"/>
-                                <w:color w:val="000000"/>
-                                <w:sz w:val="20"/>
-                                <w:szCs w:val="20"/>
-                              </w:rPr>
-                              <w:t xml:space="preserve"> the back end</w:t>
-                            </w:r>
-                          </w:p>
-                          <w:p>
-                            <w:pPr>
-                              <w:pStyle w:val="ListParagraph"/>
-                              <w:numPr>
-                                <w:ilvl w:val="0"/>
-                                <w:numId w:val="9"/>
-                              </w:numPr>
-                              <w:spacing w:line="276" w:lineRule="auto"/>
-                              <w:rPr>
-                                <w:rFonts w:ascii="Arial" w:eastAsia="Times New Roman" w:hAnsi="Arial" w:cs="Times New Roman"/>
-                                <w:color w:val="000000"/>
-                                <w:sz w:val="20"/>
-                                <w:szCs w:val="20"/>
-                              </w:rPr>
-                            </w:pPr>
-                            <w:r>
-                              <w:rPr>
-                                <w:rFonts w:ascii="Arial" w:eastAsia="Times New Roman" w:hAnsi="Arial" w:cs="Times New Roman"/>
-                                <w:color w:val="000000"/>
-                                <w:sz w:val="20"/>
-                                <w:szCs w:val="20"/>
-                              </w:rPr>
-                              <w:t xml:space="preserve">Critically trained across many comprehensive topics such as </w:t>
-                            </w:r>
-                            <w:r>
-                              <w:rPr>
-                                <w:rFonts w:ascii="Arial" w:eastAsia="Times New Roman" w:hAnsi="Arial" w:cs="Times New Roman"/>
-                                <w:color w:val="000000"/>
-                                <w:sz w:val="20"/>
-                                <w:szCs w:val="20"/>
-                              </w:rPr>
-                              <w:t xml:space="preserve">design, testing, debugging, prioritizing, </w:t>
-                            </w:r>
-                            <w:r>
-                              <w:rPr>
-                                <w:rFonts w:ascii="Arial" w:eastAsia="Times New Roman" w:hAnsi="Arial" w:cs="Times New Roman"/>
-                                <w:color w:val="000000"/>
-                                <w:sz w:val="20"/>
-                                <w:szCs w:val="20"/>
-                              </w:rPr>
-                              <w:t>and documenting</w:t>
-                            </w:r>
-                          </w:p>
-                          <w:p>
-                            <w:pPr>
-                              <w:pStyle w:val="ListParagraph"/>
-                              <w:numPr>
-                                <w:ilvl w:val="0"/>
-                                <w:numId w:val="9"/>
-                              </w:numPr>
-                              <w:spacing w:line="276" w:lineRule="auto"/>
-                              <w:rPr>
-                                <w:rFonts w:ascii="Arial" w:eastAsia="Times New Roman" w:hAnsi="Arial" w:cs="Times New Roman"/>
-                                <w:color w:val="000000"/>
-                                <w:sz w:val="20"/>
-                                <w:szCs w:val="20"/>
-                              </w:rPr>
-                            </w:pPr>
-                            <w:r>
-                              <w:rPr>
-                                <w:rFonts w:ascii="Arial" w:eastAsia="Times New Roman" w:hAnsi="Arial" w:cs="Times New Roman"/>
-                                <w:color w:val="000000"/>
-                                <w:sz w:val="20"/>
-                                <w:szCs w:val="20"/>
-                              </w:rPr>
-                              <w:t xml:space="preserve">Experience in </w:t>
-                            </w:r>
-                            <w:r>
-                              <w:rPr>
-                                <w:rFonts w:ascii="Arial" w:eastAsia="Times New Roman" w:hAnsi="Arial" w:cs="Times New Roman"/>
-                                <w:color w:val="000000"/>
-                                <w:sz w:val="20"/>
-                                <w:szCs w:val="20"/>
-                              </w:rPr>
-                              <w:t>identifying </w:t>
-                            </w:r>
-                            <w:r>
-                              <w:rPr>
-                                <w:rFonts w:ascii="Arial" w:eastAsia="Times New Roman" w:hAnsi="Arial" w:cs="Times New Roman"/>
-                                <w:color w:val="000000"/>
-                                <w:sz w:val="20"/>
-                                <w:szCs w:val="20"/>
-                              </w:rPr>
-                              <w:t xml:space="preserve">and quickly resolving </w:t>
-                            </w:r>
-                            <w:r>
-                              <w:rPr>
-                                <w:rFonts w:ascii="Arial" w:eastAsia="Times New Roman" w:hAnsi="Arial" w:cs="Times New Roman"/>
-                                <w:color w:val="000000"/>
-                                <w:sz w:val="20"/>
-                                <w:szCs w:val="20"/>
-                              </w:rPr>
-                              <w:t xml:space="preserve">problems during </w:t>
-                            </w:r>
-                            <w:r>
-                              <w:rPr>
-                                <w:rFonts w:ascii="Arial" w:eastAsia="Times New Roman" w:hAnsi="Arial" w:cs="Times New Roman"/>
-                                <w:color w:val="000000"/>
-                                <w:sz w:val="20"/>
-                                <w:szCs w:val="20"/>
-                              </w:rPr>
-                              <w:t>the initial stages of development</w:t>
-                            </w:r>
-                          </w:p>
-                          <w:p/>
-                        </w:txbxContent>
-                      </wps:txbx>
-                      <wps:bodyPr rot="0" spcFirstLastPara="0" vertOverflow="overflow" horzOverflow="overflow" vert="horz" wrap="square" lIns="91440" tIns="45720" rIns="91440" bIns="45720" numCol="1" spcCol="0" rtlCol="0" fromWordArt="0" anchor="t" anchorCtr="0" forceAA="0" compatLnSpc="1">
-                        <a:prstTxWarp prst="textNoShape">
-                          <a:avLst/>
-                        </a:prstTxWarp>
-                        <a:noAutofit/>
-                      </wps:bodyPr>
-                    </wps:wsp>
-                  </a:graphicData>
-                </a:graphic>
-                <wp14:sizeRelH relativeFrom="margin">
-                  <wp14:pctWidth>0</wp14:pctWidth>
-                </wp14:sizeRelH>
-                <wp14:sizeRelV relativeFrom="margin">
-                  <wp14:pctHeight>0</wp14:pctHeight>
-                </wp14:sizeRelV>
-              </wp:anchor>
-            </w:drawing>
-          </mc:Choice>
-          <mc:Fallback>
-            <w:pict>
-              <v:shape id="Text Box 23" o:spid="_x0000_s1032" type="#_x0000_t202" style="position:absolute;left:0;text-align:left;margin-left:-80.95pt;margin-top:261pt;width:8in;height:171pt;z-index:251687936;visibility:visible;mso-wrap-style:square;mso-width-percent:0;mso-height-percent:0;mso-wrap-distance-left:9pt;mso-wrap-distance-top:0;mso-wrap-distance-right:9pt;mso-wrap-distance-bottom:0;mso-position-horizontal:absolute;mso-position-horizontal-relative:text;mso-position-vertical:absolute;mso-position-vertical-relative:text;mso-width-percent:0;mso-height-percent:0;mso-width-relative:margin;mso-height-relative:margin;v-text-anchor:top" o:gfxdata="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" filled="f" stroked="f">
-                <v:textbox>
-                  <w:txbxContent>
-                    <w:p>
-                      <w:pPr>
-                        <w:pStyle w:val="ListParagraph"/>
-                        <w:numPr>
-                          <w:ilvl w:val="0"/>
-                          <w:numId w:val="9"/>
-                        </w:numPr>
-                        <w:spacing w:before="100" w:beforeAutospacing="1" w:after="100" w:afterAutospacing="1" w:line="276" w:lineRule="auto"/>
-                        <w:rPr>
-                          <w:rFonts w:ascii="Arial" w:hAnsi="Arial" w:cs="Times New Roman"/>
-                          <w:color w:val="000000"/>
-                          <w:sz w:val="20"/>
-                          <w:szCs w:val="20"/>
-                        </w:rPr>
-                      </w:pPr>
-                      <w:r>
-                        <w:rPr>
-                          <w:rFonts w:ascii="Arial" w:hAnsi="Arial" w:cs="Times New Roman"/>
-                          <w:color w:val="000000"/>
-                          <w:sz w:val="20"/>
-                          <w:szCs w:val="20"/>
-                        </w:rPr>
-                        <w:t xml:space="preserve">Successfully completed an intense 12 week Full-Immersion </w:t>
-                      </w:r>
-                      <w:proofErr w:type="spellStart"/>
-                      <w:r>
-                        <w:rPr>
-                          <w:rFonts w:ascii="Arial" w:hAnsi="Arial" w:cs="Times New Roman"/>
-                          <w:color w:val="000000"/>
-                          <w:sz w:val="20"/>
-                          <w:szCs w:val="20"/>
-                        </w:rPr>
-                        <w:t>Bootcamp</w:t>
-                      </w:r>
-                      <w:proofErr w:type="spellEnd"/>
-                      <w:r>
-                        <w:rPr>
-                          <w:rFonts w:ascii="Arial" w:hAnsi="Arial" w:cs="Times New Roman"/>
-                          <w:color w:val="000000"/>
-                          <w:sz w:val="20"/>
-                          <w:szCs w:val="20"/>
-                        </w:rPr>
-                        <w:t xml:space="preserve"> which represented greater than 660 hours of training by coding </w:t>
-                      </w:r>
-                      <w:r>
-                        <w:rPr>
-                          <w:rFonts w:ascii="Arial" w:hAnsi="Arial" w:cs="Times New Roman"/>
-                          <w:color w:val="000000"/>
-                          <w:sz w:val="20"/>
-                          <w:szCs w:val="20"/>
-                        </w:rPr>
-                        <w:t>full time from Monday - Fridays</w:t>
-                      </w:r>
-                    </w:p>
-                    <w:p>
-                      <w:pPr>
-                        <w:pStyle w:val="ListParagraph"/>
-                        <w:numPr>
-                          <w:ilvl w:val="0"/>
-                          <w:numId w:val="9"/>
-                        </w:numPr>
-                        <w:spacing w:before="100" w:beforeAutospacing="1" w:after="100" w:afterAutospacing="1" w:line="276" w:lineRule="auto"/>
-                        <w:rPr>
-                          <w:rFonts w:ascii="Arial" w:hAnsi="Arial" w:cs="Times New Roman"/>
-                          <w:color w:val="000000"/>
-                          <w:sz w:val="20"/>
-                          <w:szCs w:val="20"/>
-                        </w:rPr>
-                      </w:pPr>
-                      <w:r>
-                        <w:rPr>
-                          <w:rFonts w:ascii="Arial" w:hAnsi="Arial" w:cs="Times New Roman"/>
-                          <w:color w:val="000000"/>
-                          <w:sz w:val="20"/>
-                          <w:szCs w:val="20"/>
-                        </w:rPr>
-                        <w:t>Work like, project oriented environment focused on coding around specific technologies as well as frameworks/libraries including</w:t>
-                      </w:r>
-                      <w:r>
-                        <w:rPr>
-                          <w:rFonts w:ascii="Arial" w:hAnsi="Arial" w:cs="Times New Roman"/>
-                          <w:color w:val="000000"/>
-                          <w:sz w:val="20"/>
-                          <w:szCs w:val="20"/>
-                        </w:rPr>
-                        <w:t xml:space="preserve"> HTML, CSS, </w:t>
-                      </w:r>
-                      <w:proofErr w:type="spellStart"/>
-                      <w:r>
-                        <w:rPr>
-                          <w:rFonts w:ascii="Arial" w:hAnsi="Arial" w:cs="Times New Roman"/>
-                          <w:color w:val="000000"/>
-                          <w:sz w:val="20"/>
-                          <w:szCs w:val="20"/>
-                        </w:rPr>
-                        <w:t>Javascript</w:t>
-                      </w:r>
-                      <w:proofErr w:type="spellEnd"/>
-                      <w:r>
-                        <w:rPr>
-                          <w:rFonts w:ascii="Arial" w:hAnsi="Arial" w:cs="Times New Roman"/>
-                          <w:color w:val="000000"/>
-                          <w:sz w:val="20"/>
-                          <w:szCs w:val="20"/>
-                        </w:rPr>
-                        <w:t>/</w:t>
-                      </w:r>
-                      <w:proofErr w:type="spellStart"/>
-                      <w:r>
-                        <w:rPr>
-                          <w:rFonts w:ascii="Arial" w:hAnsi="Arial" w:cs="Times New Roman"/>
-                          <w:color w:val="000000"/>
-                          <w:sz w:val="20"/>
-                          <w:szCs w:val="20"/>
-                        </w:rPr>
-                        <w:t>jQuery</w:t>
-                      </w:r>
-                      <w:proofErr w:type="spellEnd"/>
-                      <w:r>
-                        <w:rPr>
-                          <w:rFonts w:ascii="Arial" w:hAnsi="Arial" w:cs="Times New Roman"/>
-                          <w:color w:val="000000"/>
-                          <w:sz w:val="20"/>
-                          <w:szCs w:val="20"/>
-                        </w:rPr>
-                        <w:t>, B</w:t>
-                      </w:r>
-                      <w:r>
-                        <w:rPr>
-                          <w:rFonts w:ascii="Arial" w:hAnsi="Arial" w:cs="Times New Roman"/>
-                          <w:color w:val="000000"/>
-                          <w:sz w:val="20"/>
-                          <w:szCs w:val="20"/>
-                        </w:rPr>
-                        <w:t>ootstrap, PHP and MySQL</w:t>
-                      </w:r>
-                    </w:p>
-                    <w:p>
-                      <w:pPr>
-                        <w:pStyle w:val="ListParagraph"/>
-                        <w:numPr>
-                          <w:ilvl w:val="0"/>
-                          <w:numId w:val="9"/>
-                        </w:numPr>
-                        <w:spacing w:before="100" w:beforeAutospacing="1" w:after="100" w:afterAutospacing="1" w:line="276" w:lineRule="auto"/>
-                        <w:rPr>
-                          <w:rFonts w:ascii="Arial" w:hAnsi="Arial" w:cs="Times New Roman"/>
-                          <w:color w:val="000000"/>
-                          <w:sz w:val="20"/>
-                          <w:szCs w:val="20"/>
-                        </w:rPr>
-                      </w:pPr>
-                      <w:r>
-                        <w:rPr>
-                          <w:rFonts w:ascii="Arial" w:hAnsi="Arial" w:cs="Times New Roman"/>
-                          <w:color w:val="000000"/>
-                          <w:sz w:val="20"/>
-                          <w:szCs w:val="20"/>
-                        </w:rPr>
-                        <w:t xml:space="preserve">Extensively utilized </w:t>
-                      </w:r>
-                      <w:proofErr w:type="spellStart"/>
-                      <w:r>
-                        <w:rPr>
-                          <w:rFonts w:ascii="Arial" w:hAnsi="Arial" w:cs="Times New Roman"/>
-                          <w:color w:val="000000"/>
-                          <w:sz w:val="20"/>
-                          <w:szCs w:val="20"/>
-                        </w:rPr>
-                        <w:t>Github</w:t>
-                      </w:r>
-                      <w:proofErr w:type="spellEnd"/>
-                      <w:r>
-                        <w:rPr>
-                          <w:rFonts w:ascii="Arial" w:hAnsi="Arial" w:cs="Times New Roman"/>
-                          <w:color w:val="000000"/>
-                          <w:sz w:val="20"/>
-                          <w:szCs w:val="20"/>
-                        </w:rPr>
-                        <w:t xml:space="preserve"> for version control in a</w:t>
-                      </w:r>
-                      <w:r>
-                        <w:rPr>
-                          <w:rFonts w:ascii="Arial" w:hAnsi="Arial" w:cs="Times New Roman"/>
-                          <w:color w:val="000000"/>
-                          <w:sz w:val="20"/>
-                          <w:szCs w:val="20"/>
-                        </w:rPr>
-                        <w:t>n agile development environment</w:t>
-                      </w:r>
-                    </w:p>
-                    <w:p>
-                      <w:pPr>
-                        <w:pStyle w:val="ListParagraph"/>
-                        <w:numPr>
-                          <w:ilvl w:val="0"/>
-                          <w:numId w:val="9"/>
-                        </w:numPr>
-                        <w:spacing w:before="100" w:beforeAutospacing="1" w:after="100" w:afterAutospacing="1" w:line="276" w:lineRule="auto"/>
-                        <w:rPr>
-                          <w:rFonts w:ascii="Arial" w:hAnsi="Arial" w:cs="Times New Roman"/>
-                          <w:color w:val="000000"/>
-                          <w:sz w:val="20"/>
-                          <w:szCs w:val="20"/>
-                        </w:rPr>
-                      </w:pPr>
-                      <w:r>
-                        <w:rPr>
-                          <w:rFonts w:ascii="Arial" w:hAnsi="Arial" w:cs="Times New Roman"/>
-                          <w:color w:val="000000"/>
-                          <w:sz w:val="20"/>
-                          <w:szCs w:val="20"/>
-                        </w:rPr>
-                        <w:t xml:space="preserve">Built, modified and maintained numerous scalable applications/websites from inception to completion with the guidance and instruction from senior </w:t>
-                      </w:r>
-                      <w:r>
-                        <w:rPr>
-                          <w:rFonts w:ascii="Arial" w:hAnsi="Arial" w:cs="Times New Roman"/>
-                          <w:color w:val="000000"/>
-                          <w:sz w:val="20"/>
-                          <w:szCs w:val="20"/>
-                        </w:rPr>
-                        <w:t>developers</w:t>
-                      </w:r>
-                    </w:p>
-                    <w:p>
-                      <w:pPr>
-                        <w:pStyle w:val="ListParagraph"/>
-                        <w:numPr>
-                          <w:ilvl w:val="0"/>
-                          <w:numId w:val="9"/>
-                        </w:numPr>
-                        <w:spacing w:before="100" w:beforeAutospacing="1" w:after="100" w:afterAutospacing="1" w:line="276" w:lineRule="auto"/>
-                        <w:rPr>
-                          <w:rFonts w:ascii="Arial" w:hAnsi="Arial" w:cs="Times New Roman"/>
-                          <w:color w:val="000000"/>
-                          <w:sz w:val="20"/>
-                          <w:szCs w:val="20"/>
-                        </w:rPr>
-                      </w:pPr>
-                      <w:r>
-                        <w:rPr>
-                          <w:rFonts w:ascii="Arial" w:hAnsi="Arial" w:cs="Times New Roman"/>
-                          <w:color w:val="000000"/>
-                          <w:sz w:val="20"/>
-                          <w:szCs w:val="20"/>
-                        </w:rPr>
-                        <w:t xml:space="preserve">Created Dynamic Websites that were user-friendly, effective, and appealing for the front end as well as </w:t>
-                      </w:r>
-                      <w:r>
-                        <w:rPr>
-                          <w:rFonts w:ascii="Arial" w:hAnsi="Arial" w:cs="Times New Roman"/>
-                          <w:color w:val="000000"/>
-                          <w:sz w:val="20"/>
-                          <w:szCs w:val="20"/>
-                        </w:rPr>
-                        <w:t>fluent</w:t>
-                      </w:r>
-                      <w:r>
-                        <w:rPr>
-                          <w:rFonts w:ascii="Arial" w:hAnsi="Arial" w:cs="Times New Roman"/>
-                          <w:color w:val="000000"/>
-                          <w:sz w:val="20"/>
-                          <w:szCs w:val="20"/>
-                        </w:rPr>
-                        <w:t xml:space="preserve"> </w:t>
-                      </w:r>
-                      <w:r>
-                        <w:rPr>
-                          <w:rFonts w:ascii="Arial" w:hAnsi="Arial" w:cs="Times New Roman"/>
-                          <w:color w:val="000000"/>
-                          <w:sz w:val="20"/>
-                          <w:szCs w:val="20"/>
-                        </w:rPr>
-                        <w:t>in</w:t>
-                      </w:r>
-                      <w:r>
-                        <w:rPr>
-                          <w:rFonts w:ascii="Arial" w:hAnsi="Arial" w:cs="Times New Roman"/>
-                          <w:color w:val="000000"/>
-                          <w:sz w:val="20"/>
-                          <w:szCs w:val="20"/>
-                        </w:rPr>
-                        <w:t xml:space="preserve"> the back end</w:t>
-                      </w:r>
-                    </w:p>
-                    <w:p>
-                      <w:pPr>
-                        <w:pStyle w:val="ListParagraph"/>
-                        <w:numPr>
-                          <w:ilvl w:val="0"/>
-                          <w:numId w:val="9"/>
-                        </w:numPr>
-                        <w:spacing w:line="276" w:lineRule="auto"/>
-                        <w:rPr>
-                          <w:rFonts w:ascii="Arial" w:eastAsia="Times New Roman" w:hAnsi="Arial" w:cs="Times New Roman"/>
-                          <w:color w:val="000000"/>
-                          <w:sz w:val="20"/>
-                          <w:szCs w:val="20"/>
-                        </w:rPr>
-                      </w:pPr>
-                      <w:r>
-                        <w:rPr>
-                          <w:rFonts w:ascii="Arial" w:eastAsia="Times New Roman" w:hAnsi="Arial" w:cs="Times New Roman"/>
-                          <w:color w:val="000000"/>
-                          <w:sz w:val="20"/>
-                          <w:szCs w:val="20"/>
-                        </w:rPr>
-                        <w:t xml:space="preserve">Critically trained across many comprehensive topics such as </w:t>
-                      </w:r>
-                      <w:r>
-                        <w:rPr>
-                          <w:rFonts w:ascii="Arial" w:eastAsia="Times New Roman" w:hAnsi="Arial" w:cs="Times New Roman"/>
-                          <w:color w:val="000000"/>
-                          <w:sz w:val="20"/>
-                          <w:szCs w:val="20"/>
-                        </w:rPr>
-                        <w:t xml:space="preserve">design, testing, debugging, prioritizing, </w:t>
-                      </w:r>
-                      <w:r>
-                        <w:rPr>
-                          <w:rFonts w:ascii="Arial" w:eastAsia="Times New Roman" w:hAnsi="Arial" w:cs="Times New Roman"/>
-                          <w:color w:val="000000"/>
-                          <w:sz w:val="20"/>
-                          <w:szCs w:val="20"/>
-                        </w:rPr>
-                        <w:t>and documenting</w:t>
-                      </w:r>
-                    </w:p>
-                    <w:p>
-                      <w:pPr>
-                        <w:pStyle w:val="ListParagraph"/>
-                        <w:numPr>
-                          <w:ilvl w:val="0"/>
-                          <w:numId w:val="9"/>
-                        </w:numPr>
-                        <w:spacing w:line="276" w:lineRule="auto"/>
-                        <w:rPr>
-                          <w:rFonts w:ascii="Arial" w:eastAsia="Times New Roman" w:hAnsi="Arial" w:cs="Times New Roman"/>
-                          <w:color w:val="000000"/>
-                          <w:sz w:val="20"/>
-                          <w:szCs w:val="20"/>
-                        </w:rPr>
-                      </w:pPr>
-                      <w:r>
-                        <w:rPr>
-                          <w:rFonts w:ascii="Arial" w:eastAsia="Times New Roman" w:hAnsi="Arial" w:cs="Times New Roman"/>
-                          <w:color w:val="000000"/>
-                          <w:sz w:val="20"/>
-                          <w:szCs w:val="20"/>
-                        </w:rPr>
-                        <w:t xml:space="preserve">Experience in </w:t>
-                      </w:r>
-                      <w:r>
-                        <w:rPr>
-                          <w:rFonts w:ascii="Arial" w:eastAsia="Times New Roman" w:hAnsi="Arial" w:cs="Times New Roman"/>
-                          <w:color w:val="000000"/>
-                          <w:sz w:val="20"/>
-                          <w:szCs w:val="20"/>
-                        </w:rPr>
-                        <w:t>identifying </w:t>
-                      </w:r>
-                      <w:r>
-                        <w:rPr>
-                          <w:rFonts w:ascii="Arial" w:eastAsia="Times New Roman" w:hAnsi="Arial" w:cs="Times New Roman"/>
-                          <w:color w:val="000000"/>
-                          <w:sz w:val="20"/>
-                          <w:szCs w:val="20"/>
-                        </w:rPr>
-                        <w:t xml:space="preserve">and quickly resolving </w:t>
-                      </w:r>
-                      <w:r>
-                        <w:rPr>
-                          <w:rFonts w:ascii="Arial" w:eastAsia="Times New Roman" w:hAnsi="Arial" w:cs="Times New Roman"/>
-                          <w:color w:val="000000"/>
-                          <w:sz w:val="20"/>
-                          <w:szCs w:val="20"/>
-                        </w:rPr>
-                        <w:t xml:space="preserve">problems during </w:t>
-                      </w:r>
-                      <w:r>
-                        <w:rPr>
-                          <w:rFonts w:ascii="Arial" w:eastAsia="Times New Roman" w:hAnsi="Arial" w:cs="Times New Roman"/>
-                          <w:color w:val="000000"/>
-                          <w:sz w:val="20"/>
-                          <w:szCs w:val="20"/>
-                        </w:rPr>
-                        <w:t>the initial stages of development</w:t>
                       </w:r>
                     </w:p>
                     <w:p/>
@@ -2362,11 +2344,14 @@
                           <w:p>
                             <w:proofErr w:type="spellStart"/>
                             <w:r>
-                              <w:t>LearningFuze</w:t>
+                              <w:t>L</w:t>
+                            </w:r>
+                            <w:r>
+                              <w:t>earningFuze</w:t>
                             </w:r>
                             <w:proofErr w:type="spellEnd"/>
                             <w:r>
-                              <w:t xml:space="preserve"> Web Developer</w:t>
+                              <w:t xml:space="preserve"> Web Development</w:t>
                             </w:r>
                           </w:p>
                           <w:p>
@@ -2382,6 +2367,21 @@
                                 <w:szCs w:val="22"/>
                               </w:rPr>
                               <w:t>Irvine, CA</w:t>
+                            </w:r>
+                          </w:p>
+                          <w:p>
+                            <w:pPr>
+                              <w:rPr>
+                                <w:sz w:val="22"/>
+                                <w:szCs w:val="22"/>
+                              </w:rPr>
+                            </w:pPr>
+                            <w:r>
+                              <w:rPr>
+                                <w:sz w:val="22"/>
+                                <w:szCs w:val="22"/>
+                              </w:rPr>
+                              <w:t>Web Developer</w:t>
                             </w:r>
                           </w:p>
                           <w:p/>
@@ -2407,17 +2407,20 @@
           </mc:Choice>
           <mc:Fallback>
             <w:pict>
-              <v:shape id="Text Box 32" o:spid="_x0000_s1034" type="#_x0000_t202" style="position:absolute;left:0;text-align:left;margin-left:-62.95pt;margin-top:225pt;width:189pt;height:45pt;z-index:251695104;visibility:visible;mso-wrap-style:square;mso-width-percent:0;mso-height-percent:0;mso-wrap-distance-left:9pt;mso-wrap-distance-top:0;mso-wrap-distance-right:9pt;mso-wrap-distance-bottom:0;mso-position-horizontal:absolute;mso-position-horizontal-relative:text;mso-position-vertical:absolute;mso-position-vertical-relative:text;mso-width-percent:0;mso-height-percent:0;mso-width-relative:margin;mso-height-relative:margin;v-text-anchor:top" o:gfxdata="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" filled="f" stroked="f">
+              <v:shape id="Text Box 32" o:spid="_x0000_s1034" type="#_x0000_t202" style="position:absolute;left:0;text-align:left;margin-left:-62.95pt;margin-top:225pt;width:189pt;height:45pt;z-index:251695104;visibility:visible;mso-wrap-style:square;mso-width-percent:0;mso-height-percent:0;mso-wrap-distance-left:9pt;mso-wrap-distance-top:0;mso-wrap-distance-right:9pt;mso-wrap-distance-bottom:0;mso-position-horizontal:absolute;mso-position-horizontal-relative:text;mso-position-vertical:absolute;mso-position-vertical-relative:text;mso-width-percent:0;mso-height-percent:0;mso-width-relative:margin;mso-height-relative:margin;v-text-anchor:top" o:gfxdata="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" filled="f" stroked="f">
                 <v:textbox>
                   <w:txbxContent>
                     <w:p>
                       <w:proofErr w:type="spellStart"/>
                       <w:r>
-                        <w:t>LearningFuze</w:t>
+                        <w:t>L</w:t>
+                      </w:r>
+                      <w:r>
+                        <w:t>earningFuze</w:t>
                       </w:r>
                       <w:proofErr w:type="spellEnd"/>
                       <w:r>
-                        <w:t xml:space="preserve"> Web Developer</w:t>
+                        <w:t xml:space="preserve"> Web Development</w:t>
                       </w:r>
                     </w:p>
                     <w:p>
@@ -2433,6 +2436,21 @@
                           <w:szCs w:val="22"/>
                         </w:rPr>
                         <w:t>Irvine, CA</w:t>
+                      </w:r>
+                    </w:p>
+                    <w:p>
+                      <w:pPr>
+                        <w:rPr>
+                          <w:sz w:val="22"/>
+                          <w:szCs w:val="22"/>
+                        </w:rPr>
+                      </w:pPr>
+                      <w:r>
+                        <w:rPr>
+                          <w:sz w:val="22"/>
+                          <w:szCs w:val="22"/>
+                        </w:rPr>
+                        <w:t>Web Developer</w:t>
                       </w:r>
                     </w:p>
                     <w:p/>
@@ -2722,8 +2740,21 @@
                                 <w:sz w:val="18"/>
                                 <w:szCs w:val="18"/>
                               </w:rPr>
-                              <w:t xml:space="preserve">     </w:t>
-                            </w:r>
+                              <w:t xml:space="preserve">  </w:t>
+                            </w:r>
+                            <w:hyperlink r:id="rId9" w:history="1">
+                              <w:r>
+                                <w:rPr>
+                                  <w:rStyle w:val="Hyperlink"/>
+                                  <w:rFonts w:ascii="Arial" w:eastAsia="Times New Roman" w:hAnsi="Arial" w:cs="Times New Roman"/>
+                                  <w:color w:val="auto"/>
+                                  <w:sz w:val="20"/>
+                                  <w:szCs w:val="20"/>
+                                  <w:u w:val="none"/>
+                                </w:rPr>
+                                <w:t>www.ahadwasim.com</w:t>
+                              </w:r>
+                            </w:hyperlink>
                             <w:r>
                               <w:rPr>
                                 <w:rFonts w:ascii="Arial" w:eastAsia="Times New Roman" w:hAnsi="Arial" w:cs="Times New Roman"/>
@@ -2731,8 +2762,9 @@
                                 <w:sz w:val="20"/>
                                 <w:szCs w:val="20"/>
                               </w:rPr>
-                              <w:t>ahadwasim.com  </w:t>
-                            </w:r>
+                              <w:t xml:space="preserve">      </w:t>
+                            </w:r>
+                            <w:proofErr w:type="gramStart"/>
                             <w:r>
                               <w:rPr>
                                 <w:rFonts w:ascii="Arial" w:eastAsia="Times New Roman" w:hAnsi="Arial" w:cs="Times New Roman"/>
@@ -2740,7 +2772,7 @@
                                 <w:sz w:val="20"/>
                                 <w:szCs w:val="20"/>
                               </w:rPr>
-                              <w:t xml:space="preserve">  </w:t>
+                              <w:t xml:space="preserve">|     </w:t>
                             </w:r>
                             <w:r>
                               <w:rPr>
@@ -2749,17 +2781,7 @@
                                 <w:sz w:val="20"/>
                                 <w:szCs w:val="20"/>
                               </w:rPr>
-                              <w:t xml:space="preserve"> </w:t>
-                            </w:r>
-                            <w:proofErr w:type="gramStart"/>
-                            <w:r>
-                              <w:rPr>
-                                <w:rFonts w:ascii="Arial" w:eastAsia="Times New Roman" w:hAnsi="Arial" w:cs="Times New Roman"/>
-                                <w:color w:val="000000"/>
-                                <w:sz w:val="20"/>
-                                <w:szCs w:val="20"/>
-                              </w:rPr>
-                              <w:t>|       www.github.com</w:t>
+                              <w:t xml:space="preserve"> www.github.com</w:t>
                             </w:r>
                             <w:proofErr w:type="gramEnd"/>
                             <w:r>
@@ -2833,7 +2855,7 @@
           </mc:Choice>
           <mc:Fallback>
             <w:pict>
-              <v:shape id="Text Box 2" o:spid="_x0000_s1036" type="#_x0000_t202" style="position:absolute;left:0;text-align:left;margin-left:-35.95pt;margin-top:162pt;width:531pt;height:27pt;z-index:251708416;visibility:visible;mso-wrap-style:square;mso-width-percent:0;mso-height-percent:0;mso-wrap-distance-left:9pt;mso-wrap-distance-top:0;mso-wrap-distance-right:9pt;mso-wrap-distance-bottom:0;mso-position-horizontal:absolute;mso-position-horizontal-relative:text;mso-position-vertical:absolute;mso-position-vertical-relative:text;mso-width-percent:0;mso-height-percent:0;mso-width-relative:margin;mso-height-relative:margin;v-text-anchor:top" o:gfxdata="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" filled="f" stroked="f">
+              <v:shape id="Text Box 2" o:spid="_x0000_s1036" type="#_x0000_t202" style="position:absolute;left:0;text-align:left;margin-left:-35.95pt;margin-top:162pt;width:531pt;height:27pt;z-index:251708416;visibility:visible;mso-wrap-style:square;mso-width-percent:0;mso-height-percent:0;mso-wrap-distance-left:9pt;mso-wrap-distance-top:0;mso-wrap-distance-right:9pt;mso-wrap-distance-bottom:0;mso-position-horizontal:absolute;mso-position-horizontal-relative:text;mso-position-vertical:absolute;mso-position-vertical-relative:text;mso-width-percent:0;mso-height-percent:0;mso-width-relative:margin;mso-height-relative:margin;v-text-anchor:top" o:gfxdata="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" filled="f" stroked="f">
                 <v:textbox>
                   <w:txbxContent>
                     <w:p>
@@ -2862,8 +2884,21 @@
                           <w:sz w:val="18"/>
                           <w:szCs w:val="18"/>
                         </w:rPr>
-                        <w:t xml:space="preserve">     </w:t>
-                      </w:r>
+                        <w:t xml:space="preserve">  </w:t>
+                      </w:r>
+                      <w:hyperlink r:id="rId10" w:history="1">
+                        <w:r>
+                          <w:rPr>
+                            <w:rStyle w:val="Hyperlink"/>
+                            <w:rFonts w:ascii="Arial" w:eastAsia="Times New Roman" w:hAnsi="Arial" w:cs="Times New Roman"/>
+                            <w:color w:val="auto"/>
+                            <w:sz w:val="20"/>
+                            <w:szCs w:val="20"/>
+                            <w:u w:val="none"/>
+                          </w:rPr>
+                          <w:t>www.ahadwasim.com</w:t>
+                        </w:r>
+                      </w:hyperlink>
                       <w:r>
                         <w:rPr>
                           <w:rFonts w:ascii="Arial" w:eastAsia="Times New Roman" w:hAnsi="Arial" w:cs="Times New Roman"/>
@@ -2871,8 +2906,9 @@
                           <w:sz w:val="20"/>
                           <w:szCs w:val="20"/>
                         </w:rPr>
-                        <w:t>ahadwasim.com  </w:t>
-                      </w:r>
+                        <w:t xml:space="preserve">      </w:t>
+                      </w:r>
+                      <w:proofErr w:type="gramStart"/>
                       <w:r>
                         <w:rPr>
                           <w:rFonts w:ascii="Arial" w:eastAsia="Times New Roman" w:hAnsi="Arial" w:cs="Times New Roman"/>
@@ -2880,7 +2916,7 @@
                           <w:sz w:val="20"/>
                           <w:szCs w:val="20"/>
                         </w:rPr>
-                        <w:t xml:space="preserve">  </w:t>
+                        <w:t xml:space="preserve">|     </w:t>
                       </w:r>
                       <w:r>
                         <w:rPr>
@@ -2889,7 +2925,17 @@
                           <w:sz w:val="20"/>
                           <w:szCs w:val="20"/>
                         </w:rPr>
-                        <w:t xml:space="preserve"> |       www.github.com/AhadWasim       |   </w:t>
+                        <w:t xml:space="preserve"> www.github.com</w:t>
+                      </w:r>
+                      <w:proofErr w:type="gramEnd"/>
+                      <w:r>
+                        <w:rPr>
+                          <w:rFonts w:ascii="Arial" w:eastAsia="Times New Roman" w:hAnsi="Arial" w:cs="Times New Roman"/>
+                          <w:color w:val="000000"/>
+                          <w:sz w:val="20"/>
+                          <w:szCs w:val="20"/>
+                        </w:rPr>
+                        <w:t xml:space="preserve">/AhadWasim       |   </w:t>
                       </w:r>
                       <w:r>
                         <w:rPr>
@@ -7774,7 +7820,7 @@
 </file>
 
 <file path=customXml/itemProps1.xml><?xml version="1.0" encoding="utf-8"?>
-<ds:datastoreItem xmlns:ds="http://schemas.openxmlformats.org/officeDocument/2006/customXml" ds:itemID="{F40A4A8A-4A2C-0449-8775-92114A25B7DF}">
+<ds:datastoreItem xmlns:ds="http://schemas.openxmlformats.org/officeDocument/2006/customXml" ds:itemID="{4710148C-F798-A34C-A105-243CF8A5B9FC}">
   <ds:schemaRefs>
     <ds:schemaRef ds:uri="http://schemas.openxmlformats.org/officeDocument/2006/bibliography"/>
   </ds:schemaRefs>

</xml_diff>